<commit_message>
Updates to the test plan document
</commit_message>
<xml_diff>
--- a/Test Plan.docx
+++ b/Test Plan.docx
@@ -11,160 +11,9 @@
       </w:r>
     </w:p>
     <w:p>
-      <w:pPr>
-        <w:pStyle w:val="Heading1"/>
-      </w:pPr>
-      <w:r>
-        <w:t>Test Guide</w:t>
-      </w:r>
-    </w:p>
-    <w:p>
-      <w:pPr>
-        <w:pStyle w:val="ListParagraph"/>
-        <w:numPr>
-          <w:ilvl w:val="0"/>
-          <w:numId w:val="2"/>
-        </w:numPr>
-      </w:pPr>
-      <w:r>
-        <w:t>User can open the application</w:t>
-      </w:r>
-    </w:p>
-    <w:p>
-      <w:pPr>
-        <w:pStyle w:val="ListParagraph"/>
-        <w:numPr>
-          <w:ilvl w:val="0"/>
-          <w:numId w:val="2"/>
-        </w:numPr>
-      </w:pPr>
-      <w:r>
-        <w:t>User can resize the window</w:t>
-      </w:r>
-    </w:p>
-    <w:p>
-      <w:pPr>
-        <w:pStyle w:val="ListParagraph"/>
-        <w:numPr>
-          <w:ilvl w:val="0"/>
-          <w:numId w:val="2"/>
-        </w:numPr>
-      </w:pPr>
-      <w:r>
-        <w:t>User can close the application</w:t>
-      </w:r>
-    </w:p>
-    <w:p>
-      <w:pPr>
-        <w:pStyle w:val="ListParagraph"/>
-        <w:numPr>
-          <w:ilvl w:val="0"/>
-          <w:numId w:val="2"/>
-        </w:numPr>
-      </w:pPr>
-      <w:r>
-        <w:t>User select and load an image</w:t>
-      </w:r>
-    </w:p>
-    <w:p>
-      <w:pPr>
-        <w:pStyle w:val="ListParagraph"/>
-        <w:numPr>
-          <w:ilvl w:val="1"/>
-          <w:numId w:val="2"/>
-        </w:numPr>
-      </w:pPr>
-      <w:r>
-        <w:t>User can open the dialog box</w:t>
-      </w:r>
-    </w:p>
-    <w:p>
-      <w:pPr>
-        <w:pStyle w:val="ListParagraph"/>
-        <w:numPr>
-          <w:ilvl w:val="1"/>
-          <w:numId w:val="2"/>
-        </w:numPr>
-      </w:pPr>
-      <w:r>
-        <w:t>User can select a file</w:t>
-      </w:r>
-    </w:p>
-    <w:p>
-      <w:pPr>
-        <w:pStyle w:val="ListParagraph"/>
-        <w:numPr>
-          <w:ilvl w:val="1"/>
-          <w:numId w:val="2"/>
-        </w:numPr>
-      </w:pPr>
-      <w:r>
-        <w:t>User can load the file</w:t>
-      </w:r>
-    </w:p>
-    <w:p>
-      <w:pPr>
-        <w:pStyle w:val="ListParagraph"/>
-        <w:numPr>
-          <w:ilvl w:val="1"/>
-          <w:numId w:val="2"/>
-        </w:numPr>
-      </w:pPr>
-      <w:r>
-        <w:t>The image is successfully displayed</w:t>
-      </w:r>
-    </w:p>
-    <w:p>
-      <w:pPr>
-        <w:pStyle w:val="ListParagraph"/>
-        <w:numPr>
-          <w:ilvl w:val="1"/>
-          <w:numId w:val="2"/>
-        </w:numPr>
-      </w:pPr>
-      <w:r>
-        <w:t>User can select and load a different image</w:t>
-      </w:r>
-    </w:p>
-    <w:p>
-      <w:pPr>
-        <w:pStyle w:val="ListParagraph"/>
-        <w:numPr>
-          <w:ilvl w:val="0"/>
-          <w:numId w:val="2"/>
-        </w:numPr>
-      </w:pPr>
-      <w:r>
-        <w:t xml:space="preserve">User can clear the image from </w:t>
-      </w:r>
-      <w:r>
-        <w:t>the window</w:t>
-      </w:r>
-    </w:p>
-    <w:p>
-      <w:pPr>
-        <w:pStyle w:val="ListParagraph"/>
-        <w:numPr>
-          <w:ilvl w:val="0"/>
-          <w:numId w:val="2"/>
-        </w:numPr>
-      </w:pPr>
-      <w:r>
-        <w:t>The loaded image has a dynamic size and changes with window resizing</w:t>
-      </w:r>
       <w:bookmarkStart w:id="0" w:name="_GoBack"/>
       <w:bookmarkEnd w:id="0"/>
     </w:p>
-    <w:p/>
-    <w:p>
-      <w:pPr>
-        <w:pStyle w:val="Heading1"/>
-      </w:pPr>
-      <w:r>
-        <w:t>Test Results</w:t>
-      </w:r>
-    </w:p>
-    <w:p/>
     <w:tbl>
       <w:tblPr>
         <w:tblStyle w:val="TableGrid"/>
@@ -314,7 +163,14 @@
             <w:tcW w:w="6521" w:type="dxa"/>
             <w:gridSpan w:val="3"/>
           </w:tcPr>
-          <w:p/>
+          <w:p>
+            <w:r>
+              <w:t>No extra requirements for this test</w:t>
+            </w:r>
+            <w:r>
+              <w:t>, just a compatible OS</w:t>
+            </w:r>
+          </w:p>
         </w:tc>
       </w:tr>
       <w:tr>
@@ -333,7 +189,14 @@
             <w:tcW w:w="6521" w:type="dxa"/>
             <w:gridSpan w:val="3"/>
           </w:tcPr>
-          <w:p/>
+          <w:p>
+            <w:r>
+              <w:t>The software needs to be built with an executable file availa</w:t>
+            </w:r>
+            <w:r>
+              <w:t>ble</w:t>
+            </w:r>
+          </w:p>
         </w:tc>
       </w:tr>
       <w:tr>
@@ -550,7 +413,11 @@
             <w:tcW w:w="6521" w:type="dxa"/>
             <w:gridSpan w:val="3"/>
           </w:tcPr>
-          <w:p/>
+          <w:p>
+            <w:r>
+              <w:t>The OS that the software is running on needs to support window resizing and minimizing</w:t>
+            </w:r>
+          </w:p>
         </w:tc>
       </w:tr>
       <w:tr>
@@ -569,7 +436,17 @@
             <w:tcW w:w="6521" w:type="dxa"/>
             <w:gridSpan w:val="3"/>
           </w:tcPr>
-          <w:p/>
+          <w:p>
+            <w:r>
+              <w:t>The software needs to be running</w:t>
+            </w:r>
+            <w:r>
+              <w:t xml:space="preserve"> from the executable</w:t>
+            </w:r>
+            <w:r>
+              <w:t xml:space="preserve"> file</w:t>
+            </w:r>
+          </w:p>
         </w:tc>
       </w:tr>
       <w:tr>
@@ -598,7 +475,6 @@
           </w:tcPr>
           <w:p>
             <w:r>
-              <w:lastRenderedPageBreak/>
               <w:t>Engineer(s)/Technician(s)</w:t>
             </w:r>
           </w:p>
@@ -778,7 +654,14 @@
             <w:tcW w:w="6521" w:type="dxa"/>
             <w:gridSpan w:val="3"/>
           </w:tcPr>
-          <w:p/>
+          <w:p>
+            <w:r>
+              <w:t>No extra requirements</w:t>
+            </w:r>
+            <w:r>
+              <w:t xml:space="preserve"> for this test</w:t>
+            </w:r>
+          </w:p>
         </w:tc>
       </w:tr>
       <w:tr>
@@ -797,7 +680,14 @@
             <w:tcW w:w="6521" w:type="dxa"/>
             <w:gridSpan w:val="3"/>
           </w:tcPr>
-          <w:p/>
+          <w:p>
+            <w:r>
+              <w:t>The software needs to be running from the executable</w:t>
+            </w:r>
+            <w:r>
+              <w:t xml:space="preserve"> file</w:t>
+            </w:r>
+          </w:p>
         </w:tc>
       </w:tr>
       <w:tr>
@@ -878,6 +768,7 @@
           </w:tcPr>
           <w:p>
             <w:r>
+              <w:lastRenderedPageBreak/>
               <w:t>ID:</w:t>
             </w:r>
           </w:p>
@@ -906,7 +797,14 @@
           <w:tcPr>
             <w:tcW w:w="3492" w:type="dxa"/>
           </w:tcPr>
-          <w:p/>
+          <w:p>
+            <w:r>
+              <w:t xml:space="preserve">The </w:t>
+            </w:r>
+            <w:r>
+              <w:t>dialog needs to open so that a user can select an image</w:t>
+            </w:r>
+          </w:p>
         </w:tc>
       </w:tr>
       <w:tr>
@@ -1007,7 +905,11 @@
             <w:tcW w:w="6521" w:type="dxa"/>
             <w:gridSpan w:val="3"/>
           </w:tcPr>
-          <w:p/>
+          <w:p>
+            <w:r>
+              <w:t>No extra requirements for this test</w:t>
+            </w:r>
+          </w:p>
         </w:tc>
       </w:tr>
       <w:tr>
@@ -1026,7 +928,11 @@
             <w:tcW w:w="6521" w:type="dxa"/>
             <w:gridSpan w:val="3"/>
           </w:tcPr>
-          <w:p/>
+          <w:p>
+            <w:r>
+              <w:t>The application needs to be running from the executable file</w:t>
+            </w:r>
+          </w:p>
         </w:tc>
       </w:tr>
       <w:tr>
@@ -1096,9 +1002,9 @@
       </w:tblPr>
       <w:tblGrid>
         <w:gridCol w:w="2495"/>
-        <w:gridCol w:w="1828"/>
+        <w:gridCol w:w="1802"/>
         <w:gridCol w:w="1298"/>
-        <w:gridCol w:w="3395"/>
+        <w:gridCol w:w="3421"/>
       </w:tblGrid>
       <w:tr>
         <w:tc>
@@ -1115,7 +1021,11 @@
           <w:tcPr>
             <w:tcW w:w="1828" w:type="dxa"/>
           </w:tcPr>
-          <w:p/>
+          <w:p>
+            <w:r>
+              <w:t>4b</w:t>
+            </w:r>
+          </w:p>
         </w:tc>
         <w:tc>
           <w:tcPr>
@@ -1131,7 +1041,11 @@
           <w:tcPr>
             <w:tcW w:w="3492" w:type="dxa"/>
           </w:tcPr>
-          <w:p/>
+          <w:p>
+            <w:r>
+              <w:t>The user needs to be able to select the desired image</w:t>
+            </w:r>
+          </w:p>
         </w:tc>
       </w:tr>
       <w:tr>
@@ -1151,7 +1065,7 @@
           </w:tcPr>
           <w:p>
             <w:r>
-              <w:t>(Quantity/quality)</w:t>
+              <w:t>Quality</w:t>
             </w:r>
           </w:p>
         </w:tc>
@@ -1169,7 +1083,11 @@
           <w:tcPr>
             <w:tcW w:w="3492" w:type="dxa"/>
           </w:tcPr>
-          <w:p/>
+          <w:p>
+            <w:r>
+              <w:t>The user can select an image with file path from the dialog box</w:t>
+            </w:r>
+          </w:p>
         </w:tc>
       </w:tr>
       <w:tr>
@@ -1222,7 +1140,11 @@
             <w:tcW w:w="6521" w:type="dxa"/>
             <w:gridSpan w:val="3"/>
           </w:tcPr>
-          <w:p/>
+          <w:p>
+            <w:r>
+              <w:t>There needs to be a valid file with the correct file type available</w:t>
+            </w:r>
+          </w:p>
         </w:tc>
       </w:tr>
       <w:tr>
@@ -1241,7 +1163,11 @@
             <w:tcW w:w="6521" w:type="dxa"/>
             <w:gridSpan w:val="3"/>
           </w:tcPr>
-          <w:p/>
+          <w:p>
+            <w:r>
+              <w:t>The dialog box needs to be opened by clicking the “Import Image” button</w:t>
+            </w:r>
+          </w:p>
         </w:tc>
       </w:tr>
       <w:tr>
@@ -1311,9 +1237,9 @@
       </w:tblPr>
       <w:tblGrid>
         <w:gridCol w:w="2495"/>
-        <w:gridCol w:w="1828"/>
+        <w:gridCol w:w="1803"/>
         <w:gridCol w:w="1298"/>
-        <w:gridCol w:w="3395"/>
+        <w:gridCol w:w="3420"/>
       </w:tblGrid>
       <w:tr>
         <w:tc>
@@ -1330,7 +1256,11 @@
           <w:tcPr>
             <w:tcW w:w="1828" w:type="dxa"/>
           </w:tcPr>
-          <w:p/>
+          <w:p>
+            <w:r>
+              <w:t>4c</w:t>
+            </w:r>
+          </w:p>
         </w:tc>
         <w:tc>
           <w:tcPr>
@@ -1346,7 +1276,11 @@
           <w:tcPr>
             <w:tcW w:w="3492" w:type="dxa"/>
           </w:tcPr>
-          <w:p/>
+          <w:p>
+            <w:r>
+              <w:t>The user needs an image file to be correctly loaded</w:t>
+            </w:r>
+          </w:p>
         </w:tc>
       </w:tr>
       <w:tr>
@@ -1366,7 +1300,7 @@
           </w:tcPr>
           <w:p>
             <w:r>
-              <w:t>(Quantity/quality)</w:t>
+              <w:t>Quantity</w:t>
             </w:r>
           </w:p>
         </w:tc>
@@ -1384,7 +1318,17 @@
           <w:tcPr>
             <w:tcW w:w="3492" w:type="dxa"/>
           </w:tcPr>
-          <w:p/>
+          <w:p>
+            <w:r>
+              <w:t xml:space="preserve">A file with each file type for an image that is supported </w:t>
+            </w:r>
+            <w:r>
+              <w:t xml:space="preserve">are displayed </w:t>
+            </w:r>
+            <w:r>
+              <w:t>can be loaded</w:t>
+            </w:r>
+          </w:p>
         </w:tc>
       </w:tr>
       <w:tr>
@@ -1437,17 +1381,20 @@
             <w:tcW w:w="6521" w:type="dxa"/>
             <w:gridSpan w:val="3"/>
           </w:tcPr>
-          <w:p/>
-        </w:tc>
-      </w:tr>
-      <w:tr>
-        <w:tc>
-          <w:tcPr>
-            <w:tcW w:w="2495" w:type="dxa"/>
-          </w:tcPr>
-          <w:p>
-            <w:r>
-              <w:lastRenderedPageBreak/>
+          <w:p>
+            <w:r>
+              <w:t>A number of image files with varying correct file types are needed</w:t>
+            </w:r>
+          </w:p>
+        </w:tc>
+      </w:tr>
+      <w:tr>
+        <w:tc>
+          <w:tcPr>
+            <w:tcW w:w="2495" w:type="dxa"/>
+          </w:tcPr>
+          <w:p>
+            <w:r>
               <w:t>Setup Instructions</w:t>
             </w:r>
           </w:p>
@@ -1457,7 +1404,11 @@
             <w:tcW w:w="6521" w:type="dxa"/>
             <w:gridSpan w:val="3"/>
           </w:tcPr>
-          <w:p/>
+          <w:p>
+            <w:r>
+              <w:t>The application needs to be running from the executable and the “Import Image” dialog needs to be open</w:t>
+            </w:r>
+          </w:p>
         </w:tc>
       </w:tr>
       <w:tr>
@@ -1527,9 +1478,9 @@
       </w:tblPr>
       <w:tblGrid>
         <w:gridCol w:w="2495"/>
-        <w:gridCol w:w="1828"/>
+        <w:gridCol w:w="1803"/>
         <w:gridCol w:w="1298"/>
-        <w:gridCol w:w="3395"/>
+        <w:gridCol w:w="3420"/>
       </w:tblGrid>
       <w:tr>
         <w:tc>
@@ -1544,13 +1495,17 @@
         </w:tc>
         <w:tc>
           <w:tcPr>
-            <w:tcW w:w="1828" w:type="dxa"/>
-          </w:tcPr>
-          <w:p/>
-        </w:tc>
-        <w:tc>
-          <w:tcPr>
-            <w:tcW w:w="1201" w:type="dxa"/>
+            <w:tcW w:w="1803" w:type="dxa"/>
+          </w:tcPr>
+          <w:p>
+            <w:r>
+              <w:t>4d</w:t>
+            </w:r>
+          </w:p>
+        </w:tc>
+        <w:tc>
+          <w:tcPr>
+            <w:tcW w:w="1298" w:type="dxa"/>
           </w:tcPr>
           <w:p>
             <w:r>
@@ -1560,9 +1515,13 @@
         </w:tc>
         <w:tc>
           <w:tcPr>
-            <w:tcW w:w="3492" w:type="dxa"/>
-          </w:tcPr>
-          <w:p/>
+            <w:tcW w:w="3420" w:type="dxa"/>
+          </w:tcPr>
+          <w:p>
+            <w:r>
+              <w:t>The loaded file needs to actually display</w:t>
+            </w:r>
+          </w:p>
         </w:tc>
       </w:tr>
       <w:tr>
@@ -1578,17 +1537,17 @@
         </w:tc>
         <w:tc>
           <w:tcPr>
-            <w:tcW w:w="1828" w:type="dxa"/>
-          </w:tcPr>
-          <w:p>
-            <w:r>
-              <w:t>(Quantity/quality)</w:t>
-            </w:r>
-          </w:p>
-        </w:tc>
-        <w:tc>
-          <w:tcPr>
-            <w:tcW w:w="1201" w:type="dxa"/>
+            <w:tcW w:w="1803" w:type="dxa"/>
+          </w:tcPr>
+          <w:p>
+            <w:r>
+              <w:t>Quantity</w:t>
+            </w:r>
+          </w:p>
+        </w:tc>
+        <w:tc>
+          <w:tcPr>
+            <w:tcW w:w="1298" w:type="dxa"/>
           </w:tcPr>
           <w:p>
             <w:r>
@@ -1598,9 +1557,13 @@
         </w:tc>
         <w:tc>
           <w:tcPr>
-            <w:tcW w:w="3492" w:type="dxa"/>
-          </w:tcPr>
-          <w:p/>
+            <w:tcW w:w="3420" w:type="dxa"/>
+          </w:tcPr>
+          <w:p>
+            <w:r>
+              <w:t>Each type of image file should be displayed without issue</w:t>
+            </w:r>
+          </w:p>
         </w:tc>
       </w:tr>
       <w:tr>
@@ -1616,13 +1579,13 @@
         </w:tc>
         <w:tc>
           <w:tcPr>
-            <w:tcW w:w="1828" w:type="dxa"/>
-          </w:tcPr>
-          <w:p/>
-        </w:tc>
-        <w:tc>
-          <w:tcPr>
-            <w:tcW w:w="1201" w:type="dxa"/>
+            <w:tcW w:w="1803" w:type="dxa"/>
+          </w:tcPr>
+          <w:p/>
+        </w:tc>
+        <w:tc>
+          <w:tcPr>
+            <w:tcW w:w="1298" w:type="dxa"/>
           </w:tcPr>
           <w:p>
             <w:r>
@@ -1632,18 +1595,19 @@
         </w:tc>
         <w:tc>
           <w:tcPr>
-            <w:tcW w:w="3492" w:type="dxa"/>
-          </w:tcPr>
-          <w:p/>
-        </w:tc>
-      </w:tr>
-      <w:tr>
-        <w:tc>
-          <w:tcPr>
-            <w:tcW w:w="2495" w:type="dxa"/>
-          </w:tcPr>
-          <w:p>
-            <w:r>
+            <w:tcW w:w="3420" w:type="dxa"/>
+          </w:tcPr>
+          <w:p/>
+        </w:tc>
+      </w:tr>
+      <w:tr>
+        <w:tc>
+          <w:tcPr>
+            <w:tcW w:w="2495" w:type="dxa"/>
+          </w:tcPr>
+          <w:p>
+            <w:r>
+              <w:lastRenderedPageBreak/>
               <w:t>List of Equipment/requirements</w:t>
             </w:r>
           </w:p>
@@ -1653,7 +1617,11 @@
             <w:tcW w:w="6521" w:type="dxa"/>
             <w:gridSpan w:val="3"/>
           </w:tcPr>
-          <w:p/>
+          <w:p>
+            <w:r>
+              <w:t>A number of image files with varying correct file types are needed</w:t>
+            </w:r>
+          </w:p>
         </w:tc>
       </w:tr>
       <w:tr>
@@ -1672,7 +1640,11 @@
             <w:tcW w:w="6521" w:type="dxa"/>
             <w:gridSpan w:val="3"/>
           </w:tcPr>
-          <w:p/>
+          <w:p>
+            <w:r>
+              <w:t>The application needs to be running from the executable and the “Import Image” dialog needs to be open</w:t>
+            </w:r>
+          </w:p>
         </w:tc>
       </w:tr>
       <w:tr>
@@ -1742,9 +1714,9 @@
       </w:tblPr>
       <w:tblGrid>
         <w:gridCol w:w="2495"/>
-        <w:gridCol w:w="1828"/>
+        <w:gridCol w:w="1800"/>
         <w:gridCol w:w="1298"/>
-        <w:gridCol w:w="3395"/>
+        <w:gridCol w:w="3423"/>
       </w:tblGrid>
       <w:tr>
         <w:tc>
@@ -1759,13 +1731,17 @@
         </w:tc>
         <w:tc>
           <w:tcPr>
-            <w:tcW w:w="1828" w:type="dxa"/>
-          </w:tcPr>
-          <w:p/>
-        </w:tc>
-        <w:tc>
-          <w:tcPr>
-            <w:tcW w:w="1201" w:type="dxa"/>
+            <w:tcW w:w="1800" w:type="dxa"/>
+          </w:tcPr>
+          <w:p>
+            <w:r>
+              <w:t>4e</w:t>
+            </w:r>
+          </w:p>
+        </w:tc>
+        <w:tc>
+          <w:tcPr>
+            <w:tcW w:w="1298" w:type="dxa"/>
           </w:tcPr>
           <w:p>
             <w:r>
@@ -1775,9 +1751,13 @@
         </w:tc>
         <w:tc>
           <w:tcPr>
-            <w:tcW w:w="3492" w:type="dxa"/>
-          </w:tcPr>
-          <w:p/>
+            <w:tcW w:w="3423" w:type="dxa"/>
+          </w:tcPr>
+          <w:p>
+            <w:r>
+              <w:t>The user should be able to switch between the loaded images</w:t>
+            </w:r>
+          </w:p>
         </w:tc>
       </w:tr>
       <w:tr>
@@ -1793,17 +1773,20 @@
         </w:tc>
         <w:tc>
           <w:tcPr>
-            <w:tcW w:w="1828" w:type="dxa"/>
-          </w:tcPr>
-          <w:p>
-            <w:r>
-              <w:t>(Quantity/quality)</w:t>
-            </w:r>
-          </w:p>
-        </w:tc>
-        <w:tc>
-          <w:tcPr>
-            <w:tcW w:w="1201" w:type="dxa"/>
+            <w:tcW w:w="1800" w:type="dxa"/>
+          </w:tcPr>
+          <w:p>
+            <w:r>
+              <w:t>Q</w:t>
+            </w:r>
+            <w:r>
+              <w:t>uantity</w:t>
+            </w:r>
+          </w:p>
+        </w:tc>
+        <w:tc>
+          <w:tcPr>
+            <w:tcW w:w="1298" w:type="dxa"/>
           </w:tcPr>
           <w:p>
             <w:r>
@@ -1813,9 +1796,13 @@
         </w:tc>
         <w:tc>
           <w:tcPr>
-            <w:tcW w:w="3492" w:type="dxa"/>
-          </w:tcPr>
-          <w:p/>
+            <w:tcW w:w="3423" w:type="dxa"/>
+          </w:tcPr>
+          <w:p>
+            <w:r>
+              <w:t>The image should display without any issues for each of the supported types</w:t>
+            </w:r>
+          </w:p>
         </w:tc>
       </w:tr>
       <w:tr>
@@ -1831,13 +1818,13 @@
         </w:tc>
         <w:tc>
           <w:tcPr>
-            <w:tcW w:w="1828" w:type="dxa"/>
-          </w:tcPr>
-          <w:p/>
-        </w:tc>
-        <w:tc>
-          <w:tcPr>
-            <w:tcW w:w="1201" w:type="dxa"/>
+            <w:tcW w:w="1800" w:type="dxa"/>
+          </w:tcPr>
+          <w:p/>
+        </w:tc>
+        <w:tc>
+          <w:tcPr>
+            <w:tcW w:w="1298" w:type="dxa"/>
           </w:tcPr>
           <w:p>
             <w:r>
@@ -1847,7 +1834,7 @@
         </w:tc>
         <w:tc>
           <w:tcPr>
-            <w:tcW w:w="3492" w:type="dxa"/>
+            <w:tcW w:w="3423" w:type="dxa"/>
           </w:tcPr>
           <w:p/>
         </w:tc>
@@ -1868,7 +1855,11 @@
             <w:tcW w:w="6521" w:type="dxa"/>
             <w:gridSpan w:val="3"/>
           </w:tcPr>
-          <w:p/>
+          <w:p>
+            <w:r>
+              <w:t>A number of image files with varying correct file types are needed</w:t>
+            </w:r>
+          </w:p>
         </w:tc>
       </w:tr>
       <w:tr>
@@ -1887,7 +1878,11 @@
             <w:tcW w:w="6521" w:type="dxa"/>
             <w:gridSpan w:val="3"/>
           </w:tcPr>
-          <w:p/>
+          <w:p>
+            <w:r>
+              <w:t>Each of the necessary images are already loaded into the application from the “Import Image” dialog box</w:t>
+            </w:r>
+          </w:p>
         </w:tc>
       </w:tr>
       <w:tr>
@@ -1957,9 +1952,9 @@
       </w:tblPr>
       <w:tblGrid>
         <w:gridCol w:w="2495"/>
-        <w:gridCol w:w="1828"/>
+        <w:gridCol w:w="1802"/>
         <w:gridCol w:w="1298"/>
-        <w:gridCol w:w="3395"/>
+        <w:gridCol w:w="3421"/>
       </w:tblGrid>
       <w:tr>
         <w:tc>
@@ -1976,7 +1971,11 @@
           <w:tcPr>
             <w:tcW w:w="1828" w:type="dxa"/>
           </w:tcPr>
-          <w:p/>
+          <w:p>
+            <w:r>
+              <w:t>5</w:t>
+            </w:r>
+          </w:p>
         </w:tc>
         <w:tc>
           <w:tcPr>
@@ -1992,7 +1991,11 @@
           <w:tcPr>
             <w:tcW w:w="3492" w:type="dxa"/>
           </w:tcPr>
-          <w:p/>
+          <w:p>
+            <w:r>
+              <w:t>The user should be able to remove an image from the loaded list</w:t>
+            </w:r>
+          </w:p>
         </w:tc>
       </w:tr>
       <w:tr>
@@ -2012,7 +2015,7 @@
           </w:tcPr>
           <w:p>
             <w:r>
-              <w:t>(Quantity/quality)</w:t>
+              <w:t>Quantity</w:t>
             </w:r>
           </w:p>
         </w:tc>
@@ -2030,7 +2033,14 @@
           <w:tcPr>
             <w:tcW w:w="3492" w:type="dxa"/>
           </w:tcPr>
-          <w:p/>
+          <w:p>
+            <w:r>
+              <w:t>Each image – one per supported type – should successfully be removed from the list and stop being displayed</w:t>
+            </w:r>
+            <w:r>
+              <w:t xml:space="preserve"> in the drawing area</w:t>
+            </w:r>
+          </w:p>
         </w:tc>
       </w:tr>
       <w:tr>
@@ -2083,7 +2093,11 @@
             <w:tcW w:w="6521" w:type="dxa"/>
             <w:gridSpan w:val="3"/>
           </w:tcPr>
-          <w:p/>
+          <w:p>
+            <w:r>
+              <w:t>A number of image files with varying correct file types</w:t>
+            </w:r>
+          </w:p>
         </w:tc>
       </w:tr>
       <w:tr>
@@ -2102,7 +2116,17 @@
             <w:tcW w:w="6521" w:type="dxa"/>
             <w:gridSpan w:val="3"/>
           </w:tcPr>
-          <w:p/>
+          <w:p>
+            <w:r>
+              <w:t>Each of the different image</w:t>
+            </w:r>
+            <w:r>
+              <w:t>s with different</w:t>
+            </w:r>
+            <w:r>
+              <w:t xml:space="preserve"> types need to be loaded into the application</w:t>
+            </w:r>
+          </w:p>
         </w:tc>
       </w:tr>
       <w:tr>
@@ -2172,9 +2196,9 @@
       </w:tblPr>
       <w:tblGrid>
         <w:gridCol w:w="2495"/>
-        <w:gridCol w:w="1828"/>
+        <w:gridCol w:w="1800"/>
         <w:gridCol w:w="1298"/>
-        <w:gridCol w:w="3395"/>
+        <w:gridCol w:w="3423"/>
       </w:tblGrid>
       <w:tr>
         <w:tc>
@@ -2191,7 +2215,11 @@
           <w:tcPr>
             <w:tcW w:w="1828" w:type="dxa"/>
           </w:tcPr>
-          <w:p/>
+          <w:p>
+            <w:r>
+              <w:t>6</w:t>
+            </w:r>
+          </w:p>
         </w:tc>
         <w:tc>
           <w:tcPr>
@@ -2207,7 +2235,11 @@
           <w:tcPr>
             <w:tcW w:w="3492" w:type="dxa"/>
           </w:tcPr>
-          <w:p/>
+          <w:p>
+            <w:r>
+              <w:t>The user should be able to resize the window and still have the whole image displayed</w:t>
+            </w:r>
+          </w:p>
         </w:tc>
       </w:tr>
       <w:tr>
@@ -2227,7 +2259,7 @@
           </w:tcPr>
           <w:p>
             <w:r>
-              <w:t>(Quantity/quality)</w:t>
+              <w:t>Quality</w:t>
             </w:r>
           </w:p>
         </w:tc>
@@ -2245,7 +2277,17 @@
           <w:tcPr>
             <w:tcW w:w="3492" w:type="dxa"/>
           </w:tcPr>
-          <w:p/>
+          <w:p>
+            <w:r>
+              <w:t xml:space="preserve">When the window is </w:t>
+            </w:r>
+            <w:r>
+              <w:t>resized,</w:t>
+            </w:r>
+            <w:r>
+              <w:t xml:space="preserve"> the loaded image needs to stay wholly in view in the centre of the drawing area</w:t>
+            </w:r>
+          </w:p>
         </w:tc>
       </w:tr>
       <w:tr>
@@ -2299,7 +2341,11 @@
             <w:tcW w:w="6521" w:type="dxa"/>
             <w:gridSpan w:val="3"/>
           </w:tcPr>
-          <w:p/>
+          <w:p>
+            <w:r>
+              <w:t>A valid image with a supported file type is required</w:t>
+            </w:r>
+          </w:p>
         </w:tc>
       </w:tr>
       <w:tr>
@@ -2318,7 +2364,11 @@
             <w:tcW w:w="6521" w:type="dxa"/>
             <w:gridSpan w:val="3"/>
           </w:tcPr>
-          <w:p/>
+          <w:p>
+            <w:r>
+              <w:t>An image needs to be loaded into the drawing area</w:t>
+            </w:r>
+          </w:p>
         </w:tc>
       </w:tr>
       <w:tr>
@@ -2388,9 +2438,9 @@
       </w:tblPr>
       <w:tblGrid>
         <w:gridCol w:w="2495"/>
-        <w:gridCol w:w="1828"/>
+        <w:gridCol w:w="1799"/>
         <w:gridCol w:w="1298"/>
-        <w:gridCol w:w="3395"/>
+        <w:gridCol w:w="3424"/>
       </w:tblGrid>
       <w:tr>
         <w:tc>
@@ -2407,7 +2457,11 @@
           <w:tcPr>
             <w:tcW w:w="1828" w:type="dxa"/>
           </w:tcPr>
-          <w:p/>
+          <w:p>
+            <w:r>
+              <w:t>7</w:t>
+            </w:r>
+          </w:p>
         </w:tc>
         <w:tc>
           <w:tcPr>
@@ -2423,7 +2477,11 @@
           <w:tcPr>
             <w:tcW w:w="3492" w:type="dxa"/>
           </w:tcPr>
-          <w:p/>
+          <w:p>
+            <w:r>
+              <w:t>The user should be able to search for a single image based on the file name from the list of loaded images</w:t>
+            </w:r>
+          </w:p>
         </w:tc>
       </w:tr>
       <w:tr>
@@ -2443,7 +2501,7 @@
           </w:tcPr>
           <w:p>
             <w:r>
-              <w:t>(Quantity/quality)</w:t>
+              <w:t>Quality</w:t>
             </w:r>
           </w:p>
         </w:tc>
@@ -2461,7 +2519,11 @@
           <w:tcPr>
             <w:tcW w:w="3492" w:type="dxa"/>
           </w:tcPr>
-          <w:p/>
+          <w:p>
+            <w:r>
+              <w:t>The search results in an image with a matching name to the search and any partial matches if appropriate</w:t>
+            </w:r>
+          </w:p>
         </w:tc>
       </w:tr>
       <w:tr>
@@ -2514,7 +2576,11 @@
             <w:tcW w:w="6521" w:type="dxa"/>
             <w:gridSpan w:val="3"/>
           </w:tcPr>
-          <w:p/>
+          <w:p>
+            <w:r>
+              <w:t>A few valid images with supported types</w:t>
+            </w:r>
+          </w:p>
         </w:tc>
       </w:tr>
       <w:tr>
@@ -2533,7 +2599,11 @@
             <w:tcW w:w="6521" w:type="dxa"/>
             <w:gridSpan w:val="3"/>
           </w:tcPr>
-          <w:p/>
+          <w:p>
+            <w:r>
+              <w:t>Multiple images with unique/partially unique names should be loaded into the list of images</w:t>
+            </w:r>
+          </w:p>
         </w:tc>
       </w:tr>
       <w:tr>
@@ -2595,651 +2665,6 @@
       </w:tr>
     </w:tbl>
     <w:p/>
-    <w:tbl>
-      <w:tblPr>
-        <w:tblStyle w:val="TableGrid"/>
-        <w:tblW w:w="0" w:type="auto"/>
-        <w:tblLook w:val="04A0" w:firstRow="1" w:lastRow="0" w:firstColumn="1" w:lastColumn="0" w:noHBand="0" w:noVBand="1"/>
-      </w:tblPr>
-      <w:tblGrid>
-        <w:gridCol w:w="2495"/>
-        <w:gridCol w:w="1828"/>
-        <w:gridCol w:w="1298"/>
-        <w:gridCol w:w="3395"/>
-      </w:tblGrid>
-      <w:tr>
-        <w:tc>
-          <w:tcPr>
-            <w:tcW w:w="2495" w:type="dxa"/>
-          </w:tcPr>
-          <w:p>
-            <w:r>
-              <w:t>ID:</w:t>
-            </w:r>
-          </w:p>
-        </w:tc>
-        <w:tc>
-          <w:tcPr>
-            <w:tcW w:w="1828" w:type="dxa"/>
-          </w:tcPr>
-          <w:p/>
-        </w:tc>
-        <w:tc>
-          <w:tcPr>
-            <w:tcW w:w="1201" w:type="dxa"/>
-          </w:tcPr>
-          <w:p>
-            <w:r>
-              <w:t>Description:</w:t>
-            </w:r>
-          </w:p>
-        </w:tc>
-        <w:tc>
-          <w:tcPr>
-            <w:tcW w:w="3492" w:type="dxa"/>
-          </w:tcPr>
-          <w:p/>
-        </w:tc>
-      </w:tr>
-      <w:tr>
-        <w:tc>
-          <w:tcPr>
-            <w:tcW w:w="2495" w:type="dxa"/>
-          </w:tcPr>
-          <w:p>
-            <w:r>
-              <w:t>Test Type:</w:t>
-            </w:r>
-          </w:p>
-        </w:tc>
-        <w:tc>
-          <w:tcPr>
-            <w:tcW w:w="1828" w:type="dxa"/>
-          </w:tcPr>
-          <w:p>
-            <w:r>
-              <w:t>(Quantity/quality)</w:t>
-            </w:r>
-          </w:p>
-        </w:tc>
-        <w:tc>
-          <w:tcPr>
-            <w:tcW w:w="1201" w:type="dxa"/>
-          </w:tcPr>
-          <w:p>
-            <w:r>
-              <w:t>Success Criteria:</w:t>
-            </w:r>
-          </w:p>
-        </w:tc>
-        <w:tc>
-          <w:tcPr>
-            <w:tcW w:w="3492" w:type="dxa"/>
-          </w:tcPr>
-          <w:p/>
-        </w:tc>
-      </w:tr>
-      <w:tr>
-        <w:tc>
-          <w:tcPr>
-            <w:tcW w:w="2495" w:type="dxa"/>
-          </w:tcPr>
-          <w:p>
-            <w:r>
-              <w:t>Number of Attempts:</w:t>
-            </w:r>
-          </w:p>
-        </w:tc>
-        <w:tc>
-          <w:tcPr>
-            <w:tcW w:w="1828" w:type="dxa"/>
-          </w:tcPr>
-          <w:p/>
-        </w:tc>
-        <w:tc>
-          <w:tcPr>
-            <w:tcW w:w="1201" w:type="dxa"/>
-          </w:tcPr>
-          <w:p>
-            <w:r>
-              <w:t>Comments:</w:t>
-            </w:r>
-          </w:p>
-        </w:tc>
-        <w:tc>
-          <w:tcPr>
-            <w:tcW w:w="3492" w:type="dxa"/>
-          </w:tcPr>
-          <w:p/>
-        </w:tc>
-      </w:tr>
-      <w:tr>
-        <w:tc>
-          <w:tcPr>
-            <w:tcW w:w="2495" w:type="dxa"/>
-          </w:tcPr>
-          <w:p>
-            <w:r>
-              <w:t>List of Equipment/requirements</w:t>
-            </w:r>
-          </w:p>
-        </w:tc>
-        <w:tc>
-          <w:tcPr>
-            <w:tcW w:w="6521" w:type="dxa"/>
-            <w:gridSpan w:val="3"/>
-          </w:tcPr>
-          <w:p/>
-        </w:tc>
-      </w:tr>
-      <w:tr>
-        <w:tc>
-          <w:tcPr>
-            <w:tcW w:w="2495" w:type="dxa"/>
-          </w:tcPr>
-          <w:p>
-            <w:r>
-              <w:t>Setup Instructions</w:t>
-            </w:r>
-          </w:p>
-        </w:tc>
-        <w:tc>
-          <w:tcPr>
-            <w:tcW w:w="6521" w:type="dxa"/>
-            <w:gridSpan w:val="3"/>
-          </w:tcPr>
-          <w:p/>
-        </w:tc>
-      </w:tr>
-      <w:tr>
-        <w:tc>
-          <w:tcPr>
-            <w:tcW w:w="2495" w:type="dxa"/>
-          </w:tcPr>
-          <w:p>
-            <w:r>
-              <w:t>Failure Correction Procedure</w:t>
-            </w:r>
-          </w:p>
-        </w:tc>
-        <w:tc>
-          <w:tcPr>
-            <w:tcW w:w="6521" w:type="dxa"/>
-            <w:gridSpan w:val="3"/>
-          </w:tcPr>
-          <w:p/>
-        </w:tc>
-      </w:tr>
-      <w:tr>
-        <w:tc>
-          <w:tcPr>
-            <w:tcW w:w="2495" w:type="dxa"/>
-          </w:tcPr>
-          <w:p>
-            <w:r>
-              <w:t>Engineer(s)/Technician(s)</w:t>
-            </w:r>
-          </w:p>
-        </w:tc>
-        <w:tc>
-          <w:tcPr>
-            <w:tcW w:w="6521" w:type="dxa"/>
-            <w:gridSpan w:val="3"/>
-          </w:tcPr>
-          <w:p/>
-        </w:tc>
-      </w:tr>
-      <w:tr>
-        <w:tc>
-          <w:tcPr>
-            <w:tcW w:w="2495" w:type="dxa"/>
-          </w:tcPr>
-          <w:p>
-            <w:r>
-              <w:t>Individual Results:</w:t>
-            </w:r>
-          </w:p>
-        </w:tc>
-        <w:tc>
-          <w:tcPr>
-            <w:tcW w:w="6521" w:type="dxa"/>
-            <w:gridSpan w:val="3"/>
-          </w:tcPr>
-          <w:p/>
-        </w:tc>
-      </w:tr>
-    </w:tbl>
-    <w:p/>
-    <w:tbl>
-      <w:tblPr>
-        <w:tblStyle w:val="TableGrid"/>
-        <w:tblW w:w="0" w:type="auto"/>
-        <w:tblLook w:val="04A0" w:firstRow="1" w:lastRow="0" w:firstColumn="1" w:lastColumn="0" w:noHBand="0" w:noVBand="1"/>
-      </w:tblPr>
-      <w:tblGrid>
-        <w:gridCol w:w="2495"/>
-        <w:gridCol w:w="1828"/>
-        <w:gridCol w:w="1298"/>
-        <w:gridCol w:w="3395"/>
-      </w:tblGrid>
-      <w:tr>
-        <w:tc>
-          <w:tcPr>
-            <w:tcW w:w="2495" w:type="dxa"/>
-          </w:tcPr>
-          <w:p>
-            <w:r>
-              <w:t>ID:</w:t>
-            </w:r>
-          </w:p>
-        </w:tc>
-        <w:tc>
-          <w:tcPr>
-            <w:tcW w:w="1828" w:type="dxa"/>
-          </w:tcPr>
-          <w:p/>
-        </w:tc>
-        <w:tc>
-          <w:tcPr>
-            <w:tcW w:w="1201" w:type="dxa"/>
-          </w:tcPr>
-          <w:p>
-            <w:r>
-              <w:t>Description:</w:t>
-            </w:r>
-          </w:p>
-        </w:tc>
-        <w:tc>
-          <w:tcPr>
-            <w:tcW w:w="3492" w:type="dxa"/>
-          </w:tcPr>
-          <w:p/>
-        </w:tc>
-      </w:tr>
-      <w:tr>
-        <w:tc>
-          <w:tcPr>
-            <w:tcW w:w="2495" w:type="dxa"/>
-          </w:tcPr>
-          <w:p>
-            <w:r>
-              <w:t>Test Type:</w:t>
-            </w:r>
-          </w:p>
-        </w:tc>
-        <w:tc>
-          <w:tcPr>
-            <w:tcW w:w="1828" w:type="dxa"/>
-          </w:tcPr>
-          <w:p>
-            <w:r>
-              <w:t>(Quantity/quality)</w:t>
-            </w:r>
-          </w:p>
-        </w:tc>
-        <w:tc>
-          <w:tcPr>
-            <w:tcW w:w="1201" w:type="dxa"/>
-          </w:tcPr>
-          <w:p>
-            <w:r>
-              <w:t>Success Criteria:</w:t>
-            </w:r>
-          </w:p>
-        </w:tc>
-        <w:tc>
-          <w:tcPr>
-            <w:tcW w:w="3492" w:type="dxa"/>
-          </w:tcPr>
-          <w:p/>
-        </w:tc>
-      </w:tr>
-      <w:tr>
-        <w:tc>
-          <w:tcPr>
-            <w:tcW w:w="2495" w:type="dxa"/>
-          </w:tcPr>
-          <w:p>
-            <w:r>
-              <w:t>Number of Attempts:</w:t>
-            </w:r>
-          </w:p>
-        </w:tc>
-        <w:tc>
-          <w:tcPr>
-            <w:tcW w:w="1828" w:type="dxa"/>
-          </w:tcPr>
-          <w:p/>
-        </w:tc>
-        <w:tc>
-          <w:tcPr>
-            <w:tcW w:w="1201" w:type="dxa"/>
-          </w:tcPr>
-          <w:p>
-            <w:r>
-              <w:t>Comments:</w:t>
-            </w:r>
-          </w:p>
-        </w:tc>
-        <w:tc>
-          <w:tcPr>
-            <w:tcW w:w="3492" w:type="dxa"/>
-          </w:tcPr>
-          <w:p/>
-        </w:tc>
-      </w:tr>
-      <w:tr>
-        <w:tc>
-          <w:tcPr>
-            <w:tcW w:w="2495" w:type="dxa"/>
-          </w:tcPr>
-          <w:p>
-            <w:r>
-              <w:t>List of Equipment/requirements</w:t>
-            </w:r>
-          </w:p>
-        </w:tc>
-        <w:tc>
-          <w:tcPr>
-            <w:tcW w:w="6521" w:type="dxa"/>
-            <w:gridSpan w:val="3"/>
-          </w:tcPr>
-          <w:p/>
-        </w:tc>
-      </w:tr>
-      <w:tr>
-        <w:tc>
-          <w:tcPr>
-            <w:tcW w:w="2495" w:type="dxa"/>
-          </w:tcPr>
-          <w:p>
-            <w:r>
-              <w:t>Setup Instructions</w:t>
-            </w:r>
-          </w:p>
-        </w:tc>
-        <w:tc>
-          <w:tcPr>
-            <w:tcW w:w="6521" w:type="dxa"/>
-            <w:gridSpan w:val="3"/>
-          </w:tcPr>
-          <w:p/>
-        </w:tc>
-      </w:tr>
-      <w:tr>
-        <w:tc>
-          <w:tcPr>
-            <w:tcW w:w="2495" w:type="dxa"/>
-          </w:tcPr>
-          <w:p>
-            <w:r>
-              <w:t>Failure Correction Procedure</w:t>
-            </w:r>
-          </w:p>
-        </w:tc>
-        <w:tc>
-          <w:tcPr>
-            <w:tcW w:w="6521" w:type="dxa"/>
-            <w:gridSpan w:val="3"/>
-          </w:tcPr>
-          <w:p/>
-        </w:tc>
-      </w:tr>
-      <w:tr>
-        <w:tc>
-          <w:tcPr>
-            <w:tcW w:w="2495" w:type="dxa"/>
-          </w:tcPr>
-          <w:p>
-            <w:r>
-              <w:t>Engineer(s)/Technician(s)</w:t>
-            </w:r>
-          </w:p>
-        </w:tc>
-        <w:tc>
-          <w:tcPr>
-            <w:tcW w:w="6521" w:type="dxa"/>
-            <w:gridSpan w:val="3"/>
-          </w:tcPr>
-          <w:p/>
-        </w:tc>
-      </w:tr>
-      <w:tr>
-        <w:tc>
-          <w:tcPr>
-            <w:tcW w:w="2495" w:type="dxa"/>
-          </w:tcPr>
-          <w:p>
-            <w:r>
-              <w:t>Individual Results:</w:t>
-            </w:r>
-          </w:p>
-        </w:tc>
-        <w:tc>
-          <w:tcPr>
-            <w:tcW w:w="6521" w:type="dxa"/>
-            <w:gridSpan w:val="3"/>
-          </w:tcPr>
-          <w:p/>
-        </w:tc>
-      </w:tr>
-    </w:tbl>
-    <w:p/>
-    <w:tbl>
-      <w:tblPr>
-        <w:tblStyle w:val="TableGrid"/>
-        <w:tblW w:w="0" w:type="auto"/>
-        <w:tblLook w:val="04A0" w:firstRow="1" w:lastRow="0" w:firstColumn="1" w:lastColumn="0" w:noHBand="0" w:noVBand="1"/>
-      </w:tblPr>
-      <w:tblGrid>
-        <w:gridCol w:w="2495"/>
-        <w:gridCol w:w="1828"/>
-        <w:gridCol w:w="1298"/>
-        <w:gridCol w:w="3395"/>
-      </w:tblGrid>
-      <w:tr>
-        <w:tc>
-          <w:tcPr>
-            <w:tcW w:w="2495" w:type="dxa"/>
-          </w:tcPr>
-          <w:p>
-            <w:r>
-              <w:t>ID:</w:t>
-            </w:r>
-          </w:p>
-        </w:tc>
-        <w:tc>
-          <w:tcPr>
-            <w:tcW w:w="1828" w:type="dxa"/>
-          </w:tcPr>
-          <w:p/>
-        </w:tc>
-        <w:tc>
-          <w:tcPr>
-            <w:tcW w:w="1201" w:type="dxa"/>
-          </w:tcPr>
-          <w:p>
-            <w:r>
-              <w:t>Description:</w:t>
-            </w:r>
-          </w:p>
-        </w:tc>
-        <w:tc>
-          <w:tcPr>
-            <w:tcW w:w="3492" w:type="dxa"/>
-          </w:tcPr>
-          <w:p/>
-        </w:tc>
-      </w:tr>
-      <w:tr>
-        <w:tc>
-          <w:tcPr>
-            <w:tcW w:w="2495" w:type="dxa"/>
-          </w:tcPr>
-          <w:p>
-            <w:r>
-              <w:t>Test Type:</w:t>
-            </w:r>
-          </w:p>
-        </w:tc>
-        <w:tc>
-          <w:tcPr>
-            <w:tcW w:w="1828" w:type="dxa"/>
-          </w:tcPr>
-          <w:p>
-            <w:r>
-              <w:t>(Quantity/quality)</w:t>
-            </w:r>
-          </w:p>
-        </w:tc>
-        <w:tc>
-          <w:tcPr>
-            <w:tcW w:w="1201" w:type="dxa"/>
-          </w:tcPr>
-          <w:p>
-            <w:r>
-              <w:t>Success Criteria:</w:t>
-            </w:r>
-          </w:p>
-        </w:tc>
-        <w:tc>
-          <w:tcPr>
-            <w:tcW w:w="3492" w:type="dxa"/>
-          </w:tcPr>
-          <w:p/>
-        </w:tc>
-      </w:tr>
-      <w:tr>
-        <w:tc>
-          <w:tcPr>
-            <w:tcW w:w="2495" w:type="dxa"/>
-          </w:tcPr>
-          <w:p>
-            <w:r>
-              <w:lastRenderedPageBreak/>
-              <w:t>Number of Attempts:</w:t>
-            </w:r>
-          </w:p>
-        </w:tc>
-        <w:tc>
-          <w:tcPr>
-            <w:tcW w:w="1828" w:type="dxa"/>
-          </w:tcPr>
-          <w:p/>
-        </w:tc>
-        <w:tc>
-          <w:tcPr>
-            <w:tcW w:w="1201" w:type="dxa"/>
-          </w:tcPr>
-          <w:p>
-            <w:r>
-              <w:t>Comments:</w:t>
-            </w:r>
-          </w:p>
-        </w:tc>
-        <w:tc>
-          <w:tcPr>
-            <w:tcW w:w="3492" w:type="dxa"/>
-          </w:tcPr>
-          <w:p/>
-        </w:tc>
-      </w:tr>
-      <w:tr>
-        <w:tc>
-          <w:tcPr>
-            <w:tcW w:w="2495" w:type="dxa"/>
-          </w:tcPr>
-          <w:p>
-            <w:r>
-              <w:t>List of Equipment/requirements</w:t>
-            </w:r>
-          </w:p>
-        </w:tc>
-        <w:tc>
-          <w:tcPr>
-            <w:tcW w:w="6521" w:type="dxa"/>
-            <w:gridSpan w:val="3"/>
-          </w:tcPr>
-          <w:p/>
-        </w:tc>
-      </w:tr>
-      <w:tr>
-        <w:tc>
-          <w:tcPr>
-            <w:tcW w:w="2495" w:type="dxa"/>
-          </w:tcPr>
-          <w:p>
-            <w:r>
-              <w:t>Setup Instructions</w:t>
-            </w:r>
-          </w:p>
-        </w:tc>
-        <w:tc>
-          <w:tcPr>
-            <w:tcW w:w="6521" w:type="dxa"/>
-            <w:gridSpan w:val="3"/>
-          </w:tcPr>
-          <w:p/>
-        </w:tc>
-      </w:tr>
-      <w:tr>
-        <w:tc>
-          <w:tcPr>
-            <w:tcW w:w="2495" w:type="dxa"/>
-          </w:tcPr>
-          <w:p>
-            <w:r>
-              <w:t>Failure Correction Procedure</w:t>
-            </w:r>
-          </w:p>
-        </w:tc>
-        <w:tc>
-          <w:tcPr>
-            <w:tcW w:w="6521" w:type="dxa"/>
-            <w:gridSpan w:val="3"/>
-          </w:tcPr>
-          <w:p/>
-        </w:tc>
-      </w:tr>
-      <w:tr>
-        <w:tc>
-          <w:tcPr>
-            <w:tcW w:w="2495" w:type="dxa"/>
-          </w:tcPr>
-          <w:p>
-            <w:r>
-              <w:t>Engineer(s)/Technician(s)</w:t>
-            </w:r>
-          </w:p>
-        </w:tc>
-        <w:tc>
-          <w:tcPr>
-            <w:tcW w:w="6521" w:type="dxa"/>
-            <w:gridSpan w:val="3"/>
-          </w:tcPr>
-          <w:p/>
-        </w:tc>
-      </w:tr>
-      <w:tr>
-        <w:tc>
-          <w:tcPr>
-            <w:tcW w:w="2495" w:type="dxa"/>
-          </w:tcPr>
-          <w:p>
-            <w:r>
-              <w:t>Individual Results:</w:t>
-            </w:r>
-          </w:p>
-        </w:tc>
-        <w:tc>
-          <w:tcPr>
-            <w:tcW w:w="6521" w:type="dxa"/>
-            <w:gridSpan w:val="3"/>
-          </w:tcPr>
-          <w:p/>
-        </w:tc>
-      </w:tr>
-    </w:tbl>
     <w:p/>
     <w:sectPr>
       <w:pgSz w:w="11906" w:h="16838" w:code="9"/>

</xml_diff>

<commit_message>
An improved version of the Test Plan
</commit_message>
<xml_diff>
--- a/Test Plan.docx
+++ b/Test Plan.docx
@@ -1,6 +1,6 @@
 
 <file path=word/document.xml><?xml version="1.0" encoding="utf-8"?>
-<w:document xmlns:wpc="http://schemas.microsoft.com/office/word/2010/wordprocessingCanvas" xmlns:cx="http://schemas.microsoft.com/office/drawing/2014/chartex" xmlns:cx1="http://schemas.microsoft.com/office/drawing/2015/9/8/chartex" xmlns:cx2="http://schemas.microsoft.com/office/drawing/2015/10/21/chartex" xmlns:cx3="http://schemas.microsoft.com/office/drawing/2016/5/9/chartex" xmlns:cx4="http://schemas.microsoft.com/office/drawing/2016/5/10/chartex" xmlns:cx5="http://schemas.microsoft.com/office/drawing/2016/5/11/chartex" xmlns:cx6="http://schemas.microsoft.com/office/drawing/2016/5/12/chartex" xmlns:cx7="http://schemas.microsoft.com/office/drawing/2016/5/13/chartex" xmlns:cx8="http://schemas.microsoft.com/office/drawing/2016/5/14/chartex" xmlns:mc="http://schemas.openxmlformats.org/markup-compatibility/2006" xmlns:aink="http://schemas.microsoft.com/office/drawing/2016/ink" xmlns:am3d="http://schemas.microsoft.com/office/drawing/2017/model3d" xmlns:o="urn:schemas-microsoft-com:office:office" xmlns:r="http://schemas.openxmlformats.org/officeDocument/2006/relationships" xmlns:m="http://schemas.openxmlformats.org/officeDocument/2006/math" xmlns:v="urn:schemas-microsoft-com:vml" xmlns:wp14="http://schemas.microsoft.com/office/word/2010/wordprocessingDrawing" xmlns:wp="http://schemas.openxmlformats.org/drawingml/2006/wordprocessingDrawing" xmlns:w10="urn:schemas-microsoft-com:office:word" xmlns:w="http://schemas.openxmlformats.org/wordprocessingml/2006/main" xmlns:w14="http://schemas.microsoft.com/office/word/2010/wordml" xmlns:w15="http://schemas.microsoft.com/office/word/2012/wordml" xmlns:w16cid="http://schemas.microsoft.com/office/word/2016/wordml/cid" xmlns:w16se="http://schemas.microsoft.com/office/word/2015/wordml/symex" xmlns:wpg="http://schemas.microsoft.com/office/word/2010/wordprocessingGroup" xmlns:wpi="http://schemas.microsoft.com/office/word/2010/wordprocessingInk" xmlns:wne="http://schemas.microsoft.com/office/word/2006/wordml" xmlns:wps="http://schemas.microsoft.com/office/word/2010/wordprocessingShape" mc:Ignorable="w14 w15 w16se w16cid wp14">
+<w:document xmlns:wpc="http://schemas.microsoft.com/office/word/2010/wordprocessingCanvas" xmlns:cx="http://schemas.microsoft.com/office/drawing/2014/chartex" xmlns:mc="http://schemas.openxmlformats.org/markup-compatibility/2006" xmlns:o="urn:schemas-microsoft-com:office:office" xmlns:r="http://schemas.openxmlformats.org/officeDocument/2006/relationships" xmlns:m="http://schemas.openxmlformats.org/officeDocument/2006/math" xmlns:v="urn:schemas-microsoft-com:vml" xmlns:wp14="http://schemas.microsoft.com/office/word/2010/wordprocessingDrawing" xmlns:wp="http://schemas.openxmlformats.org/drawingml/2006/wordprocessingDrawing" xmlns:w10="urn:schemas-microsoft-com:office:word" xmlns:w="http://schemas.openxmlformats.org/wordprocessingml/2006/main" xmlns:w14="http://schemas.microsoft.com/office/word/2010/wordml" xmlns:w15="http://schemas.microsoft.com/office/word/2012/wordml" xmlns:w16se="http://schemas.microsoft.com/office/word/2015/wordml/symex" xmlns:wpg="http://schemas.microsoft.com/office/word/2010/wordprocessingGroup" xmlns:wpi="http://schemas.microsoft.com/office/word/2010/wordprocessingInk" xmlns:wne="http://schemas.microsoft.com/office/word/2006/wordml" xmlns:wps="http://schemas.microsoft.com/office/word/2010/wordprocessingShape" mc:Ignorable="w14 w15 w16se wp14">
   <w:body>
     <w:p>
       <w:pPr>
@@ -10,10 +10,7 @@
         <w:t>Test Plan</w:t>
       </w:r>
     </w:p>
-    <w:p>
-      <w:bookmarkStart w:id="0" w:name="_GoBack"/>
-      <w:bookmarkEnd w:id="0"/>
-    </w:p>
+    <w:p/>
     <w:tbl>
       <w:tblPr>
         <w:tblStyle w:val="TableGrid"/>
@@ -128,7 +125,11 @@
           <w:tcPr>
             <w:tcW w:w="1828" w:type="dxa"/>
           </w:tcPr>
-          <w:p/>
+          <w:p>
+            <w:r>
+              <w:t>1</w:t>
+            </w:r>
+          </w:p>
         </w:tc>
         <w:tc>
           <w:tcPr>
@@ -144,7 +145,11 @@
           <w:tcPr>
             <w:tcW w:w="3492" w:type="dxa"/>
           </w:tcPr>
-          <w:p/>
+          <w:p>
+            <w:r>
+              <w:t>The initial drawing area is black and looks off putting</w:t>
+            </w:r>
+          </w:p>
         </w:tc>
       </w:tr>
       <w:tr>
@@ -215,26 +220,34 @@
             <w:tcW w:w="6521" w:type="dxa"/>
             <w:gridSpan w:val="3"/>
           </w:tcPr>
-          <w:p/>
-        </w:tc>
-      </w:tr>
-      <w:tr>
-        <w:tc>
-          <w:tcPr>
-            <w:tcW w:w="2495" w:type="dxa"/>
-          </w:tcPr>
-          <w:p>
-            <w:r>
-              <w:t>Engineer(s)/Technician(s)</w:t>
-            </w:r>
-          </w:p>
-        </w:tc>
-        <w:tc>
-          <w:tcPr>
-            <w:tcW w:w="6521" w:type="dxa"/>
-            <w:gridSpan w:val="3"/>
-          </w:tcPr>
-          <w:p/>
+          <w:p>
+            <w:r>
+              <w:t>Attempt to open it again, using administrator mode or equivalent as well. Otherwise confer with the software developer to attempt to fix it.</w:t>
+            </w:r>
+          </w:p>
+        </w:tc>
+      </w:tr>
+      <w:tr>
+        <w:tc>
+          <w:tcPr>
+            <w:tcW w:w="2495" w:type="dxa"/>
+          </w:tcPr>
+          <w:p>
+            <w:r>
+              <w:t>Technician</w:t>
+            </w:r>
+          </w:p>
+        </w:tc>
+        <w:tc>
+          <w:tcPr>
+            <w:tcW w:w="6521" w:type="dxa"/>
+            <w:gridSpan w:val="3"/>
+          </w:tcPr>
+          <w:p>
+            <w:r>
+              <w:t>Stephen Anderson</w:t>
+            </w:r>
+          </w:p>
         </w:tc>
       </w:tr>
       <w:tr>
@@ -253,7 +266,11 @@
             <w:tcW w:w="6521" w:type="dxa"/>
             <w:gridSpan w:val="3"/>
           </w:tcPr>
-          <w:p/>
+          <w:p>
+            <w:r>
+              <w:t>Pass</w:t>
+            </w:r>
+          </w:p>
         </w:tc>
       </w:tr>
     </w:tbl>
@@ -378,7 +395,11 @@
           <w:tcPr>
             <w:tcW w:w="1828" w:type="dxa"/>
           </w:tcPr>
-          <w:p/>
+          <w:p>
+            <w:r>
+              <w:t>1</w:t>
+            </w:r>
+          </w:p>
         </w:tc>
         <w:tc>
           <w:tcPr>
@@ -394,7 +415,11 @@
           <w:tcPr>
             <w:tcW w:w="3492" w:type="dxa"/>
           </w:tcPr>
-          <w:p/>
+          <w:p>
+            <w:r>
+              <w:t>Everything resizes but unfortunately some of the fields become too small to be usable</w:t>
+            </w:r>
+          </w:p>
         </w:tc>
       </w:tr>
       <w:tr>
@@ -465,26 +490,37 @@
             <w:tcW w:w="6521" w:type="dxa"/>
             <w:gridSpan w:val="3"/>
           </w:tcPr>
-          <w:p/>
-        </w:tc>
-      </w:tr>
-      <w:tr>
-        <w:tc>
-          <w:tcPr>
-            <w:tcW w:w="2495" w:type="dxa"/>
-          </w:tcPr>
-          <w:p>
-            <w:r>
-              <w:t>Engineer(s)/Technician(s)</w:t>
-            </w:r>
-          </w:p>
-        </w:tc>
-        <w:tc>
-          <w:tcPr>
-            <w:tcW w:w="6521" w:type="dxa"/>
-            <w:gridSpan w:val="3"/>
-          </w:tcPr>
-          <w:p/>
+          <w:p>
+            <w:r>
+              <w:t xml:space="preserve">Discuss with the software developer to </w:t>
+            </w:r>
+            <w:r>
+              <w:t>add in some minimum window sizes to prevent things resizing to be too small</w:t>
+            </w:r>
+          </w:p>
+        </w:tc>
+      </w:tr>
+      <w:tr>
+        <w:tc>
+          <w:tcPr>
+            <w:tcW w:w="2495" w:type="dxa"/>
+          </w:tcPr>
+          <w:p>
+            <w:r>
+              <w:t>Technician</w:t>
+            </w:r>
+          </w:p>
+        </w:tc>
+        <w:tc>
+          <w:tcPr>
+            <w:tcW w:w="6521" w:type="dxa"/>
+            <w:gridSpan w:val="3"/>
+          </w:tcPr>
+          <w:p>
+            <w:r>
+              <w:t>Stephen Anderson</w:t>
+            </w:r>
+          </w:p>
         </w:tc>
       </w:tr>
       <w:tr>
@@ -503,7 +539,11 @@
             <w:tcW w:w="6521" w:type="dxa"/>
             <w:gridSpan w:val="3"/>
           </w:tcPr>
-          <w:p/>
+          <w:p>
+            <w:r>
+              <w:t>Fail – One area needs fixing</w:t>
+            </w:r>
+          </w:p>
         </w:tc>
       </w:tr>
     </w:tbl>
@@ -619,7 +659,11 @@
           <w:tcPr>
             <w:tcW w:w="1828" w:type="dxa"/>
           </w:tcPr>
-          <w:p/>
+          <w:p>
+            <w:r>
+              <w:t>1</w:t>
+            </w:r>
+          </w:p>
         </w:tc>
         <w:tc>
           <w:tcPr>
@@ -635,7 +679,11 @@
           <w:tcPr>
             <w:tcW w:w="3492" w:type="dxa"/>
           </w:tcPr>
-          <w:p/>
+          <w:p>
+            <w:r>
+              <w:t>Works without issues</w:t>
+            </w:r>
+          </w:p>
         </w:tc>
       </w:tr>
       <w:tr>
@@ -706,35 +754,44 @@
             <w:tcW w:w="6521" w:type="dxa"/>
             <w:gridSpan w:val="3"/>
           </w:tcPr>
-          <w:p/>
-        </w:tc>
-      </w:tr>
-      <w:tr>
-        <w:tc>
-          <w:tcPr>
-            <w:tcW w:w="2495" w:type="dxa"/>
-          </w:tcPr>
-          <w:p>
-            <w:r>
-              <w:t>Engineer(s)/Technician(s)</w:t>
-            </w:r>
-          </w:p>
-        </w:tc>
-        <w:tc>
-          <w:tcPr>
-            <w:tcW w:w="6521" w:type="dxa"/>
-            <w:gridSpan w:val="3"/>
-          </w:tcPr>
-          <w:p/>
-        </w:tc>
-      </w:tr>
-      <w:tr>
-        <w:tc>
-          <w:tcPr>
-            <w:tcW w:w="2495" w:type="dxa"/>
-          </w:tcPr>
-          <w:p>
-            <w:r>
+          <w:p>
+            <w:r>
+              <w:t>Discuss with the software developer potential fixes</w:t>
+            </w:r>
+          </w:p>
+        </w:tc>
+      </w:tr>
+      <w:tr>
+        <w:tc>
+          <w:tcPr>
+            <w:tcW w:w="2495" w:type="dxa"/>
+          </w:tcPr>
+          <w:p>
+            <w:r>
+              <w:t>Technician</w:t>
+            </w:r>
+          </w:p>
+        </w:tc>
+        <w:tc>
+          <w:tcPr>
+            <w:tcW w:w="6521" w:type="dxa"/>
+            <w:gridSpan w:val="3"/>
+          </w:tcPr>
+          <w:p>
+            <w:r>
+              <w:t>Stephen Anderson</w:t>
+            </w:r>
+          </w:p>
+        </w:tc>
+      </w:tr>
+      <w:tr>
+        <w:tc>
+          <w:tcPr>
+            <w:tcW w:w="2495" w:type="dxa"/>
+          </w:tcPr>
+          <w:p>
+            <w:r>
+              <w:lastRenderedPageBreak/>
               <w:t>Individual Results:</w:t>
             </w:r>
           </w:p>
@@ -744,7 +801,11 @@
             <w:tcW w:w="6521" w:type="dxa"/>
             <w:gridSpan w:val="3"/>
           </w:tcPr>
-          <w:p/>
+          <w:p>
+            <w:r>
+              <w:t>Pass</w:t>
+            </w:r>
+          </w:p>
         </w:tc>
       </w:tr>
     </w:tbl>
@@ -768,24 +829,807 @@
           </w:tcPr>
           <w:p>
             <w:r>
+              <w:t>ID:</w:t>
+            </w:r>
+          </w:p>
+        </w:tc>
+        <w:tc>
+          <w:tcPr>
+            <w:tcW w:w="1828" w:type="dxa"/>
+          </w:tcPr>
+          <w:p>
+            <w:r>
+              <w:t>4a</w:t>
+            </w:r>
+          </w:p>
+        </w:tc>
+        <w:tc>
+          <w:tcPr>
+            <w:tcW w:w="1201" w:type="dxa"/>
+          </w:tcPr>
+          <w:p>
+            <w:r>
+              <w:t>Description:</w:t>
+            </w:r>
+          </w:p>
+        </w:tc>
+        <w:tc>
+          <w:tcPr>
+            <w:tcW w:w="3492" w:type="dxa"/>
+          </w:tcPr>
+          <w:p>
+            <w:r>
+              <w:t xml:space="preserve">The </w:t>
+            </w:r>
+            <w:r>
+              <w:t>dialog needs to open so that a user can select an image</w:t>
+            </w:r>
+          </w:p>
+        </w:tc>
+      </w:tr>
+      <w:tr>
+        <w:tc>
+          <w:tcPr>
+            <w:tcW w:w="2495" w:type="dxa"/>
+          </w:tcPr>
+          <w:p>
+            <w:r>
+              <w:t>Test Type:</w:t>
+            </w:r>
+          </w:p>
+        </w:tc>
+        <w:tc>
+          <w:tcPr>
+            <w:tcW w:w="1828" w:type="dxa"/>
+          </w:tcPr>
+          <w:p>
+            <w:r>
+              <w:t>Quality</w:t>
+            </w:r>
+          </w:p>
+        </w:tc>
+        <w:tc>
+          <w:tcPr>
+            <w:tcW w:w="1201" w:type="dxa"/>
+          </w:tcPr>
+          <w:p>
+            <w:r>
+              <w:t>Success Criteria:</w:t>
+            </w:r>
+          </w:p>
+        </w:tc>
+        <w:tc>
+          <w:tcPr>
+            <w:tcW w:w="3492" w:type="dxa"/>
+          </w:tcPr>
+          <w:p>
+            <w:r>
+              <w:t xml:space="preserve">The dialog box successfully opens when the user presses the </w:t>
+            </w:r>
+            <w:r>
+              <w:t xml:space="preserve">“Import Image” </w:t>
+            </w:r>
+            <w:r>
+              <w:t>button</w:t>
+            </w:r>
+          </w:p>
+        </w:tc>
+      </w:tr>
+      <w:tr>
+        <w:tc>
+          <w:tcPr>
+            <w:tcW w:w="2495" w:type="dxa"/>
+          </w:tcPr>
+          <w:p>
+            <w:r>
+              <w:t>Number of Attempts:</w:t>
+            </w:r>
+          </w:p>
+        </w:tc>
+        <w:tc>
+          <w:tcPr>
+            <w:tcW w:w="1828" w:type="dxa"/>
+          </w:tcPr>
+          <w:p>
+            <w:r>
+              <w:t>1</w:t>
+            </w:r>
+          </w:p>
+        </w:tc>
+        <w:tc>
+          <w:tcPr>
+            <w:tcW w:w="1201" w:type="dxa"/>
+          </w:tcPr>
+          <w:p>
+            <w:r>
+              <w:t>Comments:</w:t>
+            </w:r>
+          </w:p>
+        </w:tc>
+        <w:tc>
+          <w:tcPr>
+            <w:tcW w:w="3492" w:type="dxa"/>
+          </w:tcPr>
+          <w:p>
+            <w:r>
+              <w:t>Works without issues but maybe would be helpful to have the default directory to be the user’s pictures</w:t>
+            </w:r>
+          </w:p>
+        </w:tc>
+      </w:tr>
+      <w:tr>
+        <w:tc>
+          <w:tcPr>
+            <w:tcW w:w="2495" w:type="dxa"/>
+          </w:tcPr>
+          <w:p>
+            <w:r>
+              <w:t>List of Equipment/requirements</w:t>
+            </w:r>
+          </w:p>
+        </w:tc>
+        <w:tc>
+          <w:tcPr>
+            <w:tcW w:w="6521" w:type="dxa"/>
+            <w:gridSpan w:val="3"/>
+          </w:tcPr>
+          <w:p>
+            <w:r>
+              <w:t>No extra requirements for this test</w:t>
+            </w:r>
+          </w:p>
+        </w:tc>
+      </w:tr>
+      <w:tr>
+        <w:tc>
+          <w:tcPr>
+            <w:tcW w:w="2495" w:type="dxa"/>
+          </w:tcPr>
+          <w:p>
+            <w:r>
+              <w:t>Setup Instructions</w:t>
+            </w:r>
+          </w:p>
+        </w:tc>
+        <w:tc>
+          <w:tcPr>
+            <w:tcW w:w="6521" w:type="dxa"/>
+            <w:gridSpan w:val="3"/>
+          </w:tcPr>
+          <w:p>
+            <w:r>
+              <w:t>The application needs to be running from the executable file</w:t>
+            </w:r>
+          </w:p>
+        </w:tc>
+      </w:tr>
+      <w:tr>
+        <w:tc>
+          <w:tcPr>
+            <w:tcW w:w="2495" w:type="dxa"/>
+          </w:tcPr>
+          <w:p>
+            <w:r>
+              <w:t>Failure Correction Procedure</w:t>
+            </w:r>
+          </w:p>
+        </w:tc>
+        <w:tc>
+          <w:tcPr>
+            <w:tcW w:w="6521" w:type="dxa"/>
+            <w:gridSpan w:val="3"/>
+          </w:tcPr>
+          <w:p>
+            <w:r>
+              <w:t>Discuss with developer what the issue might be</w:t>
+            </w:r>
+          </w:p>
+        </w:tc>
+      </w:tr>
+      <w:tr>
+        <w:tc>
+          <w:tcPr>
+            <w:tcW w:w="2495" w:type="dxa"/>
+          </w:tcPr>
+          <w:p>
+            <w:r>
+              <w:t>Technician</w:t>
+            </w:r>
+          </w:p>
+        </w:tc>
+        <w:tc>
+          <w:tcPr>
+            <w:tcW w:w="6521" w:type="dxa"/>
+            <w:gridSpan w:val="3"/>
+          </w:tcPr>
+          <w:p>
+            <w:r>
+              <w:t>Stephen Anderson</w:t>
+            </w:r>
+          </w:p>
+        </w:tc>
+      </w:tr>
+      <w:tr>
+        <w:tc>
+          <w:tcPr>
+            <w:tcW w:w="2495" w:type="dxa"/>
+          </w:tcPr>
+          <w:p>
+            <w:r>
+              <w:t>Individual Results:</w:t>
+            </w:r>
+          </w:p>
+        </w:tc>
+        <w:tc>
+          <w:tcPr>
+            <w:tcW w:w="6521" w:type="dxa"/>
+            <w:gridSpan w:val="3"/>
+          </w:tcPr>
+          <w:p>
+            <w:r>
+              <w:t>Pass</w:t>
+            </w:r>
+          </w:p>
+        </w:tc>
+      </w:tr>
+    </w:tbl>
+    <w:p/>
+    <w:tbl>
+      <w:tblPr>
+        <w:tblStyle w:val="TableGrid"/>
+        <w:tblW w:w="0" w:type="auto"/>
+        <w:tblLook w:val="04A0" w:firstRow="1" w:lastRow="0" w:firstColumn="1" w:lastColumn="0" w:noHBand="0" w:noVBand="1"/>
+      </w:tblPr>
+      <w:tblGrid>
+        <w:gridCol w:w="2495"/>
+        <w:gridCol w:w="1800"/>
+        <w:gridCol w:w="1298"/>
+        <w:gridCol w:w="3423"/>
+      </w:tblGrid>
+      <w:tr>
+        <w:tc>
+          <w:tcPr>
+            <w:tcW w:w="2495" w:type="dxa"/>
+          </w:tcPr>
+          <w:p>
+            <w:r>
+              <w:t>ID:</w:t>
+            </w:r>
+          </w:p>
+        </w:tc>
+        <w:tc>
+          <w:tcPr>
+            <w:tcW w:w="1828" w:type="dxa"/>
+          </w:tcPr>
+          <w:p>
+            <w:r>
+              <w:t>4b</w:t>
+            </w:r>
+          </w:p>
+        </w:tc>
+        <w:tc>
+          <w:tcPr>
+            <w:tcW w:w="1201" w:type="dxa"/>
+          </w:tcPr>
+          <w:p>
+            <w:r>
+              <w:t>Description:</w:t>
+            </w:r>
+          </w:p>
+        </w:tc>
+        <w:tc>
+          <w:tcPr>
+            <w:tcW w:w="3492" w:type="dxa"/>
+          </w:tcPr>
+          <w:p>
+            <w:r>
+              <w:t>The user needs to be able to select the desired image</w:t>
+            </w:r>
+          </w:p>
+        </w:tc>
+      </w:tr>
+      <w:tr>
+        <w:tc>
+          <w:tcPr>
+            <w:tcW w:w="2495" w:type="dxa"/>
+          </w:tcPr>
+          <w:p>
+            <w:r>
+              <w:t>Test Type:</w:t>
+            </w:r>
+          </w:p>
+        </w:tc>
+        <w:tc>
+          <w:tcPr>
+            <w:tcW w:w="1828" w:type="dxa"/>
+          </w:tcPr>
+          <w:p>
+            <w:r>
+              <w:t>Quality</w:t>
+            </w:r>
+          </w:p>
+        </w:tc>
+        <w:tc>
+          <w:tcPr>
+            <w:tcW w:w="1201" w:type="dxa"/>
+          </w:tcPr>
+          <w:p>
+            <w:r>
+              <w:t>Success Criteria:</w:t>
+            </w:r>
+          </w:p>
+        </w:tc>
+        <w:tc>
+          <w:tcPr>
+            <w:tcW w:w="3492" w:type="dxa"/>
+          </w:tcPr>
+          <w:p>
+            <w:r>
+              <w:t>The user can select an image with file path from the dialog box</w:t>
+            </w:r>
+          </w:p>
+        </w:tc>
+      </w:tr>
+      <w:tr>
+        <w:tc>
+          <w:tcPr>
+            <w:tcW w:w="2495" w:type="dxa"/>
+          </w:tcPr>
+          <w:p>
+            <w:r>
+              <w:t>Number of Attempts:</w:t>
+            </w:r>
+          </w:p>
+        </w:tc>
+        <w:tc>
+          <w:tcPr>
+            <w:tcW w:w="1828" w:type="dxa"/>
+          </w:tcPr>
+          <w:p>
+            <w:r>
+              <w:t>1</w:t>
+            </w:r>
+          </w:p>
+        </w:tc>
+        <w:tc>
+          <w:tcPr>
+            <w:tcW w:w="1201" w:type="dxa"/>
+          </w:tcPr>
+          <w:p>
+            <w:r>
+              <w:t>Comments:</w:t>
+            </w:r>
+          </w:p>
+        </w:tc>
+        <w:tc>
+          <w:tcPr>
+            <w:tcW w:w="3492" w:type="dxa"/>
+          </w:tcPr>
+          <w:p>
+            <w:r>
+              <w:t>No comments</w:t>
+            </w:r>
+          </w:p>
+        </w:tc>
+      </w:tr>
+      <w:tr>
+        <w:tc>
+          <w:tcPr>
+            <w:tcW w:w="2495" w:type="dxa"/>
+          </w:tcPr>
+          <w:p>
+            <w:r>
+              <w:t>List of Equipment/requirements</w:t>
+            </w:r>
+          </w:p>
+        </w:tc>
+        <w:tc>
+          <w:tcPr>
+            <w:tcW w:w="6521" w:type="dxa"/>
+            <w:gridSpan w:val="3"/>
+          </w:tcPr>
+          <w:p>
+            <w:r>
+              <w:t>There needs to be a valid file with the correct file type available</w:t>
+            </w:r>
+          </w:p>
+        </w:tc>
+      </w:tr>
+      <w:tr>
+        <w:tc>
+          <w:tcPr>
+            <w:tcW w:w="2495" w:type="dxa"/>
+          </w:tcPr>
+          <w:p>
+            <w:r>
+              <w:t>Setup Instructions</w:t>
+            </w:r>
+          </w:p>
+        </w:tc>
+        <w:tc>
+          <w:tcPr>
+            <w:tcW w:w="6521" w:type="dxa"/>
+            <w:gridSpan w:val="3"/>
+          </w:tcPr>
+          <w:p>
+            <w:r>
+              <w:t>The dialog box needs to be opened by clicking the “Import Image” button</w:t>
+            </w:r>
+          </w:p>
+        </w:tc>
+      </w:tr>
+      <w:tr>
+        <w:tc>
+          <w:tcPr>
+            <w:tcW w:w="2495" w:type="dxa"/>
+          </w:tcPr>
+          <w:p>
+            <w:r>
+              <w:t>Failure Correction Procedure</w:t>
+            </w:r>
+          </w:p>
+        </w:tc>
+        <w:tc>
+          <w:tcPr>
+            <w:tcW w:w="6521" w:type="dxa"/>
+            <w:gridSpan w:val="3"/>
+          </w:tcPr>
+          <w:p>
+            <w:r>
+              <w:t>Discuss with software developer and look into how to properly implement dialog boxes</w:t>
+            </w:r>
+          </w:p>
+        </w:tc>
+      </w:tr>
+      <w:tr>
+        <w:tc>
+          <w:tcPr>
+            <w:tcW w:w="2495" w:type="dxa"/>
+          </w:tcPr>
+          <w:p>
+            <w:r>
+              <w:t>Technician</w:t>
+            </w:r>
+          </w:p>
+        </w:tc>
+        <w:tc>
+          <w:tcPr>
+            <w:tcW w:w="6521" w:type="dxa"/>
+            <w:gridSpan w:val="3"/>
+          </w:tcPr>
+          <w:p>
+            <w:r>
+              <w:t>Stephen Anderson</w:t>
+            </w:r>
+          </w:p>
+        </w:tc>
+      </w:tr>
+      <w:tr>
+        <w:tc>
+          <w:tcPr>
+            <w:tcW w:w="2495" w:type="dxa"/>
+          </w:tcPr>
+          <w:p>
+            <w:r>
+              <w:t>Individual Results:</w:t>
+            </w:r>
+          </w:p>
+        </w:tc>
+        <w:tc>
+          <w:tcPr>
+            <w:tcW w:w="6521" w:type="dxa"/>
+            <w:gridSpan w:val="3"/>
+          </w:tcPr>
+          <w:p>
+            <w:r>
+              <w:t>Pass</w:t>
+            </w:r>
+          </w:p>
+        </w:tc>
+      </w:tr>
+    </w:tbl>
+    <w:p/>
+    <w:tbl>
+      <w:tblPr>
+        <w:tblStyle w:val="TableGrid"/>
+        <w:tblW w:w="0" w:type="auto"/>
+        <w:tblLook w:val="04A0" w:firstRow="1" w:lastRow="0" w:firstColumn="1" w:lastColumn="0" w:noHBand="0" w:noVBand="1"/>
+      </w:tblPr>
+      <w:tblGrid>
+        <w:gridCol w:w="2495"/>
+        <w:gridCol w:w="1803"/>
+        <w:gridCol w:w="1298"/>
+        <w:gridCol w:w="3420"/>
+      </w:tblGrid>
+      <w:tr>
+        <w:tc>
+          <w:tcPr>
+            <w:tcW w:w="2495" w:type="dxa"/>
+          </w:tcPr>
+          <w:p>
+            <w:r>
+              <w:t>ID:</w:t>
+            </w:r>
+          </w:p>
+        </w:tc>
+        <w:tc>
+          <w:tcPr>
+            <w:tcW w:w="1828" w:type="dxa"/>
+          </w:tcPr>
+          <w:p>
+            <w:r>
+              <w:t>4c</w:t>
+            </w:r>
+          </w:p>
+        </w:tc>
+        <w:tc>
+          <w:tcPr>
+            <w:tcW w:w="1201" w:type="dxa"/>
+          </w:tcPr>
+          <w:p>
+            <w:r>
+              <w:t>Description:</w:t>
+            </w:r>
+          </w:p>
+        </w:tc>
+        <w:tc>
+          <w:tcPr>
+            <w:tcW w:w="3492" w:type="dxa"/>
+          </w:tcPr>
+          <w:p>
+            <w:r>
+              <w:t>The user needs an image file to be correctly loaded</w:t>
+            </w:r>
+          </w:p>
+        </w:tc>
+      </w:tr>
+      <w:tr>
+        <w:tc>
+          <w:tcPr>
+            <w:tcW w:w="2495" w:type="dxa"/>
+          </w:tcPr>
+          <w:p>
+            <w:r>
+              <w:t>Test Type:</w:t>
+            </w:r>
+          </w:p>
+        </w:tc>
+        <w:tc>
+          <w:tcPr>
+            <w:tcW w:w="1828" w:type="dxa"/>
+          </w:tcPr>
+          <w:p>
+            <w:r>
+              <w:t>Quantity</w:t>
+            </w:r>
+          </w:p>
+        </w:tc>
+        <w:tc>
+          <w:tcPr>
+            <w:tcW w:w="1201" w:type="dxa"/>
+          </w:tcPr>
+          <w:p>
+            <w:r>
+              <w:t>Success Criteria:</w:t>
+            </w:r>
+          </w:p>
+        </w:tc>
+        <w:tc>
+          <w:tcPr>
+            <w:tcW w:w="3492" w:type="dxa"/>
+          </w:tcPr>
+          <w:p>
+            <w:r>
+              <w:t xml:space="preserve">A file with each file type for an image that is supported </w:t>
+            </w:r>
+            <w:r>
+              <w:t xml:space="preserve">are displayed </w:t>
+            </w:r>
+            <w:r>
+              <w:t>can be loaded</w:t>
+            </w:r>
+            <w:r>
+              <w:t xml:space="preserve"> (.PNG, .JPG, .BMP)</w:t>
+            </w:r>
+          </w:p>
+        </w:tc>
+      </w:tr>
+      <w:tr>
+        <w:tc>
+          <w:tcPr>
+            <w:tcW w:w="2495" w:type="dxa"/>
+          </w:tcPr>
+          <w:p>
+            <w:r>
+              <w:t>Number of Attempts:</w:t>
+            </w:r>
+          </w:p>
+        </w:tc>
+        <w:tc>
+          <w:tcPr>
+            <w:tcW w:w="1828" w:type="dxa"/>
+          </w:tcPr>
+          <w:p>
+            <w:r>
+              <w:t>1 (3 images)</w:t>
+            </w:r>
+          </w:p>
+        </w:tc>
+        <w:tc>
+          <w:tcPr>
+            <w:tcW w:w="1201" w:type="dxa"/>
+          </w:tcPr>
+          <w:p>
+            <w:r>
+              <w:t>Comments:</w:t>
+            </w:r>
+          </w:p>
+        </w:tc>
+        <w:tc>
+          <w:tcPr>
+            <w:tcW w:w="3492" w:type="dxa"/>
+          </w:tcPr>
+          <w:p>
+            <w:r>
+              <w:t>Currently the dialog box doesn’t restrict the file types</w:t>
+            </w:r>
+          </w:p>
+        </w:tc>
+      </w:tr>
+      <w:tr>
+        <w:tc>
+          <w:tcPr>
+            <w:tcW w:w="2495" w:type="dxa"/>
+          </w:tcPr>
+          <w:p>
+            <w:r>
+              <w:t>List of Equipment/requirements</w:t>
+            </w:r>
+          </w:p>
+        </w:tc>
+        <w:tc>
+          <w:tcPr>
+            <w:tcW w:w="6521" w:type="dxa"/>
+            <w:gridSpan w:val="3"/>
+          </w:tcPr>
+          <w:p>
+            <w:r>
+              <w:t>A number of image files with varying correct file types are needed</w:t>
+            </w:r>
+          </w:p>
+        </w:tc>
+      </w:tr>
+      <w:tr>
+        <w:tc>
+          <w:tcPr>
+            <w:tcW w:w="2495" w:type="dxa"/>
+          </w:tcPr>
+          <w:p>
+            <w:r>
+              <w:t>Setup Instructions</w:t>
+            </w:r>
+          </w:p>
+        </w:tc>
+        <w:tc>
+          <w:tcPr>
+            <w:tcW w:w="6521" w:type="dxa"/>
+            <w:gridSpan w:val="3"/>
+          </w:tcPr>
+          <w:p>
+            <w:r>
+              <w:t>The application needs to be running from the executable and the “Import Image” dialog needs to be open</w:t>
+            </w:r>
+          </w:p>
+        </w:tc>
+      </w:tr>
+      <w:tr>
+        <w:tc>
+          <w:tcPr>
+            <w:tcW w:w="2495" w:type="dxa"/>
+          </w:tcPr>
+          <w:p>
+            <w:r>
+              <w:t>Failure Correction Procedure</w:t>
+            </w:r>
+          </w:p>
+        </w:tc>
+        <w:tc>
+          <w:tcPr>
+            <w:tcW w:w="6521" w:type="dxa"/>
+            <w:gridSpan w:val="3"/>
+          </w:tcPr>
+          <w:p>
+            <w:r>
+              <w:t>Discuss with software developer how to restrict the file types</w:t>
+            </w:r>
+          </w:p>
+        </w:tc>
+      </w:tr>
+      <w:tr>
+        <w:tc>
+          <w:tcPr>
+            <w:tcW w:w="2495" w:type="dxa"/>
+          </w:tcPr>
+          <w:p>
+            <w:r>
+              <w:t>Technician</w:t>
+            </w:r>
+          </w:p>
+        </w:tc>
+        <w:tc>
+          <w:tcPr>
+            <w:tcW w:w="6521" w:type="dxa"/>
+            <w:gridSpan w:val="3"/>
+          </w:tcPr>
+          <w:p>
+            <w:r>
+              <w:t>Stephen Anderson</w:t>
+            </w:r>
+          </w:p>
+        </w:tc>
+      </w:tr>
+      <w:tr>
+        <w:tc>
+          <w:tcPr>
+            <w:tcW w:w="2495" w:type="dxa"/>
+          </w:tcPr>
+          <w:p>
+            <w:r>
               <w:lastRenderedPageBreak/>
+              <w:t>Individual Results:</w:t>
+            </w:r>
+          </w:p>
+        </w:tc>
+        <w:tc>
+          <w:tcPr>
+            <w:tcW w:w="6521" w:type="dxa"/>
+            <w:gridSpan w:val="3"/>
+          </w:tcPr>
+          <w:p>
+            <w:r>
+              <w:t>Pass</w:t>
+            </w:r>
+          </w:p>
+        </w:tc>
+      </w:tr>
+    </w:tbl>
+    <w:p/>
+    <w:tbl>
+      <w:tblPr>
+        <w:tblStyle w:val="TableGrid"/>
+        <w:tblW w:w="0" w:type="auto"/>
+        <w:tblLook w:val="04A0" w:firstRow="1" w:lastRow="0" w:firstColumn="1" w:lastColumn="0" w:noHBand="0" w:noVBand="1"/>
+      </w:tblPr>
+      <w:tblGrid>
+        <w:gridCol w:w="2495"/>
+        <w:gridCol w:w="1803"/>
+        <w:gridCol w:w="1298"/>
+        <w:gridCol w:w="3420"/>
+      </w:tblGrid>
+      <w:tr>
+        <w:tc>
+          <w:tcPr>
+            <w:tcW w:w="2495" w:type="dxa"/>
+          </w:tcPr>
+          <w:p>
+            <w:r>
               <w:t>ID:</w:t>
             </w:r>
           </w:p>
         </w:tc>
         <w:tc>
           <w:tcPr>
-            <w:tcW w:w="1828" w:type="dxa"/>
-          </w:tcPr>
-          <w:p>
-            <w:r>
-              <w:t>4a</w:t>
-            </w:r>
-          </w:p>
-        </w:tc>
-        <w:tc>
-          <w:tcPr>
-            <w:tcW w:w="1201" w:type="dxa"/>
+            <w:tcW w:w="1803" w:type="dxa"/>
+          </w:tcPr>
+          <w:p>
+            <w:r>
+              <w:t>4d</w:t>
+            </w:r>
+          </w:p>
+        </w:tc>
+        <w:tc>
+          <w:tcPr>
+            <w:tcW w:w="1298" w:type="dxa"/>
           </w:tcPr>
           <w:p>
             <w:r>
@@ -795,14 +1639,11 @@
         </w:tc>
         <w:tc>
           <w:tcPr>
-            <w:tcW w:w="3492" w:type="dxa"/>
-          </w:tcPr>
-          <w:p>
-            <w:r>
-              <w:t xml:space="preserve">The </w:t>
-            </w:r>
-            <w:r>
-              <w:t>dialog needs to open so that a user can select an image</w:t>
+            <w:tcW w:w="3420" w:type="dxa"/>
+          </w:tcPr>
+          <w:p>
+            <w:r>
+              <w:t>The loaded file needs to actually display</w:t>
             </w:r>
           </w:p>
         </w:tc>
@@ -820,17 +1661,17 @@
         </w:tc>
         <w:tc>
           <w:tcPr>
-            <w:tcW w:w="1828" w:type="dxa"/>
-          </w:tcPr>
-          <w:p>
-            <w:r>
-              <w:t>Quality</w:t>
-            </w:r>
-          </w:p>
-        </w:tc>
-        <w:tc>
-          <w:tcPr>
-            <w:tcW w:w="1201" w:type="dxa"/>
+            <w:tcW w:w="1803" w:type="dxa"/>
+          </w:tcPr>
+          <w:p>
+            <w:r>
+              <w:t>Quantity</w:t>
+            </w:r>
+          </w:p>
+        </w:tc>
+        <w:tc>
+          <w:tcPr>
+            <w:tcW w:w="1298" w:type="dxa"/>
           </w:tcPr>
           <w:p>
             <w:r>
@@ -840,17 +1681,11 @@
         </w:tc>
         <w:tc>
           <w:tcPr>
-            <w:tcW w:w="3492" w:type="dxa"/>
-          </w:tcPr>
-          <w:p>
-            <w:r>
-              <w:t xml:space="preserve">The dialog box successfully opens when the user presses the </w:t>
-            </w:r>
-            <w:r>
-              <w:t xml:space="preserve">“Import Image” </w:t>
-            </w:r>
-            <w:r>
-              <w:t>button</w:t>
+            <w:tcW w:w="3420" w:type="dxa"/>
+          </w:tcPr>
+          <w:p>
+            <w:r>
+              <w:t>Each type of image file should be displayed without issue</w:t>
             </w:r>
           </w:p>
         </w:tc>
@@ -868,13 +1703,17 @@
         </w:tc>
         <w:tc>
           <w:tcPr>
-            <w:tcW w:w="1828" w:type="dxa"/>
-          </w:tcPr>
-          <w:p/>
-        </w:tc>
-        <w:tc>
-          <w:tcPr>
-            <w:tcW w:w="1201" w:type="dxa"/>
+            <w:tcW w:w="1803" w:type="dxa"/>
+          </w:tcPr>
+          <w:p>
+            <w:r>
+              <w:t>1 (3 images)</w:t>
+            </w:r>
+          </w:p>
+        </w:tc>
+        <w:tc>
+          <w:tcPr>
+            <w:tcW w:w="1298" w:type="dxa"/>
           </w:tcPr>
           <w:p>
             <w:r>
@@ -884,9 +1723,19 @@
         </w:tc>
         <w:tc>
           <w:tcPr>
-            <w:tcW w:w="3492" w:type="dxa"/>
-          </w:tcPr>
-          <w:p/>
+            <w:tcW w:w="3420" w:type="dxa"/>
+          </w:tcPr>
+          <w:p>
+            <w:r>
+              <w:t>The list shows the entire file path, not just the file</w:t>
+            </w:r>
+            <w:r>
+              <w:t xml:space="preserve"> </w:t>
+            </w:r>
+            <w:r>
+              <w:t>name</w:t>
+            </w:r>
+          </w:p>
         </w:tc>
       </w:tr>
       <w:tr>
@@ -907,7 +1756,7 @@
           </w:tcPr>
           <w:p>
             <w:r>
-              <w:t>No extra requirements for this test</w:t>
+              <w:t>A number of image files with varying correct file types are needed</w:t>
             </w:r>
           </w:p>
         </w:tc>
@@ -930,7 +1779,7 @@
           </w:tcPr>
           <w:p>
             <w:r>
-              <w:t>The application needs to be running from the executable file</w:t>
+              <w:t>The application needs to be running from the executable and the “Import Image” dialog needs to be open</w:t>
             </w:r>
           </w:p>
         </w:tc>
@@ -951,26 +1800,34 @@
             <w:tcW w:w="6521" w:type="dxa"/>
             <w:gridSpan w:val="3"/>
           </w:tcPr>
-          <w:p/>
-        </w:tc>
-      </w:tr>
-      <w:tr>
-        <w:tc>
-          <w:tcPr>
-            <w:tcW w:w="2495" w:type="dxa"/>
-          </w:tcPr>
-          <w:p>
-            <w:r>
-              <w:t>Engineer(s)/Technician(s)</w:t>
-            </w:r>
-          </w:p>
-        </w:tc>
-        <w:tc>
-          <w:tcPr>
-            <w:tcW w:w="6521" w:type="dxa"/>
-            <w:gridSpan w:val="3"/>
-          </w:tcPr>
-          <w:p/>
+          <w:p>
+            <w:r>
+              <w:t>See if there’s a way to only display the last part of the file path, probably using the ‘.’ and the last ‘\’ as delimiters</w:t>
+            </w:r>
+          </w:p>
+        </w:tc>
+      </w:tr>
+      <w:tr>
+        <w:tc>
+          <w:tcPr>
+            <w:tcW w:w="2495" w:type="dxa"/>
+          </w:tcPr>
+          <w:p>
+            <w:r>
+              <w:t>Technician</w:t>
+            </w:r>
+          </w:p>
+        </w:tc>
+        <w:tc>
+          <w:tcPr>
+            <w:tcW w:w="6521" w:type="dxa"/>
+            <w:gridSpan w:val="3"/>
+          </w:tcPr>
+          <w:p>
+            <w:r>
+              <w:t>Stephen Anderson</w:t>
+            </w:r>
+          </w:p>
         </w:tc>
       </w:tr>
       <w:tr>
@@ -989,7 +1846,269 @@
             <w:tcW w:w="6521" w:type="dxa"/>
             <w:gridSpan w:val="3"/>
           </w:tcPr>
-          <w:p/>
+          <w:p>
+            <w:r>
+              <w:t>Pass</w:t>
+            </w:r>
+          </w:p>
+        </w:tc>
+      </w:tr>
+    </w:tbl>
+    <w:p/>
+    <w:tbl>
+      <w:tblPr>
+        <w:tblStyle w:val="TableGrid"/>
+        <w:tblW w:w="0" w:type="auto"/>
+        <w:tblLook w:val="04A0" w:firstRow="1" w:lastRow="0" w:firstColumn="1" w:lastColumn="0" w:noHBand="0" w:noVBand="1"/>
+      </w:tblPr>
+      <w:tblGrid>
+        <w:gridCol w:w="2495"/>
+        <w:gridCol w:w="1800"/>
+        <w:gridCol w:w="1298"/>
+        <w:gridCol w:w="3423"/>
+      </w:tblGrid>
+      <w:tr>
+        <w:tc>
+          <w:tcPr>
+            <w:tcW w:w="2495" w:type="dxa"/>
+          </w:tcPr>
+          <w:p>
+            <w:r>
+              <w:t>ID:</w:t>
+            </w:r>
+          </w:p>
+        </w:tc>
+        <w:tc>
+          <w:tcPr>
+            <w:tcW w:w="1800" w:type="dxa"/>
+          </w:tcPr>
+          <w:p>
+            <w:r>
+              <w:t>4e</w:t>
+            </w:r>
+          </w:p>
+        </w:tc>
+        <w:tc>
+          <w:tcPr>
+            <w:tcW w:w="1298" w:type="dxa"/>
+          </w:tcPr>
+          <w:p>
+            <w:r>
+              <w:t>Description:</w:t>
+            </w:r>
+          </w:p>
+        </w:tc>
+        <w:tc>
+          <w:tcPr>
+            <w:tcW w:w="3423" w:type="dxa"/>
+          </w:tcPr>
+          <w:p>
+            <w:r>
+              <w:t>The user should be able to switch between the loaded images</w:t>
+            </w:r>
+          </w:p>
+        </w:tc>
+      </w:tr>
+      <w:tr>
+        <w:tc>
+          <w:tcPr>
+            <w:tcW w:w="2495" w:type="dxa"/>
+          </w:tcPr>
+          <w:p>
+            <w:r>
+              <w:t>Test Type:</w:t>
+            </w:r>
+          </w:p>
+        </w:tc>
+        <w:tc>
+          <w:tcPr>
+            <w:tcW w:w="1800" w:type="dxa"/>
+          </w:tcPr>
+          <w:p>
+            <w:r>
+              <w:t>Q</w:t>
+            </w:r>
+            <w:r>
+              <w:t>uantity</w:t>
+            </w:r>
+          </w:p>
+        </w:tc>
+        <w:tc>
+          <w:tcPr>
+            <w:tcW w:w="1298" w:type="dxa"/>
+          </w:tcPr>
+          <w:p>
+            <w:r>
+              <w:t>Success Criteria:</w:t>
+            </w:r>
+          </w:p>
+        </w:tc>
+        <w:tc>
+          <w:tcPr>
+            <w:tcW w:w="3423" w:type="dxa"/>
+          </w:tcPr>
+          <w:p>
+            <w:r>
+              <w:t>The image should display without any issues for each of the supported types</w:t>
+            </w:r>
+          </w:p>
+        </w:tc>
+      </w:tr>
+      <w:tr>
+        <w:tc>
+          <w:tcPr>
+            <w:tcW w:w="2495" w:type="dxa"/>
+          </w:tcPr>
+          <w:p>
+            <w:r>
+              <w:t>Number of Attempts:</w:t>
+            </w:r>
+          </w:p>
+        </w:tc>
+        <w:tc>
+          <w:tcPr>
+            <w:tcW w:w="1800" w:type="dxa"/>
+          </w:tcPr>
+          <w:p>
+            <w:r>
+              <w:t>1 (3 Images)</w:t>
+            </w:r>
+          </w:p>
+        </w:tc>
+        <w:tc>
+          <w:tcPr>
+            <w:tcW w:w="1298" w:type="dxa"/>
+          </w:tcPr>
+          <w:p>
+            <w:r>
+              <w:t>Comments:</w:t>
+            </w:r>
+          </w:p>
+        </w:tc>
+        <w:tc>
+          <w:tcPr>
+            <w:tcW w:w="3423" w:type="dxa"/>
+          </w:tcPr>
+          <w:p>
+            <w:r>
+              <w:t>No new comments</w:t>
+            </w:r>
+          </w:p>
+        </w:tc>
+      </w:tr>
+      <w:tr>
+        <w:tc>
+          <w:tcPr>
+            <w:tcW w:w="2495" w:type="dxa"/>
+          </w:tcPr>
+          <w:p>
+            <w:r>
+              <w:t>List of Equipment/requirements</w:t>
+            </w:r>
+          </w:p>
+        </w:tc>
+        <w:tc>
+          <w:tcPr>
+            <w:tcW w:w="6521" w:type="dxa"/>
+            <w:gridSpan w:val="3"/>
+          </w:tcPr>
+          <w:p>
+            <w:r>
+              <w:t>A number of image files with varying correct file types are needed</w:t>
+            </w:r>
+          </w:p>
+        </w:tc>
+      </w:tr>
+      <w:tr>
+        <w:tc>
+          <w:tcPr>
+            <w:tcW w:w="2495" w:type="dxa"/>
+          </w:tcPr>
+          <w:p>
+            <w:r>
+              <w:t>Setup Instructions</w:t>
+            </w:r>
+          </w:p>
+        </w:tc>
+        <w:tc>
+          <w:tcPr>
+            <w:tcW w:w="6521" w:type="dxa"/>
+            <w:gridSpan w:val="3"/>
+          </w:tcPr>
+          <w:p>
+            <w:r>
+              <w:t>Each of the necessary images are already loaded into the application from the “Import Image” dialog box</w:t>
+            </w:r>
+          </w:p>
+        </w:tc>
+      </w:tr>
+      <w:tr>
+        <w:tc>
+          <w:tcPr>
+            <w:tcW w:w="2495" w:type="dxa"/>
+          </w:tcPr>
+          <w:p>
+            <w:r>
+              <w:t>Failure Correction Procedure</w:t>
+            </w:r>
+          </w:p>
+        </w:tc>
+        <w:tc>
+          <w:tcPr>
+            <w:tcW w:w="6521" w:type="dxa"/>
+            <w:gridSpan w:val="3"/>
+          </w:tcPr>
+          <w:p>
+            <w:r>
+              <w:t>Look, with the software developer, to see how images are displayed and the best way to select which one should be loaded</w:t>
+            </w:r>
+          </w:p>
+        </w:tc>
+      </w:tr>
+      <w:tr>
+        <w:tc>
+          <w:tcPr>
+            <w:tcW w:w="2495" w:type="dxa"/>
+          </w:tcPr>
+          <w:p>
+            <w:r>
+              <w:t>Technician</w:t>
+            </w:r>
+          </w:p>
+        </w:tc>
+        <w:tc>
+          <w:tcPr>
+            <w:tcW w:w="6521" w:type="dxa"/>
+            <w:gridSpan w:val="3"/>
+          </w:tcPr>
+          <w:p>
+            <w:r>
+              <w:t>Stephen Anderson</w:t>
+            </w:r>
+          </w:p>
+        </w:tc>
+      </w:tr>
+      <w:tr>
+        <w:tc>
+          <w:tcPr>
+            <w:tcW w:w="2495" w:type="dxa"/>
+          </w:tcPr>
+          <w:p>
+            <w:r>
+              <w:t>Individual Results:</w:t>
+            </w:r>
+          </w:p>
+        </w:tc>
+        <w:tc>
+          <w:tcPr>
+            <w:tcW w:w="6521" w:type="dxa"/>
+            <w:gridSpan w:val="3"/>
+          </w:tcPr>
+          <w:p>
+            <w:r>
+              <w:t>Pass</w:t>
+            </w:r>
+          </w:p>
         </w:tc>
       </w:tr>
     </w:tbl>
@@ -1023,7 +2142,7 @@
           </w:tcPr>
           <w:p>
             <w:r>
-              <w:t>4b</w:t>
+              <w:t>5</w:t>
             </w:r>
           </w:p>
         </w:tc>
@@ -1043,7 +2162,7 @@
           </w:tcPr>
           <w:p>
             <w:r>
-              <w:t>The user needs to be able to select the desired image</w:t>
+              <w:t>The user should be able to remove an image from the loaded list</w:t>
             </w:r>
           </w:p>
         </w:tc>
@@ -1065,7 +2184,7 @@
           </w:tcPr>
           <w:p>
             <w:r>
-              <w:t>Quality</w:t>
+              <w:t>Quantity</w:t>
             </w:r>
           </w:p>
         </w:tc>
@@ -1085,7 +2204,10 @@
           </w:tcPr>
           <w:p>
             <w:r>
-              <w:t>The user can select an image with file path from the dialog box</w:t>
+              <w:t>Each image – one per supported type – should successfully be removed from the list and stop being displayed</w:t>
+            </w:r>
+            <w:r>
+              <w:t xml:space="preserve"> in the drawing area</w:t>
             </w:r>
           </w:p>
         </w:tc>
@@ -1105,7 +2227,11 @@
           <w:tcPr>
             <w:tcW w:w="1828" w:type="dxa"/>
           </w:tcPr>
-          <w:p/>
+          <w:p>
+            <w:r>
+              <w:t>1 (3 Images)</w:t>
+            </w:r>
+          </w:p>
         </w:tc>
         <w:tc>
           <w:tcPr>
@@ -1121,7 +2247,11 @@
           <w:tcPr>
             <w:tcW w:w="3492" w:type="dxa"/>
           </w:tcPr>
-          <w:p/>
+          <w:p>
+            <w:r>
+              <w:t>No comments</w:t>
+            </w:r>
+          </w:p>
         </w:tc>
       </w:tr>
       <w:tr>
@@ -1142,7 +2272,7 @@
           </w:tcPr>
           <w:p>
             <w:r>
-              <w:t>There needs to be a valid file with the correct file type available</w:t>
+              <w:t>A number of image files with varying correct file types</w:t>
             </w:r>
           </w:p>
         </w:tc>
@@ -1165,7 +2295,13 @@
           </w:tcPr>
           <w:p>
             <w:r>
-              <w:t>The dialog box needs to be opened by clicking the “Import Image” button</w:t>
+              <w:t>Each of the different image</w:t>
+            </w:r>
+            <w:r>
+              <w:t>s with different</w:t>
+            </w:r>
+            <w:r>
+              <w:t xml:space="preserve"> types need to be loaded into the application</w:t>
             </w:r>
           </w:p>
         </w:tc>
@@ -1186,26 +2322,34 @@
             <w:tcW w:w="6521" w:type="dxa"/>
             <w:gridSpan w:val="3"/>
           </w:tcPr>
-          <w:p/>
-        </w:tc>
-      </w:tr>
-      <w:tr>
-        <w:tc>
-          <w:tcPr>
-            <w:tcW w:w="2495" w:type="dxa"/>
-          </w:tcPr>
-          <w:p>
-            <w:r>
-              <w:t>Engineer(s)/Technician(s)</w:t>
-            </w:r>
-          </w:p>
-        </w:tc>
-        <w:tc>
-          <w:tcPr>
-            <w:tcW w:w="6521" w:type="dxa"/>
-            <w:gridSpan w:val="3"/>
-          </w:tcPr>
-          <w:p/>
+          <w:p>
+            <w:r>
+              <w:t>See the best way to make the canvas transparent/blank</w:t>
+            </w:r>
+          </w:p>
+        </w:tc>
+      </w:tr>
+      <w:tr>
+        <w:tc>
+          <w:tcPr>
+            <w:tcW w:w="2495" w:type="dxa"/>
+          </w:tcPr>
+          <w:p>
+            <w:r>
+              <w:t>Technician</w:t>
+            </w:r>
+          </w:p>
+        </w:tc>
+        <w:tc>
+          <w:tcPr>
+            <w:tcW w:w="6521" w:type="dxa"/>
+            <w:gridSpan w:val="3"/>
+          </w:tcPr>
+          <w:p>
+            <w:r>
+              <w:t>Stephen Anderson</w:t>
+            </w:r>
+          </w:p>
         </w:tc>
       </w:tr>
       <w:tr>
@@ -1224,484 +2368,11 @@
             <w:tcW w:w="6521" w:type="dxa"/>
             <w:gridSpan w:val="3"/>
           </w:tcPr>
-          <w:p/>
-        </w:tc>
-      </w:tr>
-    </w:tbl>
-    <w:p/>
-    <w:tbl>
-      <w:tblPr>
-        <w:tblStyle w:val="TableGrid"/>
-        <w:tblW w:w="0" w:type="auto"/>
-        <w:tblLook w:val="04A0" w:firstRow="1" w:lastRow="0" w:firstColumn="1" w:lastColumn="0" w:noHBand="0" w:noVBand="1"/>
-      </w:tblPr>
-      <w:tblGrid>
-        <w:gridCol w:w="2495"/>
-        <w:gridCol w:w="1803"/>
-        <w:gridCol w:w="1298"/>
-        <w:gridCol w:w="3420"/>
-      </w:tblGrid>
-      <w:tr>
-        <w:tc>
-          <w:tcPr>
-            <w:tcW w:w="2495" w:type="dxa"/>
-          </w:tcPr>
-          <w:p>
-            <w:r>
-              <w:t>ID:</w:t>
-            </w:r>
-          </w:p>
-        </w:tc>
-        <w:tc>
-          <w:tcPr>
-            <w:tcW w:w="1828" w:type="dxa"/>
-          </w:tcPr>
-          <w:p>
-            <w:r>
-              <w:t>4c</w:t>
-            </w:r>
-          </w:p>
-        </w:tc>
-        <w:tc>
-          <w:tcPr>
-            <w:tcW w:w="1201" w:type="dxa"/>
-          </w:tcPr>
-          <w:p>
-            <w:r>
-              <w:t>Description:</w:t>
-            </w:r>
-          </w:p>
-        </w:tc>
-        <w:tc>
-          <w:tcPr>
-            <w:tcW w:w="3492" w:type="dxa"/>
-          </w:tcPr>
-          <w:p>
-            <w:r>
-              <w:t>The user needs an image file to be correctly loaded</w:t>
-            </w:r>
-          </w:p>
-        </w:tc>
-      </w:tr>
-      <w:tr>
-        <w:tc>
-          <w:tcPr>
-            <w:tcW w:w="2495" w:type="dxa"/>
-          </w:tcPr>
-          <w:p>
-            <w:r>
-              <w:t>Test Type:</w:t>
-            </w:r>
-          </w:p>
-        </w:tc>
-        <w:tc>
-          <w:tcPr>
-            <w:tcW w:w="1828" w:type="dxa"/>
-          </w:tcPr>
-          <w:p>
-            <w:r>
-              <w:t>Quantity</w:t>
-            </w:r>
-          </w:p>
-        </w:tc>
-        <w:tc>
-          <w:tcPr>
-            <w:tcW w:w="1201" w:type="dxa"/>
-          </w:tcPr>
-          <w:p>
-            <w:r>
-              <w:t>Success Criteria:</w:t>
-            </w:r>
-          </w:p>
-        </w:tc>
-        <w:tc>
-          <w:tcPr>
-            <w:tcW w:w="3492" w:type="dxa"/>
-          </w:tcPr>
-          <w:p>
-            <w:r>
-              <w:t xml:space="preserve">A file with each file type for an image that is supported </w:t>
-            </w:r>
-            <w:r>
-              <w:t xml:space="preserve">are displayed </w:t>
-            </w:r>
-            <w:r>
-              <w:t>can be loaded</w:t>
-            </w:r>
-          </w:p>
-        </w:tc>
-      </w:tr>
-      <w:tr>
-        <w:tc>
-          <w:tcPr>
-            <w:tcW w:w="2495" w:type="dxa"/>
-          </w:tcPr>
-          <w:p>
-            <w:r>
-              <w:t>Number of Attempts:</w:t>
-            </w:r>
-          </w:p>
-        </w:tc>
-        <w:tc>
-          <w:tcPr>
-            <w:tcW w:w="1828" w:type="dxa"/>
-          </w:tcPr>
-          <w:p/>
-        </w:tc>
-        <w:tc>
-          <w:tcPr>
-            <w:tcW w:w="1201" w:type="dxa"/>
-          </w:tcPr>
-          <w:p>
-            <w:r>
-              <w:t>Comments:</w:t>
-            </w:r>
-          </w:p>
-        </w:tc>
-        <w:tc>
-          <w:tcPr>
-            <w:tcW w:w="3492" w:type="dxa"/>
-          </w:tcPr>
-          <w:p/>
-        </w:tc>
-      </w:tr>
-      <w:tr>
-        <w:tc>
-          <w:tcPr>
-            <w:tcW w:w="2495" w:type="dxa"/>
-          </w:tcPr>
-          <w:p>
-            <w:r>
-              <w:t>List of Equipment/requirements</w:t>
-            </w:r>
-          </w:p>
-        </w:tc>
-        <w:tc>
-          <w:tcPr>
-            <w:tcW w:w="6521" w:type="dxa"/>
-            <w:gridSpan w:val="3"/>
-          </w:tcPr>
-          <w:p>
-            <w:r>
-              <w:t>A number of image files with varying correct file types are needed</w:t>
-            </w:r>
-          </w:p>
-        </w:tc>
-      </w:tr>
-      <w:tr>
-        <w:tc>
-          <w:tcPr>
-            <w:tcW w:w="2495" w:type="dxa"/>
-          </w:tcPr>
-          <w:p>
-            <w:r>
-              <w:t>Setup Instructions</w:t>
-            </w:r>
-          </w:p>
-        </w:tc>
-        <w:tc>
-          <w:tcPr>
-            <w:tcW w:w="6521" w:type="dxa"/>
-            <w:gridSpan w:val="3"/>
-          </w:tcPr>
-          <w:p>
-            <w:r>
-              <w:t>The application needs to be running from the executable and the “Import Image” dialog needs to be open</w:t>
-            </w:r>
-          </w:p>
-        </w:tc>
-      </w:tr>
-      <w:tr>
-        <w:tc>
-          <w:tcPr>
-            <w:tcW w:w="2495" w:type="dxa"/>
-          </w:tcPr>
-          <w:p>
-            <w:r>
-              <w:t>Failure Correction Procedure</w:t>
-            </w:r>
-          </w:p>
-        </w:tc>
-        <w:tc>
-          <w:tcPr>
-            <w:tcW w:w="6521" w:type="dxa"/>
-            <w:gridSpan w:val="3"/>
-          </w:tcPr>
-          <w:p/>
-        </w:tc>
-      </w:tr>
-      <w:tr>
-        <w:tc>
-          <w:tcPr>
-            <w:tcW w:w="2495" w:type="dxa"/>
-          </w:tcPr>
-          <w:p>
-            <w:r>
-              <w:t>Engineer(s)/Technician(s)</w:t>
-            </w:r>
-          </w:p>
-        </w:tc>
-        <w:tc>
-          <w:tcPr>
-            <w:tcW w:w="6521" w:type="dxa"/>
-            <w:gridSpan w:val="3"/>
-          </w:tcPr>
-          <w:p/>
-        </w:tc>
-      </w:tr>
-      <w:tr>
-        <w:tc>
-          <w:tcPr>
-            <w:tcW w:w="2495" w:type="dxa"/>
-          </w:tcPr>
-          <w:p>
-            <w:r>
-              <w:t>Individual Results:</w:t>
-            </w:r>
-          </w:p>
-        </w:tc>
-        <w:tc>
-          <w:tcPr>
-            <w:tcW w:w="6521" w:type="dxa"/>
-            <w:gridSpan w:val="3"/>
-          </w:tcPr>
-          <w:p/>
-        </w:tc>
-      </w:tr>
-    </w:tbl>
-    <w:p/>
-    <w:tbl>
-      <w:tblPr>
-        <w:tblStyle w:val="TableGrid"/>
-        <w:tblW w:w="0" w:type="auto"/>
-        <w:tblLook w:val="04A0" w:firstRow="1" w:lastRow="0" w:firstColumn="1" w:lastColumn="0" w:noHBand="0" w:noVBand="1"/>
-      </w:tblPr>
-      <w:tblGrid>
-        <w:gridCol w:w="2495"/>
-        <w:gridCol w:w="1803"/>
-        <w:gridCol w:w="1298"/>
-        <w:gridCol w:w="3420"/>
-      </w:tblGrid>
-      <w:tr>
-        <w:tc>
-          <w:tcPr>
-            <w:tcW w:w="2495" w:type="dxa"/>
-          </w:tcPr>
-          <w:p>
-            <w:r>
-              <w:t>ID:</w:t>
-            </w:r>
-          </w:p>
-        </w:tc>
-        <w:tc>
-          <w:tcPr>
-            <w:tcW w:w="1803" w:type="dxa"/>
-          </w:tcPr>
-          <w:p>
-            <w:r>
-              <w:t>4d</w:t>
-            </w:r>
-          </w:p>
-        </w:tc>
-        <w:tc>
-          <w:tcPr>
-            <w:tcW w:w="1298" w:type="dxa"/>
-          </w:tcPr>
-          <w:p>
-            <w:r>
-              <w:t>Description:</w:t>
-            </w:r>
-          </w:p>
-        </w:tc>
-        <w:tc>
-          <w:tcPr>
-            <w:tcW w:w="3420" w:type="dxa"/>
-          </w:tcPr>
-          <w:p>
-            <w:r>
-              <w:t>The loaded file needs to actually display</w:t>
-            </w:r>
-          </w:p>
-        </w:tc>
-      </w:tr>
-      <w:tr>
-        <w:tc>
-          <w:tcPr>
-            <w:tcW w:w="2495" w:type="dxa"/>
-          </w:tcPr>
-          <w:p>
-            <w:r>
-              <w:t>Test Type:</w:t>
-            </w:r>
-          </w:p>
-        </w:tc>
-        <w:tc>
-          <w:tcPr>
-            <w:tcW w:w="1803" w:type="dxa"/>
-          </w:tcPr>
-          <w:p>
-            <w:r>
-              <w:t>Quantity</w:t>
-            </w:r>
-          </w:p>
-        </w:tc>
-        <w:tc>
-          <w:tcPr>
-            <w:tcW w:w="1298" w:type="dxa"/>
-          </w:tcPr>
-          <w:p>
-            <w:r>
-              <w:t>Success Criteria:</w:t>
-            </w:r>
-          </w:p>
-        </w:tc>
-        <w:tc>
-          <w:tcPr>
-            <w:tcW w:w="3420" w:type="dxa"/>
-          </w:tcPr>
-          <w:p>
-            <w:r>
-              <w:t>Each type of image file should be displayed without issue</w:t>
-            </w:r>
-          </w:p>
-        </w:tc>
-      </w:tr>
-      <w:tr>
-        <w:tc>
-          <w:tcPr>
-            <w:tcW w:w="2495" w:type="dxa"/>
-          </w:tcPr>
-          <w:p>
-            <w:r>
-              <w:t>Number of Attempts:</w:t>
-            </w:r>
-          </w:p>
-        </w:tc>
-        <w:tc>
-          <w:tcPr>
-            <w:tcW w:w="1803" w:type="dxa"/>
-          </w:tcPr>
-          <w:p/>
-        </w:tc>
-        <w:tc>
-          <w:tcPr>
-            <w:tcW w:w="1298" w:type="dxa"/>
-          </w:tcPr>
-          <w:p>
-            <w:r>
-              <w:t>Comments:</w:t>
-            </w:r>
-          </w:p>
-        </w:tc>
-        <w:tc>
-          <w:tcPr>
-            <w:tcW w:w="3420" w:type="dxa"/>
-          </w:tcPr>
-          <w:p/>
-        </w:tc>
-      </w:tr>
-      <w:tr>
-        <w:tc>
-          <w:tcPr>
-            <w:tcW w:w="2495" w:type="dxa"/>
-          </w:tcPr>
-          <w:p>
-            <w:r>
-              <w:lastRenderedPageBreak/>
-              <w:t>List of Equipment/requirements</w:t>
-            </w:r>
-          </w:p>
-        </w:tc>
-        <w:tc>
-          <w:tcPr>
-            <w:tcW w:w="6521" w:type="dxa"/>
-            <w:gridSpan w:val="3"/>
-          </w:tcPr>
-          <w:p>
-            <w:r>
-              <w:t>A number of image files with varying correct file types are needed</w:t>
-            </w:r>
-          </w:p>
-        </w:tc>
-      </w:tr>
-      <w:tr>
-        <w:tc>
-          <w:tcPr>
-            <w:tcW w:w="2495" w:type="dxa"/>
-          </w:tcPr>
-          <w:p>
-            <w:r>
-              <w:t>Setup Instructions</w:t>
-            </w:r>
-          </w:p>
-        </w:tc>
-        <w:tc>
-          <w:tcPr>
-            <w:tcW w:w="6521" w:type="dxa"/>
-            <w:gridSpan w:val="3"/>
-          </w:tcPr>
-          <w:p>
-            <w:r>
-              <w:t>The application needs to be running from the executable and the “Import Image” dialog needs to be open</w:t>
-            </w:r>
-          </w:p>
-        </w:tc>
-      </w:tr>
-      <w:tr>
-        <w:tc>
-          <w:tcPr>
-            <w:tcW w:w="2495" w:type="dxa"/>
-          </w:tcPr>
-          <w:p>
-            <w:r>
-              <w:t>Failure Correction Procedure</w:t>
-            </w:r>
-          </w:p>
-        </w:tc>
-        <w:tc>
-          <w:tcPr>
-            <w:tcW w:w="6521" w:type="dxa"/>
-            <w:gridSpan w:val="3"/>
-          </w:tcPr>
-          <w:p/>
-        </w:tc>
-      </w:tr>
-      <w:tr>
-        <w:tc>
-          <w:tcPr>
-            <w:tcW w:w="2495" w:type="dxa"/>
-          </w:tcPr>
-          <w:p>
-            <w:r>
-              <w:t>Engineer(s)/Technician(s)</w:t>
-            </w:r>
-          </w:p>
-        </w:tc>
-        <w:tc>
-          <w:tcPr>
-            <w:tcW w:w="6521" w:type="dxa"/>
-            <w:gridSpan w:val="3"/>
-          </w:tcPr>
-          <w:p/>
-        </w:tc>
-      </w:tr>
-      <w:tr>
-        <w:tc>
-          <w:tcPr>
-            <w:tcW w:w="2495" w:type="dxa"/>
-          </w:tcPr>
-          <w:p>
-            <w:r>
-              <w:t>Individual Results:</w:t>
-            </w:r>
-          </w:p>
-        </w:tc>
-        <w:tc>
-          <w:tcPr>
-            <w:tcW w:w="6521" w:type="dxa"/>
-            <w:gridSpan w:val="3"/>
-          </w:tcPr>
-          <w:p/>
+          <w:p>
+            <w:r>
+              <w:t>Pass</w:t>
+            </w:r>
+          </w:p>
         </w:tc>
       </w:tr>
     </w:tbl>
@@ -1725,23 +2396,24 @@
           </w:tcPr>
           <w:p>
             <w:r>
+              <w:lastRenderedPageBreak/>
               <w:t>ID:</w:t>
             </w:r>
           </w:p>
         </w:tc>
         <w:tc>
           <w:tcPr>
-            <w:tcW w:w="1800" w:type="dxa"/>
-          </w:tcPr>
-          <w:p>
-            <w:r>
-              <w:t>4e</w:t>
-            </w:r>
-          </w:p>
-        </w:tc>
-        <w:tc>
-          <w:tcPr>
-            <w:tcW w:w="1298" w:type="dxa"/>
+            <w:tcW w:w="1828" w:type="dxa"/>
+          </w:tcPr>
+          <w:p>
+            <w:r>
+              <w:t>6</w:t>
+            </w:r>
+          </w:p>
+        </w:tc>
+        <w:tc>
+          <w:tcPr>
+            <w:tcW w:w="1201" w:type="dxa"/>
           </w:tcPr>
           <w:p>
             <w:r>
@@ -1751,11 +2423,11 @@
         </w:tc>
         <w:tc>
           <w:tcPr>
-            <w:tcW w:w="3423" w:type="dxa"/>
-          </w:tcPr>
-          <w:p>
-            <w:r>
-              <w:t>The user should be able to switch between the loaded images</w:t>
+            <w:tcW w:w="3492" w:type="dxa"/>
+          </w:tcPr>
+          <w:p>
+            <w:r>
+              <w:t>The user should be able to resize the window and still have the whole image displayed</w:t>
             </w:r>
           </w:p>
         </w:tc>
@@ -1773,20 +2445,17 @@
         </w:tc>
         <w:tc>
           <w:tcPr>
-            <w:tcW w:w="1800" w:type="dxa"/>
-          </w:tcPr>
-          <w:p>
-            <w:r>
-              <w:t>Q</w:t>
-            </w:r>
-            <w:r>
-              <w:t>uantity</w:t>
-            </w:r>
-          </w:p>
-        </w:tc>
-        <w:tc>
-          <w:tcPr>
-            <w:tcW w:w="1298" w:type="dxa"/>
+            <w:tcW w:w="1828" w:type="dxa"/>
+          </w:tcPr>
+          <w:p>
+            <w:r>
+              <w:t>Quality</w:t>
+            </w:r>
+          </w:p>
+        </w:tc>
+        <w:tc>
+          <w:tcPr>
+            <w:tcW w:w="1201" w:type="dxa"/>
           </w:tcPr>
           <w:p>
             <w:r>
@@ -1796,11 +2465,17 @@
         </w:tc>
         <w:tc>
           <w:tcPr>
-            <w:tcW w:w="3423" w:type="dxa"/>
-          </w:tcPr>
-          <w:p>
-            <w:r>
-              <w:t>The image should display without any issues for each of the supported types</w:t>
+            <w:tcW w:w="3492" w:type="dxa"/>
+          </w:tcPr>
+          <w:p>
+            <w:r>
+              <w:t xml:space="preserve">When the window is </w:t>
+            </w:r>
+            <w:r>
+              <w:t>resized,</w:t>
+            </w:r>
+            <w:r>
+              <w:t xml:space="preserve"> the loaded image needs to stay wholly in view in the centre of the drawing area</w:t>
             </w:r>
           </w:p>
         </w:tc>
@@ -1818,13 +2493,17 @@
         </w:tc>
         <w:tc>
           <w:tcPr>
-            <w:tcW w:w="1800" w:type="dxa"/>
-          </w:tcPr>
-          <w:p/>
-        </w:tc>
-        <w:tc>
-          <w:tcPr>
-            <w:tcW w:w="1298" w:type="dxa"/>
+            <w:tcW w:w="1828" w:type="dxa"/>
+          </w:tcPr>
+          <w:p>
+            <w:r>
+              <w:t>1</w:t>
+            </w:r>
+          </w:p>
+        </w:tc>
+        <w:tc>
+          <w:tcPr>
+            <w:tcW w:w="1201" w:type="dxa"/>
           </w:tcPr>
           <w:p>
             <w:r>
@@ -1834,9 +2513,13 @@
         </w:tc>
         <w:tc>
           <w:tcPr>
-            <w:tcW w:w="3423" w:type="dxa"/>
-          </w:tcPr>
-          <w:p/>
+            <w:tcW w:w="3492" w:type="dxa"/>
+          </w:tcPr>
+          <w:p>
+            <w:r>
+              <w:t>Works with minimal issues. Again the image can be resized to smaller than visible and it also feels quite slow when resizing the window</w:t>
+            </w:r>
+          </w:p>
         </w:tc>
       </w:tr>
       <w:tr>
@@ -1857,7 +2540,7 @@
           </w:tcPr>
           <w:p>
             <w:r>
-              <w:t>A number of image files with varying correct file types are needed</w:t>
+              <w:t>A valid image with a supported file type is required</w:t>
             </w:r>
           </w:p>
         </w:tc>
@@ -1880,7 +2563,7 @@
           </w:tcPr>
           <w:p>
             <w:r>
-              <w:t>Each of the necessary images are already loaded into the application from the “Import Image” dialog box</w:t>
+              <w:t>An image needs to be loaded into the drawing area</w:t>
             </w:r>
           </w:p>
         </w:tc>
@@ -1901,26 +2584,34 @@
             <w:tcW w:w="6521" w:type="dxa"/>
             <w:gridSpan w:val="3"/>
           </w:tcPr>
-          <w:p/>
-        </w:tc>
-      </w:tr>
-      <w:tr>
-        <w:tc>
-          <w:tcPr>
-            <w:tcW w:w="2495" w:type="dxa"/>
-          </w:tcPr>
-          <w:p>
-            <w:r>
-              <w:t>Engineer(s)/Technician(s)</w:t>
-            </w:r>
-          </w:p>
-        </w:tc>
-        <w:tc>
-          <w:tcPr>
-            <w:tcW w:w="6521" w:type="dxa"/>
-            <w:gridSpan w:val="3"/>
-          </w:tcPr>
-          <w:p/>
+          <w:p>
+            <w:r>
+              <w:t>Look into which way the image needs to be loaded to improve responsiveness and flexibility</w:t>
+            </w:r>
+          </w:p>
+        </w:tc>
+      </w:tr>
+      <w:tr>
+        <w:tc>
+          <w:tcPr>
+            <w:tcW w:w="2495" w:type="dxa"/>
+          </w:tcPr>
+          <w:p>
+            <w:r>
+              <w:t>Technician</w:t>
+            </w:r>
+          </w:p>
+        </w:tc>
+        <w:tc>
+          <w:tcPr>
+            <w:tcW w:w="6521" w:type="dxa"/>
+            <w:gridSpan w:val="3"/>
+          </w:tcPr>
+          <w:p>
+            <w:r>
+              <w:t>Stephen Anderson</w:t>
+            </w:r>
+          </w:p>
         </w:tc>
       </w:tr>
       <w:tr>
@@ -1939,7 +2630,11 @@
             <w:tcW w:w="6521" w:type="dxa"/>
             <w:gridSpan w:val="3"/>
           </w:tcPr>
-          <w:p/>
+          <w:p>
+            <w:r>
+              <w:t>Pass</w:t>
+            </w:r>
+          </w:p>
         </w:tc>
       </w:tr>
     </w:tbl>
@@ -1952,9 +2647,9 @@
       </w:tblPr>
       <w:tblGrid>
         <w:gridCol w:w="2495"/>
-        <w:gridCol w:w="1802"/>
+        <w:gridCol w:w="1797"/>
         <w:gridCol w:w="1298"/>
-        <w:gridCol w:w="3421"/>
+        <w:gridCol w:w="3426"/>
       </w:tblGrid>
       <w:tr>
         <w:tc>
@@ -1973,7 +2668,7 @@
           </w:tcPr>
           <w:p>
             <w:r>
-              <w:t>5</w:t>
+              <w:t>7</w:t>
             </w:r>
           </w:p>
         </w:tc>
@@ -1993,7 +2688,7 @@
           </w:tcPr>
           <w:p>
             <w:r>
-              <w:t>The user should be able to remove an image from the loaded list</w:t>
+              <w:t>The user should be able to search for a single image based on the file name from the list of loaded images</w:t>
             </w:r>
           </w:p>
         </w:tc>
@@ -2015,7 +2710,7 @@
           </w:tcPr>
           <w:p>
             <w:r>
-              <w:t>Quantity</w:t>
+              <w:t>Quality</w:t>
             </w:r>
           </w:p>
         </w:tc>
@@ -2035,10 +2730,7 @@
           </w:tcPr>
           <w:p>
             <w:r>
-              <w:t>Each image – one per supported type – should successfully be removed from the list and stop being displayed</w:t>
-            </w:r>
-            <w:r>
-              <w:t xml:space="preserve"> in the drawing area</w:t>
+              <w:t>The search results in an image with a matching name to the search and any partial matches if appropriate</w:t>
             </w:r>
           </w:p>
         </w:tc>
@@ -2058,7 +2750,11 @@
           <w:tcPr>
             <w:tcW w:w="1828" w:type="dxa"/>
           </w:tcPr>
-          <w:p/>
+          <w:p>
+            <w:r>
+              <w:t>2</w:t>
+            </w:r>
+          </w:p>
         </w:tc>
         <w:tc>
           <w:tcPr>
@@ -2074,7 +2770,11 @@
           <w:tcPr>
             <w:tcW w:w="3492" w:type="dxa"/>
           </w:tcPr>
-          <w:p/>
+          <w:p>
+            <w:r>
+              <w:t>Currently no functionality that I can see. There is no button to start a search, pressing ‘enter’ does nothing and it does not automatically filter the files from the list</w:t>
+            </w:r>
+          </w:p>
         </w:tc>
       </w:tr>
       <w:tr>
@@ -2095,7 +2795,7 @@
           </w:tcPr>
           <w:p>
             <w:r>
-              <w:t>A number of image files with varying correct file types</w:t>
+              <w:t>A few valid images with supported types</w:t>
             </w:r>
           </w:p>
         </w:tc>
@@ -2118,13 +2818,7 @@
           </w:tcPr>
           <w:p>
             <w:r>
-              <w:t>Each of the different image</w:t>
-            </w:r>
-            <w:r>
-              <w:t>s with different</w:t>
-            </w:r>
-            <w:r>
-              <w:t xml:space="preserve"> types need to be loaded into the application</w:t>
+              <w:t>Multiple images with unique/partially unique names should be loaded into the list of images</w:t>
             </w:r>
           </w:p>
         </w:tc>
@@ -2145,26 +2839,34 @@
             <w:tcW w:w="6521" w:type="dxa"/>
             <w:gridSpan w:val="3"/>
           </w:tcPr>
-          <w:p/>
-        </w:tc>
-      </w:tr>
-      <w:tr>
-        <w:tc>
-          <w:tcPr>
-            <w:tcW w:w="2495" w:type="dxa"/>
-          </w:tcPr>
-          <w:p>
-            <w:r>
-              <w:t>Engineer(s)/Technician(s)</w:t>
-            </w:r>
-          </w:p>
-        </w:tc>
-        <w:tc>
-          <w:tcPr>
-            <w:tcW w:w="6521" w:type="dxa"/>
-            <w:gridSpan w:val="3"/>
-          </w:tcPr>
-          <w:p/>
+          <w:p>
+            <w:r>
+              <w:t>Discuss with the software developer and potentially group manager the best filtering/searching algorithms and the best way to implement it</w:t>
+            </w:r>
+          </w:p>
+        </w:tc>
+      </w:tr>
+      <w:tr>
+        <w:tc>
+          <w:tcPr>
+            <w:tcW w:w="2495" w:type="dxa"/>
+          </w:tcPr>
+          <w:p>
+            <w:r>
+              <w:t>Engineer/Technician</w:t>
+            </w:r>
+          </w:p>
+        </w:tc>
+        <w:tc>
+          <w:tcPr>
+            <w:tcW w:w="6521" w:type="dxa"/>
+            <w:gridSpan w:val="3"/>
+          </w:tcPr>
+          <w:p>
+            <w:r>
+              <w:t>Samuel Harrison/Stephen Anderson</w:t>
+            </w:r>
+          </w:p>
         </w:tc>
       </w:tr>
       <w:tr>
@@ -2183,484 +2885,13 @@
             <w:tcW w:w="6521" w:type="dxa"/>
             <w:gridSpan w:val="3"/>
           </w:tcPr>
-          <w:p/>
-        </w:tc>
-      </w:tr>
-    </w:tbl>
-    <w:p/>
-    <w:tbl>
-      <w:tblPr>
-        <w:tblStyle w:val="TableGrid"/>
-        <w:tblW w:w="0" w:type="auto"/>
-        <w:tblLook w:val="04A0" w:firstRow="1" w:lastRow="0" w:firstColumn="1" w:lastColumn="0" w:noHBand="0" w:noVBand="1"/>
-      </w:tblPr>
-      <w:tblGrid>
-        <w:gridCol w:w="2495"/>
-        <w:gridCol w:w="1800"/>
-        <w:gridCol w:w="1298"/>
-        <w:gridCol w:w="3423"/>
-      </w:tblGrid>
-      <w:tr>
-        <w:tc>
-          <w:tcPr>
-            <w:tcW w:w="2495" w:type="dxa"/>
-          </w:tcPr>
-          <w:p>
-            <w:r>
-              <w:t>ID:</w:t>
-            </w:r>
-          </w:p>
-        </w:tc>
-        <w:tc>
-          <w:tcPr>
-            <w:tcW w:w="1828" w:type="dxa"/>
-          </w:tcPr>
-          <w:p>
-            <w:r>
-              <w:t>6</w:t>
-            </w:r>
-          </w:p>
-        </w:tc>
-        <w:tc>
-          <w:tcPr>
-            <w:tcW w:w="1201" w:type="dxa"/>
-          </w:tcPr>
-          <w:p>
-            <w:r>
-              <w:t>Description:</w:t>
-            </w:r>
-          </w:p>
-        </w:tc>
-        <w:tc>
-          <w:tcPr>
-            <w:tcW w:w="3492" w:type="dxa"/>
-          </w:tcPr>
-          <w:p>
-            <w:r>
-              <w:t>The user should be able to resize the window and still have the whole image displayed</w:t>
-            </w:r>
-          </w:p>
-        </w:tc>
-      </w:tr>
-      <w:tr>
-        <w:tc>
-          <w:tcPr>
-            <w:tcW w:w="2495" w:type="dxa"/>
-          </w:tcPr>
-          <w:p>
-            <w:r>
-              <w:t>Test Type:</w:t>
-            </w:r>
-          </w:p>
-        </w:tc>
-        <w:tc>
-          <w:tcPr>
-            <w:tcW w:w="1828" w:type="dxa"/>
-          </w:tcPr>
-          <w:p>
-            <w:r>
-              <w:t>Quality</w:t>
-            </w:r>
-          </w:p>
-        </w:tc>
-        <w:tc>
-          <w:tcPr>
-            <w:tcW w:w="1201" w:type="dxa"/>
-          </w:tcPr>
-          <w:p>
-            <w:r>
-              <w:t>Success Criteria:</w:t>
-            </w:r>
-          </w:p>
-        </w:tc>
-        <w:tc>
-          <w:tcPr>
-            <w:tcW w:w="3492" w:type="dxa"/>
-          </w:tcPr>
-          <w:p>
-            <w:r>
-              <w:t xml:space="preserve">When the window is </w:t>
-            </w:r>
-            <w:r>
-              <w:t>resized,</w:t>
-            </w:r>
-            <w:r>
-              <w:t xml:space="preserve"> the loaded image needs to stay wholly in view in the centre of the drawing area</w:t>
-            </w:r>
-          </w:p>
-        </w:tc>
-      </w:tr>
-      <w:tr>
-        <w:tc>
-          <w:tcPr>
-            <w:tcW w:w="2495" w:type="dxa"/>
-          </w:tcPr>
-          <w:p>
-            <w:r>
-              <w:t>Number of Attempts:</w:t>
-            </w:r>
-          </w:p>
-        </w:tc>
-        <w:tc>
-          <w:tcPr>
-            <w:tcW w:w="1828" w:type="dxa"/>
-          </w:tcPr>
-          <w:p/>
-        </w:tc>
-        <w:tc>
-          <w:tcPr>
-            <w:tcW w:w="1201" w:type="dxa"/>
-          </w:tcPr>
-          <w:p>
-            <w:r>
-              <w:t>Comments:</w:t>
-            </w:r>
-          </w:p>
-        </w:tc>
-        <w:tc>
-          <w:tcPr>
-            <w:tcW w:w="3492" w:type="dxa"/>
-          </w:tcPr>
-          <w:p/>
-        </w:tc>
-      </w:tr>
-      <w:tr>
-        <w:tc>
-          <w:tcPr>
-            <w:tcW w:w="2495" w:type="dxa"/>
-          </w:tcPr>
-          <w:p>
-            <w:r>
-              <w:lastRenderedPageBreak/>
-              <w:t>List of Equipment/requirements</w:t>
-            </w:r>
-          </w:p>
-        </w:tc>
-        <w:tc>
-          <w:tcPr>
-            <w:tcW w:w="6521" w:type="dxa"/>
-            <w:gridSpan w:val="3"/>
-          </w:tcPr>
-          <w:p>
-            <w:r>
-              <w:t>A valid image with a supported file type is required</w:t>
-            </w:r>
-          </w:p>
-        </w:tc>
-      </w:tr>
-      <w:tr>
-        <w:tc>
-          <w:tcPr>
-            <w:tcW w:w="2495" w:type="dxa"/>
-          </w:tcPr>
-          <w:p>
-            <w:r>
-              <w:t>Setup Instructions</w:t>
-            </w:r>
-          </w:p>
-        </w:tc>
-        <w:tc>
-          <w:tcPr>
-            <w:tcW w:w="6521" w:type="dxa"/>
-            <w:gridSpan w:val="3"/>
-          </w:tcPr>
-          <w:p>
-            <w:r>
-              <w:t>An image needs to be loaded into the drawing area</w:t>
-            </w:r>
-          </w:p>
-        </w:tc>
-      </w:tr>
-      <w:tr>
-        <w:tc>
-          <w:tcPr>
-            <w:tcW w:w="2495" w:type="dxa"/>
-          </w:tcPr>
-          <w:p>
-            <w:r>
-              <w:t>Failure Correction Procedure</w:t>
-            </w:r>
-          </w:p>
-        </w:tc>
-        <w:tc>
-          <w:tcPr>
-            <w:tcW w:w="6521" w:type="dxa"/>
-            <w:gridSpan w:val="3"/>
-          </w:tcPr>
-          <w:p/>
-        </w:tc>
-      </w:tr>
-      <w:tr>
-        <w:tc>
-          <w:tcPr>
-            <w:tcW w:w="2495" w:type="dxa"/>
-          </w:tcPr>
-          <w:p>
-            <w:r>
-              <w:t>Engineer(s)/Technician(s)</w:t>
-            </w:r>
-          </w:p>
-        </w:tc>
-        <w:tc>
-          <w:tcPr>
-            <w:tcW w:w="6521" w:type="dxa"/>
-            <w:gridSpan w:val="3"/>
-          </w:tcPr>
-          <w:p/>
-        </w:tc>
-      </w:tr>
-      <w:tr>
-        <w:tc>
-          <w:tcPr>
-            <w:tcW w:w="2495" w:type="dxa"/>
-          </w:tcPr>
-          <w:p>
-            <w:r>
-              <w:t>Individual Results:</w:t>
-            </w:r>
-          </w:p>
-        </w:tc>
-        <w:tc>
-          <w:tcPr>
-            <w:tcW w:w="6521" w:type="dxa"/>
-            <w:gridSpan w:val="3"/>
-          </w:tcPr>
-          <w:p/>
-        </w:tc>
-      </w:tr>
-    </w:tbl>
-    <w:p/>
-    <w:tbl>
-      <w:tblPr>
-        <w:tblStyle w:val="TableGrid"/>
-        <w:tblW w:w="0" w:type="auto"/>
-        <w:tblLook w:val="04A0" w:firstRow="1" w:lastRow="0" w:firstColumn="1" w:lastColumn="0" w:noHBand="0" w:noVBand="1"/>
-      </w:tblPr>
-      <w:tblGrid>
-        <w:gridCol w:w="2495"/>
-        <w:gridCol w:w="1799"/>
-        <w:gridCol w:w="1298"/>
-        <w:gridCol w:w="3424"/>
-      </w:tblGrid>
-      <w:tr>
-        <w:tc>
-          <w:tcPr>
-            <w:tcW w:w="2495" w:type="dxa"/>
-          </w:tcPr>
-          <w:p>
-            <w:r>
-              <w:t>ID:</w:t>
-            </w:r>
-          </w:p>
-        </w:tc>
-        <w:tc>
-          <w:tcPr>
-            <w:tcW w:w="1828" w:type="dxa"/>
-          </w:tcPr>
-          <w:p>
-            <w:r>
-              <w:t>7</w:t>
-            </w:r>
-          </w:p>
-        </w:tc>
-        <w:tc>
-          <w:tcPr>
-            <w:tcW w:w="1201" w:type="dxa"/>
-          </w:tcPr>
-          <w:p>
-            <w:r>
-              <w:t>Description:</w:t>
-            </w:r>
-          </w:p>
-        </w:tc>
-        <w:tc>
-          <w:tcPr>
-            <w:tcW w:w="3492" w:type="dxa"/>
-          </w:tcPr>
-          <w:p>
-            <w:r>
-              <w:t>The user should be able to search for a single image based on the file name from the list of loaded images</w:t>
-            </w:r>
-          </w:p>
-        </w:tc>
-      </w:tr>
-      <w:tr>
-        <w:tc>
-          <w:tcPr>
-            <w:tcW w:w="2495" w:type="dxa"/>
-          </w:tcPr>
-          <w:p>
-            <w:r>
-              <w:t>Test Type:</w:t>
-            </w:r>
-          </w:p>
-        </w:tc>
-        <w:tc>
-          <w:tcPr>
-            <w:tcW w:w="1828" w:type="dxa"/>
-          </w:tcPr>
-          <w:p>
-            <w:r>
-              <w:t>Quality</w:t>
-            </w:r>
-          </w:p>
-        </w:tc>
-        <w:tc>
-          <w:tcPr>
-            <w:tcW w:w="1201" w:type="dxa"/>
-          </w:tcPr>
-          <w:p>
-            <w:r>
-              <w:t>Success Criteria:</w:t>
-            </w:r>
-          </w:p>
-        </w:tc>
-        <w:tc>
-          <w:tcPr>
-            <w:tcW w:w="3492" w:type="dxa"/>
-          </w:tcPr>
-          <w:p>
-            <w:r>
-              <w:t>The search results in an image with a matching name to the search and any partial matches if appropriate</w:t>
-            </w:r>
-          </w:p>
-        </w:tc>
-      </w:tr>
-      <w:tr>
-        <w:tc>
-          <w:tcPr>
-            <w:tcW w:w="2495" w:type="dxa"/>
-          </w:tcPr>
-          <w:p>
-            <w:r>
-              <w:t>Number of Attempts:</w:t>
-            </w:r>
-          </w:p>
-        </w:tc>
-        <w:tc>
-          <w:tcPr>
-            <w:tcW w:w="1828" w:type="dxa"/>
-          </w:tcPr>
-          <w:p/>
-        </w:tc>
-        <w:tc>
-          <w:tcPr>
-            <w:tcW w:w="1201" w:type="dxa"/>
-          </w:tcPr>
-          <w:p>
-            <w:r>
-              <w:t>Comments:</w:t>
-            </w:r>
-          </w:p>
-        </w:tc>
-        <w:tc>
-          <w:tcPr>
-            <w:tcW w:w="3492" w:type="dxa"/>
-          </w:tcPr>
-          <w:p/>
-        </w:tc>
-      </w:tr>
-      <w:tr>
-        <w:tc>
-          <w:tcPr>
-            <w:tcW w:w="2495" w:type="dxa"/>
-          </w:tcPr>
-          <w:p>
-            <w:r>
-              <w:t>List of Equipment/requirements</w:t>
-            </w:r>
-          </w:p>
-        </w:tc>
-        <w:tc>
-          <w:tcPr>
-            <w:tcW w:w="6521" w:type="dxa"/>
-            <w:gridSpan w:val="3"/>
-          </w:tcPr>
-          <w:p>
-            <w:r>
-              <w:t>A few valid images with supported types</w:t>
-            </w:r>
-          </w:p>
-        </w:tc>
-      </w:tr>
-      <w:tr>
-        <w:tc>
-          <w:tcPr>
-            <w:tcW w:w="2495" w:type="dxa"/>
-          </w:tcPr>
-          <w:p>
-            <w:r>
-              <w:t>Setup Instructions</w:t>
-            </w:r>
-          </w:p>
-        </w:tc>
-        <w:tc>
-          <w:tcPr>
-            <w:tcW w:w="6521" w:type="dxa"/>
-            <w:gridSpan w:val="3"/>
-          </w:tcPr>
-          <w:p>
-            <w:r>
-              <w:t>Multiple images with unique/partially unique names should be loaded into the list of images</w:t>
-            </w:r>
-          </w:p>
-        </w:tc>
-      </w:tr>
-      <w:tr>
-        <w:tc>
-          <w:tcPr>
-            <w:tcW w:w="2495" w:type="dxa"/>
-          </w:tcPr>
-          <w:p>
-            <w:r>
-              <w:t>Failure Correction Procedure</w:t>
-            </w:r>
-          </w:p>
-        </w:tc>
-        <w:tc>
-          <w:tcPr>
-            <w:tcW w:w="6521" w:type="dxa"/>
-            <w:gridSpan w:val="3"/>
-          </w:tcPr>
-          <w:p/>
-        </w:tc>
-      </w:tr>
-      <w:tr>
-        <w:tc>
-          <w:tcPr>
-            <w:tcW w:w="2495" w:type="dxa"/>
-          </w:tcPr>
-          <w:p>
-            <w:r>
-              <w:t>Engineer(s)/Technician(s)</w:t>
-            </w:r>
-          </w:p>
-        </w:tc>
-        <w:tc>
-          <w:tcPr>
-            <w:tcW w:w="6521" w:type="dxa"/>
-            <w:gridSpan w:val="3"/>
-          </w:tcPr>
-          <w:p/>
-        </w:tc>
-      </w:tr>
-      <w:tr>
-        <w:tc>
-          <w:tcPr>
-            <w:tcW w:w="2495" w:type="dxa"/>
-          </w:tcPr>
-          <w:p>
-            <w:r>
-              <w:t>Individual Results:</w:t>
-            </w:r>
-          </w:p>
-        </w:tc>
-        <w:tc>
-          <w:tcPr>
-            <w:tcW w:w="6521" w:type="dxa"/>
-            <w:gridSpan w:val="3"/>
-          </w:tcPr>
-          <w:p/>
+          <w:p>
+            <w:r>
+              <w:t>Fail</w:t>
+            </w:r>
+            <w:bookmarkStart w:id="0" w:name="_GoBack"/>
+            <w:bookmarkEnd w:id="0"/>
+          </w:p>
         </w:tc>
       </w:tr>
     </w:tbl>
@@ -2677,7 +2908,7 @@
 </file>
 
 <file path=word/numbering.xml><?xml version="1.0" encoding="utf-8"?>
-<w:numbering xmlns:wpc="http://schemas.microsoft.com/office/word/2010/wordprocessingCanvas" xmlns:cx="http://schemas.microsoft.com/office/drawing/2014/chartex" xmlns:cx1="http://schemas.microsoft.com/office/drawing/2015/9/8/chartex" xmlns:cx2="http://schemas.microsoft.com/office/drawing/2015/10/21/chartex" xmlns:cx3="http://schemas.microsoft.com/office/drawing/2016/5/9/chartex" xmlns:cx4="http://schemas.microsoft.com/office/drawing/2016/5/10/chartex" xmlns:cx5="http://schemas.microsoft.com/office/drawing/2016/5/11/chartex" xmlns:cx6="http://schemas.microsoft.com/office/drawing/2016/5/12/chartex" xmlns:cx7="http://schemas.microsoft.com/office/drawing/2016/5/13/chartex" xmlns:cx8="http://schemas.microsoft.com/office/drawing/2016/5/14/chartex" xmlns:mc="http://schemas.openxmlformats.org/markup-compatibility/2006" xmlns:aink="http://schemas.microsoft.com/office/drawing/2016/ink" xmlns:am3d="http://schemas.microsoft.com/office/drawing/2017/model3d" xmlns:o="urn:schemas-microsoft-com:office:office" xmlns:r="http://schemas.openxmlformats.org/officeDocument/2006/relationships" xmlns:m="http://schemas.openxmlformats.org/officeDocument/2006/math" xmlns:v="urn:schemas-microsoft-com:vml" xmlns:wp14="http://schemas.microsoft.com/office/word/2010/wordprocessingDrawing" xmlns:wp="http://schemas.openxmlformats.org/drawingml/2006/wordprocessingDrawing" xmlns:w10="urn:schemas-microsoft-com:office:word" xmlns:w="http://schemas.openxmlformats.org/wordprocessingml/2006/main" xmlns:w14="http://schemas.microsoft.com/office/word/2010/wordml" xmlns:w15="http://schemas.microsoft.com/office/word/2012/wordml" xmlns:w16cid="http://schemas.microsoft.com/office/word/2016/wordml/cid" xmlns:w16se="http://schemas.microsoft.com/office/word/2015/wordml/symex" xmlns:wpg="http://schemas.microsoft.com/office/word/2010/wordprocessingGroup" xmlns:wpi="http://schemas.microsoft.com/office/word/2010/wordprocessingInk" xmlns:wne="http://schemas.microsoft.com/office/word/2006/wordml" xmlns:wps="http://schemas.microsoft.com/office/word/2010/wordprocessingShape" mc:Ignorable="w14 w15 w16se w16cid wp14">
+<w:numbering xmlns:wpc="http://schemas.microsoft.com/office/word/2010/wordprocessingCanvas" xmlns:cx="http://schemas.microsoft.com/office/drawing/2014/chartex" xmlns:mc="http://schemas.openxmlformats.org/markup-compatibility/2006" xmlns:o="urn:schemas-microsoft-com:office:office" xmlns:r="http://schemas.openxmlformats.org/officeDocument/2006/relationships" xmlns:m="http://schemas.openxmlformats.org/officeDocument/2006/math" xmlns:v="urn:schemas-microsoft-com:vml" xmlns:wp14="http://schemas.microsoft.com/office/word/2010/wordprocessingDrawing" xmlns:wp="http://schemas.openxmlformats.org/drawingml/2006/wordprocessingDrawing" xmlns:w10="urn:schemas-microsoft-com:office:word" xmlns:w="http://schemas.openxmlformats.org/wordprocessingml/2006/main" xmlns:w14="http://schemas.microsoft.com/office/word/2010/wordml" xmlns:w15="http://schemas.microsoft.com/office/word/2012/wordml" xmlns:w16se="http://schemas.microsoft.com/office/word/2015/wordml/symex" xmlns:wpg="http://schemas.microsoft.com/office/word/2010/wordprocessingGroup" xmlns:wpi="http://schemas.microsoft.com/office/word/2010/wordprocessingInk" xmlns:wne="http://schemas.microsoft.com/office/word/2006/wordml" xmlns:wps="http://schemas.microsoft.com/office/word/2010/wordprocessingShape" mc:Ignorable="w14 w15 w16se wp14">
   <w:abstractNum w:abstractNumId="0" w15:restartNumberingAfterBreak="0">
     <w:nsid w:val="38530C79"/>
     <w:multiLevelType w:val="hybridMultilevel"/>
@@ -2860,7 +3091,7 @@
 </file>
 
 <file path=word/styles.xml><?xml version="1.0" encoding="utf-8"?>
-<w:styles xmlns:mc="http://schemas.openxmlformats.org/markup-compatibility/2006" xmlns:r="http://schemas.openxmlformats.org/officeDocument/2006/relationships" xmlns:w="http://schemas.openxmlformats.org/wordprocessingml/2006/main" xmlns:w14="http://schemas.microsoft.com/office/word/2010/wordml" xmlns:w15="http://schemas.microsoft.com/office/word/2012/wordml" xmlns:w16cid="http://schemas.microsoft.com/office/word/2016/wordml/cid" xmlns:w16se="http://schemas.microsoft.com/office/word/2015/wordml/symex" mc:Ignorable="w14 w15 w16se w16cid">
+<w:styles xmlns:mc="http://schemas.openxmlformats.org/markup-compatibility/2006" xmlns:r="http://schemas.openxmlformats.org/officeDocument/2006/relationships" xmlns:w="http://schemas.openxmlformats.org/wordprocessingml/2006/main" xmlns:w14="http://schemas.microsoft.com/office/word/2010/wordml" xmlns:w15="http://schemas.microsoft.com/office/word/2012/wordml" xmlns:w16se="http://schemas.microsoft.com/office/word/2015/wordml/symex" mc:Ignorable="w14 w15 w16se">
   <w:docDefaults>
     <w:rPrDefault>
       <w:rPr>
@@ -2876,7 +3107,7 @@
       </w:pPr>
     </w:pPrDefault>
   </w:docDefaults>
-  <w:latentStyles w:defLockedState="0" w:defUIPriority="99" w:defSemiHidden="0" w:defUnhideWhenUsed="0" w:defQFormat="0" w:count="376">
+  <w:latentStyles w:defLockedState="0" w:defUIPriority="99" w:defSemiHidden="0" w:defUnhideWhenUsed="0" w:defQFormat="0" w:count="371">
     <w:lsdException w:name="Normal" w:uiPriority="0" w:qFormat="1"/>
     <w:lsdException w:name="heading 1" w:uiPriority="9" w:qFormat="1"/>
     <w:lsdException w:name="heading 2" w:semiHidden="1" w:uiPriority="9" w:unhideWhenUsed="1" w:qFormat="1"/>
@@ -3248,11 +3479,6 @@
     <w:lsdException w:name="List Table 5 Dark Accent 6" w:uiPriority="50"/>
     <w:lsdException w:name="List Table 6 Colorful Accent 6" w:uiPriority="51"/>
     <w:lsdException w:name="List Table 7 Colorful Accent 6" w:uiPriority="52"/>
-    <w:lsdException w:name="Mention" w:semiHidden="1" w:unhideWhenUsed="1"/>
-    <w:lsdException w:name="Smart Hyperlink" w:semiHidden="1" w:unhideWhenUsed="1"/>
-    <w:lsdException w:name="Hashtag" w:semiHidden="1" w:unhideWhenUsed="1"/>
-    <w:lsdException w:name="Unresolved Mention" w:semiHidden="1" w:unhideWhenUsed="1"/>
-    <w:lsdException w:name="Smart Link" w:semiHidden="1" w:unhideWhenUsed="1"/>
   </w:latentStyles>
   <w:style w:type="paragraph" w:default="1" w:styleId="Normal">
     <w:name w:val="Normal"/>

</xml_diff>

<commit_message>
Adds a couple more tests to the test plan but unable to use them as yet
</commit_message>
<xml_diff>
--- a/Test Plan.docx
+++ b/Test Plan.docx
@@ -2889,14 +2889,4423 @@
             <w:r>
               <w:t>Fail</w:t>
             </w:r>
-            <w:bookmarkStart w:id="0" w:name="_GoBack"/>
-            <w:bookmarkEnd w:id="0"/>
           </w:p>
         </w:tc>
       </w:tr>
     </w:tbl>
     <w:p/>
+    <w:tbl>
+      <w:tblPr>
+        <w:tblStyle w:val="TableGrid"/>
+        <w:tblW w:w="0" w:type="auto"/>
+        <w:tblLook w:val="04A0" w:firstRow="1" w:lastRow="0" w:firstColumn="1" w:lastColumn="0" w:noHBand="0" w:noVBand="1"/>
+      </w:tblPr>
+      <w:tblGrid>
+        <w:gridCol w:w="2495"/>
+        <w:gridCol w:w="1793"/>
+        <w:gridCol w:w="1298"/>
+        <w:gridCol w:w="3430"/>
+      </w:tblGrid>
+      <w:tr>
+        <w:tc>
+          <w:tcPr>
+            <w:tcW w:w="2495" w:type="dxa"/>
+          </w:tcPr>
+          <w:p>
+            <w:r>
+              <w:t>ID:</w:t>
+            </w:r>
+          </w:p>
+        </w:tc>
+        <w:tc>
+          <w:tcPr>
+            <w:tcW w:w="1828" w:type="dxa"/>
+          </w:tcPr>
+          <w:p>
+            <w:r>
+              <w:t>8</w:t>
+            </w:r>
+          </w:p>
+        </w:tc>
+        <w:tc>
+          <w:tcPr>
+            <w:tcW w:w="1201" w:type="dxa"/>
+          </w:tcPr>
+          <w:p>
+            <w:r>
+              <w:t>Description:</w:t>
+            </w:r>
+          </w:p>
+        </w:tc>
+        <w:tc>
+          <w:tcPr>
+            <w:tcW w:w="3492" w:type="dxa"/>
+          </w:tcPr>
+          <w:p>
+            <w:r>
+              <w:t>The user should be able to sort the loaded images</w:t>
+            </w:r>
+          </w:p>
+        </w:tc>
+      </w:tr>
+      <w:tr>
+        <w:tc>
+          <w:tcPr>
+            <w:tcW w:w="2495" w:type="dxa"/>
+          </w:tcPr>
+          <w:p>
+            <w:r>
+              <w:t>Test Type:</w:t>
+            </w:r>
+          </w:p>
+        </w:tc>
+        <w:tc>
+          <w:tcPr>
+            <w:tcW w:w="1828" w:type="dxa"/>
+          </w:tcPr>
+          <w:p/>
+        </w:tc>
+        <w:tc>
+          <w:tcPr>
+            <w:tcW w:w="1201" w:type="dxa"/>
+          </w:tcPr>
+          <w:p>
+            <w:r>
+              <w:t>Success Criteria:</w:t>
+            </w:r>
+          </w:p>
+        </w:tc>
+        <w:tc>
+          <w:tcPr>
+            <w:tcW w:w="3492" w:type="dxa"/>
+          </w:tcPr>
+          <w:p/>
+        </w:tc>
+      </w:tr>
+      <w:tr>
+        <w:tc>
+          <w:tcPr>
+            <w:tcW w:w="2495" w:type="dxa"/>
+          </w:tcPr>
+          <w:p>
+            <w:r>
+              <w:t>Number of Attempts:</w:t>
+            </w:r>
+          </w:p>
+        </w:tc>
+        <w:tc>
+          <w:tcPr>
+            <w:tcW w:w="1828" w:type="dxa"/>
+          </w:tcPr>
+          <w:p/>
+        </w:tc>
+        <w:tc>
+          <w:tcPr>
+            <w:tcW w:w="1201" w:type="dxa"/>
+          </w:tcPr>
+          <w:p>
+            <w:r>
+              <w:t>Comments:</w:t>
+            </w:r>
+          </w:p>
+        </w:tc>
+        <w:tc>
+          <w:tcPr>
+            <w:tcW w:w="3492" w:type="dxa"/>
+          </w:tcPr>
+          <w:p/>
+        </w:tc>
+      </w:tr>
+      <w:tr>
+        <w:tc>
+          <w:tcPr>
+            <w:tcW w:w="2495" w:type="dxa"/>
+          </w:tcPr>
+          <w:p>
+            <w:r>
+              <w:t>List of Equipment/requirements</w:t>
+            </w:r>
+          </w:p>
+        </w:tc>
+        <w:tc>
+          <w:tcPr>
+            <w:tcW w:w="6521" w:type="dxa"/>
+            <w:gridSpan w:val="3"/>
+          </w:tcPr>
+          <w:p/>
+        </w:tc>
+      </w:tr>
+      <w:tr>
+        <w:tc>
+          <w:tcPr>
+            <w:tcW w:w="2495" w:type="dxa"/>
+          </w:tcPr>
+          <w:p>
+            <w:r>
+              <w:lastRenderedPageBreak/>
+              <w:t>Setup Instructions</w:t>
+            </w:r>
+          </w:p>
+        </w:tc>
+        <w:tc>
+          <w:tcPr>
+            <w:tcW w:w="6521" w:type="dxa"/>
+            <w:gridSpan w:val="3"/>
+          </w:tcPr>
+          <w:p/>
+        </w:tc>
+      </w:tr>
+      <w:tr>
+        <w:tc>
+          <w:tcPr>
+            <w:tcW w:w="2495" w:type="dxa"/>
+          </w:tcPr>
+          <w:p>
+            <w:r>
+              <w:t>Failure Correction Procedure</w:t>
+            </w:r>
+          </w:p>
+        </w:tc>
+        <w:tc>
+          <w:tcPr>
+            <w:tcW w:w="6521" w:type="dxa"/>
+            <w:gridSpan w:val="3"/>
+          </w:tcPr>
+          <w:p/>
+        </w:tc>
+      </w:tr>
+      <w:tr>
+        <w:tc>
+          <w:tcPr>
+            <w:tcW w:w="2495" w:type="dxa"/>
+          </w:tcPr>
+          <w:p>
+            <w:r>
+              <w:t>Engineer/Technician</w:t>
+            </w:r>
+          </w:p>
+        </w:tc>
+        <w:tc>
+          <w:tcPr>
+            <w:tcW w:w="6521" w:type="dxa"/>
+            <w:gridSpan w:val="3"/>
+          </w:tcPr>
+          <w:p>
+            <w:r>
+              <w:t>Samuel Harrison/Stephen Anderson</w:t>
+            </w:r>
+          </w:p>
+        </w:tc>
+      </w:tr>
+      <w:tr>
+        <w:tc>
+          <w:tcPr>
+            <w:tcW w:w="2495" w:type="dxa"/>
+          </w:tcPr>
+          <w:p>
+            <w:r>
+              <w:t>Individual Results:</w:t>
+            </w:r>
+          </w:p>
+        </w:tc>
+        <w:tc>
+          <w:tcPr>
+            <w:tcW w:w="6521" w:type="dxa"/>
+            <w:gridSpan w:val="3"/>
+          </w:tcPr>
+          <w:p/>
+        </w:tc>
+      </w:tr>
+    </w:tbl>
     <w:p/>
+    <w:tbl>
+      <w:tblPr>
+        <w:tblStyle w:val="TableGrid"/>
+        <w:tblW w:w="0" w:type="auto"/>
+        <w:tblLook w:val="04A0" w:firstRow="1" w:lastRow="0" w:firstColumn="1" w:lastColumn="0" w:noHBand="0" w:noVBand="1"/>
+      </w:tblPr>
+      <w:tblGrid>
+        <w:gridCol w:w="2495"/>
+        <w:gridCol w:w="1793"/>
+        <w:gridCol w:w="1298"/>
+        <w:gridCol w:w="3430"/>
+      </w:tblGrid>
+      <w:tr>
+        <w:tc>
+          <w:tcPr>
+            <w:tcW w:w="2495" w:type="dxa"/>
+          </w:tcPr>
+          <w:p>
+            <w:r>
+              <w:t>ID:</w:t>
+            </w:r>
+          </w:p>
+        </w:tc>
+        <w:tc>
+          <w:tcPr>
+            <w:tcW w:w="1828" w:type="dxa"/>
+          </w:tcPr>
+          <w:p>
+            <w:r>
+              <w:t>9</w:t>
+            </w:r>
+          </w:p>
+        </w:tc>
+        <w:tc>
+          <w:tcPr>
+            <w:tcW w:w="1201" w:type="dxa"/>
+          </w:tcPr>
+          <w:p>
+            <w:r>
+              <w:t>Description:</w:t>
+            </w:r>
+          </w:p>
+        </w:tc>
+        <w:tc>
+          <w:tcPr>
+            <w:tcW w:w="3492" w:type="dxa"/>
+          </w:tcPr>
+          <w:p>
+            <w:r>
+              <w:t>Export image</w:t>
+            </w:r>
+          </w:p>
+        </w:tc>
+      </w:tr>
+      <w:tr>
+        <w:tc>
+          <w:tcPr>
+            <w:tcW w:w="2495" w:type="dxa"/>
+          </w:tcPr>
+          <w:p>
+            <w:r>
+              <w:t>Test Type:</w:t>
+            </w:r>
+          </w:p>
+        </w:tc>
+        <w:tc>
+          <w:tcPr>
+            <w:tcW w:w="1828" w:type="dxa"/>
+          </w:tcPr>
+          <w:p/>
+        </w:tc>
+        <w:tc>
+          <w:tcPr>
+            <w:tcW w:w="1201" w:type="dxa"/>
+          </w:tcPr>
+          <w:p>
+            <w:r>
+              <w:t>Success Criteria:</w:t>
+            </w:r>
+          </w:p>
+        </w:tc>
+        <w:tc>
+          <w:tcPr>
+            <w:tcW w:w="3492" w:type="dxa"/>
+          </w:tcPr>
+          <w:p/>
+        </w:tc>
+      </w:tr>
+      <w:tr>
+        <w:tc>
+          <w:tcPr>
+            <w:tcW w:w="2495" w:type="dxa"/>
+          </w:tcPr>
+          <w:p>
+            <w:r>
+              <w:t>Number of Attempts:</w:t>
+            </w:r>
+          </w:p>
+        </w:tc>
+        <w:tc>
+          <w:tcPr>
+            <w:tcW w:w="1828" w:type="dxa"/>
+          </w:tcPr>
+          <w:p/>
+        </w:tc>
+        <w:tc>
+          <w:tcPr>
+            <w:tcW w:w="1201" w:type="dxa"/>
+          </w:tcPr>
+          <w:p>
+            <w:r>
+              <w:t>Comments:</w:t>
+            </w:r>
+          </w:p>
+        </w:tc>
+        <w:tc>
+          <w:tcPr>
+            <w:tcW w:w="3492" w:type="dxa"/>
+          </w:tcPr>
+          <w:p/>
+        </w:tc>
+      </w:tr>
+      <w:tr>
+        <w:tc>
+          <w:tcPr>
+            <w:tcW w:w="2495" w:type="dxa"/>
+          </w:tcPr>
+          <w:p>
+            <w:r>
+              <w:t>List of Equipment/requirements</w:t>
+            </w:r>
+          </w:p>
+        </w:tc>
+        <w:tc>
+          <w:tcPr>
+            <w:tcW w:w="6521" w:type="dxa"/>
+            <w:gridSpan w:val="3"/>
+          </w:tcPr>
+          <w:p/>
+        </w:tc>
+      </w:tr>
+      <w:tr>
+        <w:tc>
+          <w:tcPr>
+            <w:tcW w:w="2495" w:type="dxa"/>
+          </w:tcPr>
+          <w:p>
+            <w:r>
+              <w:t>Setup Instructions</w:t>
+            </w:r>
+          </w:p>
+        </w:tc>
+        <w:tc>
+          <w:tcPr>
+            <w:tcW w:w="6521" w:type="dxa"/>
+            <w:gridSpan w:val="3"/>
+          </w:tcPr>
+          <w:p/>
+        </w:tc>
+      </w:tr>
+      <w:tr>
+        <w:tc>
+          <w:tcPr>
+            <w:tcW w:w="2495" w:type="dxa"/>
+          </w:tcPr>
+          <w:p>
+            <w:r>
+              <w:t>Failure Correction Procedure</w:t>
+            </w:r>
+          </w:p>
+        </w:tc>
+        <w:tc>
+          <w:tcPr>
+            <w:tcW w:w="6521" w:type="dxa"/>
+            <w:gridSpan w:val="3"/>
+          </w:tcPr>
+          <w:p/>
+        </w:tc>
+      </w:tr>
+      <w:tr>
+        <w:tc>
+          <w:tcPr>
+            <w:tcW w:w="2495" w:type="dxa"/>
+          </w:tcPr>
+          <w:p>
+            <w:r>
+              <w:t>Engineer/Technician</w:t>
+            </w:r>
+          </w:p>
+        </w:tc>
+        <w:tc>
+          <w:tcPr>
+            <w:tcW w:w="6521" w:type="dxa"/>
+            <w:gridSpan w:val="3"/>
+          </w:tcPr>
+          <w:p>
+            <w:r>
+              <w:t>Samuel Harrison/Stephen Anderson</w:t>
+            </w:r>
+          </w:p>
+        </w:tc>
+      </w:tr>
+      <w:tr>
+        <w:tc>
+          <w:tcPr>
+            <w:tcW w:w="2495" w:type="dxa"/>
+          </w:tcPr>
+          <w:p>
+            <w:r>
+              <w:t>Individual Results:</w:t>
+            </w:r>
+          </w:p>
+        </w:tc>
+        <w:tc>
+          <w:tcPr>
+            <w:tcW w:w="6521" w:type="dxa"/>
+            <w:gridSpan w:val="3"/>
+          </w:tcPr>
+          <w:p/>
+        </w:tc>
+      </w:tr>
+    </w:tbl>
+    <w:p/>
+    <w:tbl>
+      <w:tblPr>
+        <w:tblStyle w:val="TableGrid"/>
+        <w:tblW w:w="0" w:type="auto"/>
+        <w:tblLook w:val="04A0" w:firstRow="1" w:lastRow="0" w:firstColumn="1" w:lastColumn="0" w:noHBand="0" w:noVBand="1"/>
+      </w:tblPr>
+      <w:tblGrid>
+        <w:gridCol w:w="2495"/>
+        <w:gridCol w:w="1796"/>
+        <w:gridCol w:w="1298"/>
+        <w:gridCol w:w="3427"/>
+      </w:tblGrid>
+      <w:tr>
+        <w:tc>
+          <w:tcPr>
+            <w:tcW w:w="2495" w:type="dxa"/>
+          </w:tcPr>
+          <w:p>
+            <w:r>
+              <w:t>ID:</w:t>
+            </w:r>
+          </w:p>
+        </w:tc>
+        <w:tc>
+          <w:tcPr>
+            <w:tcW w:w="1828" w:type="dxa"/>
+          </w:tcPr>
+          <w:p>
+            <w:r>
+              <w:t>10</w:t>
+            </w:r>
+          </w:p>
+        </w:tc>
+        <w:tc>
+          <w:tcPr>
+            <w:tcW w:w="1201" w:type="dxa"/>
+          </w:tcPr>
+          <w:p>
+            <w:r>
+              <w:t>Description:</w:t>
+            </w:r>
+          </w:p>
+        </w:tc>
+        <w:tc>
+          <w:tcPr>
+            <w:tcW w:w="3492" w:type="dxa"/>
+          </w:tcPr>
+          <w:p>
+            <w:r>
+              <w:t>Add label</w:t>
+            </w:r>
+          </w:p>
+        </w:tc>
+      </w:tr>
+      <w:tr>
+        <w:tc>
+          <w:tcPr>
+            <w:tcW w:w="2495" w:type="dxa"/>
+          </w:tcPr>
+          <w:p>
+            <w:r>
+              <w:t>Test Type:</w:t>
+            </w:r>
+          </w:p>
+        </w:tc>
+        <w:tc>
+          <w:tcPr>
+            <w:tcW w:w="1828" w:type="dxa"/>
+          </w:tcPr>
+          <w:p/>
+        </w:tc>
+        <w:tc>
+          <w:tcPr>
+            <w:tcW w:w="1201" w:type="dxa"/>
+          </w:tcPr>
+          <w:p>
+            <w:r>
+              <w:t>Success Criteria:</w:t>
+            </w:r>
+          </w:p>
+        </w:tc>
+        <w:tc>
+          <w:tcPr>
+            <w:tcW w:w="3492" w:type="dxa"/>
+          </w:tcPr>
+          <w:p/>
+        </w:tc>
+      </w:tr>
+      <w:tr>
+        <w:tc>
+          <w:tcPr>
+            <w:tcW w:w="2495" w:type="dxa"/>
+          </w:tcPr>
+          <w:p>
+            <w:r>
+              <w:t>Number of Attempts:</w:t>
+            </w:r>
+          </w:p>
+        </w:tc>
+        <w:tc>
+          <w:tcPr>
+            <w:tcW w:w="1828" w:type="dxa"/>
+          </w:tcPr>
+          <w:p/>
+        </w:tc>
+        <w:tc>
+          <w:tcPr>
+            <w:tcW w:w="1201" w:type="dxa"/>
+          </w:tcPr>
+          <w:p>
+            <w:r>
+              <w:t>Comments:</w:t>
+            </w:r>
+          </w:p>
+        </w:tc>
+        <w:tc>
+          <w:tcPr>
+            <w:tcW w:w="3492" w:type="dxa"/>
+          </w:tcPr>
+          <w:p/>
+        </w:tc>
+      </w:tr>
+      <w:tr>
+        <w:tc>
+          <w:tcPr>
+            <w:tcW w:w="2495" w:type="dxa"/>
+          </w:tcPr>
+          <w:p>
+            <w:r>
+              <w:t>List of Equipment/requirements</w:t>
+            </w:r>
+          </w:p>
+        </w:tc>
+        <w:tc>
+          <w:tcPr>
+            <w:tcW w:w="6521" w:type="dxa"/>
+            <w:gridSpan w:val="3"/>
+          </w:tcPr>
+          <w:p/>
+        </w:tc>
+      </w:tr>
+      <w:tr>
+        <w:tc>
+          <w:tcPr>
+            <w:tcW w:w="2495" w:type="dxa"/>
+          </w:tcPr>
+          <w:p>
+            <w:r>
+              <w:t>Setup Instructions</w:t>
+            </w:r>
+          </w:p>
+        </w:tc>
+        <w:tc>
+          <w:tcPr>
+            <w:tcW w:w="6521" w:type="dxa"/>
+            <w:gridSpan w:val="3"/>
+          </w:tcPr>
+          <w:p/>
+        </w:tc>
+      </w:tr>
+      <w:tr>
+        <w:tc>
+          <w:tcPr>
+            <w:tcW w:w="2495" w:type="dxa"/>
+          </w:tcPr>
+          <w:p>
+            <w:r>
+              <w:t>Failure Correction Procedure</w:t>
+            </w:r>
+          </w:p>
+        </w:tc>
+        <w:tc>
+          <w:tcPr>
+            <w:tcW w:w="6521" w:type="dxa"/>
+            <w:gridSpan w:val="3"/>
+          </w:tcPr>
+          <w:p/>
+        </w:tc>
+      </w:tr>
+      <w:tr>
+        <w:tc>
+          <w:tcPr>
+            <w:tcW w:w="2495" w:type="dxa"/>
+          </w:tcPr>
+          <w:p>
+            <w:r>
+              <w:t>Engineer/Technician</w:t>
+            </w:r>
+          </w:p>
+        </w:tc>
+        <w:tc>
+          <w:tcPr>
+            <w:tcW w:w="6521" w:type="dxa"/>
+            <w:gridSpan w:val="3"/>
+          </w:tcPr>
+          <w:p>
+            <w:r>
+              <w:t>Samuel Harrison/Stephen Anderson</w:t>
+            </w:r>
+          </w:p>
+        </w:tc>
+      </w:tr>
+      <w:tr>
+        <w:tc>
+          <w:tcPr>
+            <w:tcW w:w="2495" w:type="dxa"/>
+          </w:tcPr>
+          <w:p>
+            <w:r>
+              <w:t>Individual Results:</w:t>
+            </w:r>
+          </w:p>
+        </w:tc>
+        <w:tc>
+          <w:tcPr>
+            <w:tcW w:w="6521" w:type="dxa"/>
+            <w:gridSpan w:val="3"/>
+          </w:tcPr>
+          <w:p/>
+        </w:tc>
+      </w:tr>
+    </w:tbl>
+    <w:p/>
+    <w:tbl>
+      <w:tblPr>
+        <w:tblStyle w:val="TableGrid"/>
+        <w:tblW w:w="0" w:type="auto"/>
+        <w:tblLook w:val="04A0" w:firstRow="1" w:lastRow="0" w:firstColumn="1" w:lastColumn="0" w:noHBand="0" w:noVBand="1"/>
+      </w:tblPr>
+      <w:tblGrid>
+        <w:gridCol w:w="2495"/>
+        <w:gridCol w:w="1794"/>
+        <w:gridCol w:w="1298"/>
+        <w:gridCol w:w="3429"/>
+      </w:tblGrid>
+      <w:tr>
+        <w:tc>
+          <w:tcPr>
+            <w:tcW w:w="2495" w:type="dxa"/>
+          </w:tcPr>
+          <w:p>
+            <w:r>
+              <w:t>ID:</w:t>
+            </w:r>
+          </w:p>
+        </w:tc>
+        <w:tc>
+          <w:tcPr>
+            <w:tcW w:w="1828" w:type="dxa"/>
+          </w:tcPr>
+          <w:p>
+            <w:r>
+              <w:t>11</w:t>
+            </w:r>
+          </w:p>
+        </w:tc>
+        <w:tc>
+          <w:tcPr>
+            <w:tcW w:w="1201" w:type="dxa"/>
+          </w:tcPr>
+          <w:p>
+            <w:r>
+              <w:t>Description:</w:t>
+            </w:r>
+          </w:p>
+        </w:tc>
+        <w:tc>
+          <w:tcPr>
+            <w:tcW w:w="3492" w:type="dxa"/>
+          </w:tcPr>
+          <w:p>
+            <w:r>
+              <w:t>Remove label</w:t>
+            </w:r>
+          </w:p>
+        </w:tc>
+      </w:tr>
+      <w:tr>
+        <w:tc>
+          <w:tcPr>
+            <w:tcW w:w="2495" w:type="dxa"/>
+          </w:tcPr>
+          <w:p>
+            <w:r>
+              <w:t>Test Type:</w:t>
+            </w:r>
+          </w:p>
+        </w:tc>
+        <w:tc>
+          <w:tcPr>
+            <w:tcW w:w="1828" w:type="dxa"/>
+          </w:tcPr>
+          <w:p/>
+        </w:tc>
+        <w:tc>
+          <w:tcPr>
+            <w:tcW w:w="1201" w:type="dxa"/>
+          </w:tcPr>
+          <w:p>
+            <w:r>
+              <w:t>Success Criteria:</w:t>
+            </w:r>
+          </w:p>
+        </w:tc>
+        <w:tc>
+          <w:tcPr>
+            <w:tcW w:w="3492" w:type="dxa"/>
+          </w:tcPr>
+          <w:p/>
+        </w:tc>
+      </w:tr>
+      <w:tr>
+        <w:tc>
+          <w:tcPr>
+            <w:tcW w:w="2495" w:type="dxa"/>
+          </w:tcPr>
+          <w:p>
+            <w:r>
+              <w:t>Number of Attempts:</w:t>
+            </w:r>
+          </w:p>
+        </w:tc>
+        <w:tc>
+          <w:tcPr>
+            <w:tcW w:w="1828" w:type="dxa"/>
+          </w:tcPr>
+          <w:p/>
+        </w:tc>
+        <w:tc>
+          <w:tcPr>
+            <w:tcW w:w="1201" w:type="dxa"/>
+          </w:tcPr>
+          <w:p>
+            <w:r>
+              <w:t>Comments:</w:t>
+            </w:r>
+          </w:p>
+        </w:tc>
+        <w:tc>
+          <w:tcPr>
+            <w:tcW w:w="3492" w:type="dxa"/>
+          </w:tcPr>
+          <w:p/>
+        </w:tc>
+      </w:tr>
+      <w:tr>
+        <w:tc>
+          <w:tcPr>
+            <w:tcW w:w="2495" w:type="dxa"/>
+          </w:tcPr>
+          <w:p>
+            <w:r>
+              <w:t>List of Equipment/requirements</w:t>
+            </w:r>
+          </w:p>
+        </w:tc>
+        <w:tc>
+          <w:tcPr>
+            <w:tcW w:w="6521" w:type="dxa"/>
+            <w:gridSpan w:val="3"/>
+          </w:tcPr>
+          <w:p/>
+        </w:tc>
+      </w:tr>
+      <w:tr>
+        <w:tc>
+          <w:tcPr>
+            <w:tcW w:w="2495" w:type="dxa"/>
+          </w:tcPr>
+          <w:p>
+            <w:r>
+              <w:t>Setup Instructions</w:t>
+            </w:r>
+          </w:p>
+        </w:tc>
+        <w:tc>
+          <w:tcPr>
+            <w:tcW w:w="6521" w:type="dxa"/>
+            <w:gridSpan w:val="3"/>
+          </w:tcPr>
+          <w:p/>
+        </w:tc>
+      </w:tr>
+      <w:tr>
+        <w:tc>
+          <w:tcPr>
+            <w:tcW w:w="2495" w:type="dxa"/>
+          </w:tcPr>
+          <w:p>
+            <w:r>
+              <w:t>Failure Correction Procedure</w:t>
+            </w:r>
+          </w:p>
+        </w:tc>
+        <w:tc>
+          <w:tcPr>
+            <w:tcW w:w="6521" w:type="dxa"/>
+            <w:gridSpan w:val="3"/>
+          </w:tcPr>
+          <w:p/>
+        </w:tc>
+      </w:tr>
+      <w:tr>
+        <w:tc>
+          <w:tcPr>
+            <w:tcW w:w="2495" w:type="dxa"/>
+          </w:tcPr>
+          <w:p>
+            <w:r>
+              <w:t>Engineer/Technician</w:t>
+            </w:r>
+          </w:p>
+        </w:tc>
+        <w:tc>
+          <w:tcPr>
+            <w:tcW w:w="6521" w:type="dxa"/>
+            <w:gridSpan w:val="3"/>
+          </w:tcPr>
+          <w:p>
+            <w:r>
+              <w:t>Samuel Harrison/Stephen Anderson</w:t>
+            </w:r>
+          </w:p>
+        </w:tc>
+      </w:tr>
+      <w:tr>
+        <w:tc>
+          <w:tcPr>
+            <w:tcW w:w="2495" w:type="dxa"/>
+          </w:tcPr>
+          <w:p>
+            <w:r>
+              <w:t>Individual Results:</w:t>
+            </w:r>
+          </w:p>
+        </w:tc>
+        <w:tc>
+          <w:tcPr>
+            <w:tcW w:w="6521" w:type="dxa"/>
+            <w:gridSpan w:val="3"/>
+          </w:tcPr>
+          <w:p/>
+        </w:tc>
+      </w:tr>
+    </w:tbl>
+    <w:p/>
+    <w:tbl>
+      <w:tblPr>
+        <w:tblStyle w:val="TableGrid"/>
+        <w:tblW w:w="0" w:type="auto"/>
+        <w:tblLook w:val="04A0" w:firstRow="1" w:lastRow="0" w:firstColumn="1" w:lastColumn="0" w:noHBand="0" w:noVBand="1"/>
+      </w:tblPr>
+      <w:tblGrid>
+        <w:gridCol w:w="2495"/>
+        <w:gridCol w:w="1794"/>
+        <w:gridCol w:w="1298"/>
+        <w:gridCol w:w="3429"/>
+      </w:tblGrid>
+      <w:tr>
+        <w:tc>
+          <w:tcPr>
+            <w:tcW w:w="2495" w:type="dxa"/>
+          </w:tcPr>
+          <w:p>
+            <w:r>
+              <w:t>ID:</w:t>
+            </w:r>
+          </w:p>
+        </w:tc>
+        <w:tc>
+          <w:tcPr>
+            <w:tcW w:w="1828" w:type="dxa"/>
+          </w:tcPr>
+          <w:p>
+            <w:r>
+              <w:t>12</w:t>
+            </w:r>
+          </w:p>
+        </w:tc>
+        <w:tc>
+          <w:tcPr>
+            <w:tcW w:w="1201" w:type="dxa"/>
+          </w:tcPr>
+          <w:p>
+            <w:r>
+              <w:t>Description:</w:t>
+            </w:r>
+          </w:p>
+        </w:tc>
+        <w:tc>
+          <w:tcPr>
+            <w:tcW w:w="3492" w:type="dxa"/>
+          </w:tcPr>
+          <w:p>
+            <w:r>
+              <w:t>Rename label</w:t>
+            </w:r>
+          </w:p>
+        </w:tc>
+      </w:tr>
+      <w:tr>
+        <w:tc>
+          <w:tcPr>
+            <w:tcW w:w="2495" w:type="dxa"/>
+          </w:tcPr>
+          <w:p>
+            <w:r>
+              <w:t>Test Type:</w:t>
+            </w:r>
+          </w:p>
+        </w:tc>
+        <w:tc>
+          <w:tcPr>
+            <w:tcW w:w="1828" w:type="dxa"/>
+          </w:tcPr>
+          <w:p/>
+        </w:tc>
+        <w:tc>
+          <w:tcPr>
+            <w:tcW w:w="1201" w:type="dxa"/>
+          </w:tcPr>
+          <w:p>
+            <w:r>
+              <w:t>Success Criteria:</w:t>
+            </w:r>
+          </w:p>
+        </w:tc>
+        <w:tc>
+          <w:tcPr>
+            <w:tcW w:w="3492" w:type="dxa"/>
+          </w:tcPr>
+          <w:p/>
+        </w:tc>
+      </w:tr>
+      <w:tr>
+        <w:tc>
+          <w:tcPr>
+            <w:tcW w:w="2495" w:type="dxa"/>
+          </w:tcPr>
+          <w:p>
+            <w:r>
+              <w:t>Number of Attempts:</w:t>
+            </w:r>
+          </w:p>
+        </w:tc>
+        <w:tc>
+          <w:tcPr>
+            <w:tcW w:w="1828" w:type="dxa"/>
+          </w:tcPr>
+          <w:p/>
+        </w:tc>
+        <w:tc>
+          <w:tcPr>
+            <w:tcW w:w="1201" w:type="dxa"/>
+          </w:tcPr>
+          <w:p>
+            <w:r>
+              <w:t>Comments:</w:t>
+            </w:r>
+          </w:p>
+        </w:tc>
+        <w:tc>
+          <w:tcPr>
+            <w:tcW w:w="3492" w:type="dxa"/>
+          </w:tcPr>
+          <w:p/>
+        </w:tc>
+      </w:tr>
+      <w:tr>
+        <w:tc>
+          <w:tcPr>
+            <w:tcW w:w="2495" w:type="dxa"/>
+          </w:tcPr>
+          <w:p>
+            <w:r>
+              <w:lastRenderedPageBreak/>
+              <w:t>List of Equipment/requirements</w:t>
+            </w:r>
+          </w:p>
+        </w:tc>
+        <w:tc>
+          <w:tcPr>
+            <w:tcW w:w="6521" w:type="dxa"/>
+            <w:gridSpan w:val="3"/>
+          </w:tcPr>
+          <w:p/>
+        </w:tc>
+      </w:tr>
+      <w:tr>
+        <w:tc>
+          <w:tcPr>
+            <w:tcW w:w="2495" w:type="dxa"/>
+          </w:tcPr>
+          <w:p>
+            <w:r>
+              <w:t>Setup Instructions</w:t>
+            </w:r>
+          </w:p>
+        </w:tc>
+        <w:tc>
+          <w:tcPr>
+            <w:tcW w:w="6521" w:type="dxa"/>
+            <w:gridSpan w:val="3"/>
+          </w:tcPr>
+          <w:p/>
+        </w:tc>
+      </w:tr>
+      <w:tr>
+        <w:tc>
+          <w:tcPr>
+            <w:tcW w:w="2495" w:type="dxa"/>
+          </w:tcPr>
+          <w:p>
+            <w:r>
+              <w:t>Failure Correction Procedure</w:t>
+            </w:r>
+          </w:p>
+        </w:tc>
+        <w:tc>
+          <w:tcPr>
+            <w:tcW w:w="6521" w:type="dxa"/>
+            <w:gridSpan w:val="3"/>
+          </w:tcPr>
+          <w:p/>
+        </w:tc>
+      </w:tr>
+      <w:tr>
+        <w:tc>
+          <w:tcPr>
+            <w:tcW w:w="2495" w:type="dxa"/>
+          </w:tcPr>
+          <w:p>
+            <w:r>
+              <w:t>Engineer/Technician</w:t>
+            </w:r>
+          </w:p>
+        </w:tc>
+        <w:tc>
+          <w:tcPr>
+            <w:tcW w:w="6521" w:type="dxa"/>
+            <w:gridSpan w:val="3"/>
+          </w:tcPr>
+          <w:p>
+            <w:r>
+              <w:t>Samuel Harrison/Stephen Anderson</w:t>
+            </w:r>
+          </w:p>
+        </w:tc>
+      </w:tr>
+      <w:tr>
+        <w:tc>
+          <w:tcPr>
+            <w:tcW w:w="2495" w:type="dxa"/>
+          </w:tcPr>
+          <w:p>
+            <w:r>
+              <w:t>Individual Results:</w:t>
+            </w:r>
+          </w:p>
+        </w:tc>
+        <w:tc>
+          <w:tcPr>
+            <w:tcW w:w="6521" w:type="dxa"/>
+            <w:gridSpan w:val="3"/>
+          </w:tcPr>
+          <w:p/>
+        </w:tc>
+      </w:tr>
+    </w:tbl>
+    <w:p/>
+    <w:tbl>
+      <w:tblPr>
+        <w:tblStyle w:val="TableGrid"/>
+        <w:tblW w:w="0" w:type="auto"/>
+        <w:tblLook w:val="04A0" w:firstRow="1" w:lastRow="0" w:firstColumn="1" w:lastColumn="0" w:noHBand="0" w:noVBand="1"/>
+      </w:tblPr>
+      <w:tblGrid>
+        <w:gridCol w:w="2495"/>
+        <w:gridCol w:w="1795"/>
+        <w:gridCol w:w="1298"/>
+        <w:gridCol w:w="3428"/>
+      </w:tblGrid>
+      <w:tr>
+        <w:tc>
+          <w:tcPr>
+            <w:tcW w:w="2495" w:type="dxa"/>
+          </w:tcPr>
+          <w:p>
+            <w:r>
+              <w:t>ID:</w:t>
+            </w:r>
+          </w:p>
+        </w:tc>
+        <w:tc>
+          <w:tcPr>
+            <w:tcW w:w="1828" w:type="dxa"/>
+          </w:tcPr>
+          <w:p>
+            <w:r>
+              <w:t>13</w:t>
+            </w:r>
+          </w:p>
+        </w:tc>
+        <w:tc>
+          <w:tcPr>
+            <w:tcW w:w="1201" w:type="dxa"/>
+          </w:tcPr>
+          <w:p>
+            <w:r>
+              <w:t>Description:</w:t>
+            </w:r>
+          </w:p>
+        </w:tc>
+        <w:tc>
+          <w:tcPr>
+            <w:tcW w:w="3492" w:type="dxa"/>
+          </w:tcPr>
+          <w:p>
+            <w:r>
+              <w:t>Export label</w:t>
+            </w:r>
+          </w:p>
+        </w:tc>
+      </w:tr>
+      <w:tr>
+        <w:tc>
+          <w:tcPr>
+            <w:tcW w:w="2495" w:type="dxa"/>
+          </w:tcPr>
+          <w:p>
+            <w:r>
+              <w:t>Test Type:</w:t>
+            </w:r>
+          </w:p>
+        </w:tc>
+        <w:tc>
+          <w:tcPr>
+            <w:tcW w:w="1828" w:type="dxa"/>
+          </w:tcPr>
+          <w:p/>
+        </w:tc>
+        <w:tc>
+          <w:tcPr>
+            <w:tcW w:w="1201" w:type="dxa"/>
+          </w:tcPr>
+          <w:p>
+            <w:r>
+              <w:t>Success Criteria:</w:t>
+            </w:r>
+          </w:p>
+        </w:tc>
+        <w:tc>
+          <w:tcPr>
+            <w:tcW w:w="3492" w:type="dxa"/>
+          </w:tcPr>
+          <w:p/>
+        </w:tc>
+      </w:tr>
+      <w:tr>
+        <w:tc>
+          <w:tcPr>
+            <w:tcW w:w="2495" w:type="dxa"/>
+          </w:tcPr>
+          <w:p>
+            <w:r>
+              <w:t>Number of Attempts:</w:t>
+            </w:r>
+          </w:p>
+        </w:tc>
+        <w:tc>
+          <w:tcPr>
+            <w:tcW w:w="1828" w:type="dxa"/>
+          </w:tcPr>
+          <w:p/>
+        </w:tc>
+        <w:tc>
+          <w:tcPr>
+            <w:tcW w:w="1201" w:type="dxa"/>
+          </w:tcPr>
+          <w:p>
+            <w:r>
+              <w:t>Comments:</w:t>
+            </w:r>
+          </w:p>
+        </w:tc>
+        <w:tc>
+          <w:tcPr>
+            <w:tcW w:w="3492" w:type="dxa"/>
+          </w:tcPr>
+          <w:p/>
+        </w:tc>
+      </w:tr>
+      <w:tr>
+        <w:tc>
+          <w:tcPr>
+            <w:tcW w:w="2495" w:type="dxa"/>
+          </w:tcPr>
+          <w:p>
+            <w:r>
+              <w:t>List of Equipment/requirements</w:t>
+            </w:r>
+          </w:p>
+        </w:tc>
+        <w:tc>
+          <w:tcPr>
+            <w:tcW w:w="6521" w:type="dxa"/>
+            <w:gridSpan w:val="3"/>
+          </w:tcPr>
+          <w:p/>
+        </w:tc>
+      </w:tr>
+      <w:tr>
+        <w:tc>
+          <w:tcPr>
+            <w:tcW w:w="2495" w:type="dxa"/>
+          </w:tcPr>
+          <w:p>
+            <w:r>
+              <w:t>Setup Instructions</w:t>
+            </w:r>
+          </w:p>
+        </w:tc>
+        <w:tc>
+          <w:tcPr>
+            <w:tcW w:w="6521" w:type="dxa"/>
+            <w:gridSpan w:val="3"/>
+          </w:tcPr>
+          <w:p/>
+        </w:tc>
+      </w:tr>
+      <w:tr>
+        <w:tc>
+          <w:tcPr>
+            <w:tcW w:w="2495" w:type="dxa"/>
+          </w:tcPr>
+          <w:p>
+            <w:r>
+              <w:t>Failure Correction Procedure</w:t>
+            </w:r>
+          </w:p>
+        </w:tc>
+        <w:tc>
+          <w:tcPr>
+            <w:tcW w:w="6521" w:type="dxa"/>
+            <w:gridSpan w:val="3"/>
+          </w:tcPr>
+          <w:p/>
+        </w:tc>
+      </w:tr>
+      <w:tr>
+        <w:tc>
+          <w:tcPr>
+            <w:tcW w:w="2495" w:type="dxa"/>
+          </w:tcPr>
+          <w:p>
+            <w:r>
+              <w:t>Engineer/Technician</w:t>
+            </w:r>
+          </w:p>
+        </w:tc>
+        <w:tc>
+          <w:tcPr>
+            <w:tcW w:w="6521" w:type="dxa"/>
+            <w:gridSpan w:val="3"/>
+          </w:tcPr>
+          <w:p>
+            <w:r>
+              <w:t>Samuel Harrison/Stephen Anderson</w:t>
+            </w:r>
+          </w:p>
+        </w:tc>
+      </w:tr>
+      <w:tr>
+        <w:tc>
+          <w:tcPr>
+            <w:tcW w:w="2495" w:type="dxa"/>
+          </w:tcPr>
+          <w:p>
+            <w:r>
+              <w:t>Individual Results:</w:t>
+            </w:r>
+          </w:p>
+        </w:tc>
+        <w:tc>
+          <w:tcPr>
+            <w:tcW w:w="6521" w:type="dxa"/>
+            <w:gridSpan w:val="3"/>
+          </w:tcPr>
+          <w:p/>
+        </w:tc>
+      </w:tr>
+    </w:tbl>
+    <w:p/>
+    <w:tbl>
+      <w:tblPr>
+        <w:tblStyle w:val="TableGrid"/>
+        <w:tblW w:w="0" w:type="auto"/>
+        <w:tblLook w:val="04A0" w:firstRow="1" w:lastRow="0" w:firstColumn="1" w:lastColumn="0" w:noHBand="0" w:noVBand="1"/>
+      </w:tblPr>
+      <w:tblGrid>
+        <w:gridCol w:w="2495"/>
+        <w:gridCol w:w="1795"/>
+        <w:gridCol w:w="1298"/>
+        <w:gridCol w:w="3428"/>
+      </w:tblGrid>
+      <w:tr>
+        <w:tc>
+          <w:tcPr>
+            <w:tcW w:w="2495" w:type="dxa"/>
+          </w:tcPr>
+          <w:p>
+            <w:r>
+              <w:t>ID:</w:t>
+            </w:r>
+          </w:p>
+        </w:tc>
+        <w:tc>
+          <w:tcPr>
+            <w:tcW w:w="1828" w:type="dxa"/>
+          </w:tcPr>
+          <w:p>
+            <w:r>
+              <w:t>14</w:t>
+            </w:r>
+          </w:p>
+        </w:tc>
+        <w:tc>
+          <w:tcPr>
+            <w:tcW w:w="1201" w:type="dxa"/>
+          </w:tcPr>
+          <w:p>
+            <w:r>
+              <w:t>Description:</w:t>
+            </w:r>
+          </w:p>
+        </w:tc>
+        <w:tc>
+          <w:tcPr>
+            <w:tcW w:w="3492" w:type="dxa"/>
+          </w:tcPr>
+          <w:p>
+            <w:r>
+              <w:t>Import labels</w:t>
+            </w:r>
+          </w:p>
+        </w:tc>
+      </w:tr>
+      <w:tr>
+        <w:tc>
+          <w:tcPr>
+            <w:tcW w:w="2495" w:type="dxa"/>
+          </w:tcPr>
+          <w:p>
+            <w:r>
+              <w:t>Test Type:</w:t>
+            </w:r>
+          </w:p>
+        </w:tc>
+        <w:tc>
+          <w:tcPr>
+            <w:tcW w:w="1828" w:type="dxa"/>
+          </w:tcPr>
+          <w:p/>
+        </w:tc>
+        <w:tc>
+          <w:tcPr>
+            <w:tcW w:w="1201" w:type="dxa"/>
+          </w:tcPr>
+          <w:p>
+            <w:r>
+              <w:t>Success Criteria:</w:t>
+            </w:r>
+          </w:p>
+        </w:tc>
+        <w:tc>
+          <w:tcPr>
+            <w:tcW w:w="3492" w:type="dxa"/>
+          </w:tcPr>
+          <w:p/>
+        </w:tc>
+      </w:tr>
+      <w:tr>
+        <w:tc>
+          <w:tcPr>
+            <w:tcW w:w="2495" w:type="dxa"/>
+          </w:tcPr>
+          <w:p>
+            <w:r>
+              <w:t>Number of Attempts:</w:t>
+            </w:r>
+          </w:p>
+        </w:tc>
+        <w:tc>
+          <w:tcPr>
+            <w:tcW w:w="1828" w:type="dxa"/>
+          </w:tcPr>
+          <w:p/>
+        </w:tc>
+        <w:tc>
+          <w:tcPr>
+            <w:tcW w:w="1201" w:type="dxa"/>
+          </w:tcPr>
+          <w:p>
+            <w:r>
+              <w:t>Comments:</w:t>
+            </w:r>
+          </w:p>
+        </w:tc>
+        <w:tc>
+          <w:tcPr>
+            <w:tcW w:w="3492" w:type="dxa"/>
+          </w:tcPr>
+          <w:p/>
+        </w:tc>
+      </w:tr>
+      <w:tr>
+        <w:tc>
+          <w:tcPr>
+            <w:tcW w:w="2495" w:type="dxa"/>
+          </w:tcPr>
+          <w:p>
+            <w:r>
+              <w:t>List of Equipment/requirements</w:t>
+            </w:r>
+          </w:p>
+        </w:tc>
+        <w:tc>
+          <w:tcPr>
+            <w:tcW w:w="6521" w:type="dxa"/>
+            <w:gridSpan w:val="3"/>
+          </w:tcPr>
+          <w:p/>
+        </w:tc>
+      </w:tr>
+      <w:tr>
+        <w:tc>
+          <w:tcPr>
+            <w:tcW w:w="2495" w:type="dxa"/>
+          </w:tcPr>
+          <w:p>
+            <w:r>
+              <w:t>Setup Instructions</w:t>
+            </w:r>
+          </w:p>
+        </w:tc>
+        <w:tc>
+          <w:tcPr>
+            <w:tcW w:w="6521" w:type="dxa"/>
+            <w:gridSpan w:val="3"/>
+          </w:tcPr>
+          <w:p/>
+        </w:tc>
+      </w:tr>
+      <w:tr>
+        <w:tc>
+          <w:tcPr>
+            <w:tcW w:w="2495" w:type="dxa"/>
+          </w:tcPr>
+          <w:p>
+            <w:r>
+              <w:t>Failure Correction Procedure</w:t>
+            </w:r>
+          </w:p>
+        </w:tc>
+        <w:tc>
+          <w:tcPr>
+            <w:tcW w:w="6521" w:type="dxa"/>
+            <w:gridSpan w:val="3"/>
+          </w:tcPr>
+          <w:p/>
+        </w:tc>
+      </w:tr>
+      <w:tr>
+        <w:tc>
+          <w:tcPr>
+            <w:tcW w:w="2495" w:type="dxa"/>
+          </w:tcPr>
+          <w:p>
+            <w:r>
+              <w:t>Engineer/Technician</w:t>
+            </w:r>
+          </w:p>
+        </w:tc>
+        <w:tc>
+          <w:tcPr>
+            <w:tcW w:w="6521" w:type="dxa"/>
+            <w:gridSpan w:val="3"/>
+          </w:tcPr>
+          <w:p>
+            <w:r>
+              <w:t>Samuel Harrison/Stephen Anderson</w:t>
+            </w:r>
+          </w:p>
+        </w:tc>
+      </w:tr>
+      <w:tr>
+        <w:tc>
+          <w:tcPr>
+            <w:tcW w:w="2495" w:type="dxa"/>
+          </w:tcPr>
+          <w:p>
+            <w:r>
+              <w:t>Individual Results:</w:t>
+            </w:r>
+          </w:p>
+        </w:tc>
+        <w:tc>
+          <w:tcPr>
+            <w:tcW w:w="6521" w:type="dxa"/>
+            <w:gridSpan w:val="3"/>
+          </w:tcPr>
+          <w:p/>
+        </w:tc>
+      </w:tr>
+    </w:tbl>
+    <w:p/>
+    <w:tbl>
+      <w:tblPr>
+        <w:tblStyle w:val="TableGrid"/>
+        <w:tblW w:w="0" w:type="auto"/>
+        <w:tblLook w:val="04A0" w:firstRow="1" w:lastRow="0" w:firstColumn="1" w:lastColumn="0" w:noHBand="0" w:noVBand="1"/>
+      </w:tblPr>
+      <w:tblGrid>
+        <w:gridCol w:w="2495"/>
+        <w:gridCol w:w="1796"/>
+        <w:gridCol w:w="1298"/>
+        <w:gridCol w:w="3427"/>
+      </w:tblGrid>
+      <w:tr>
+        <w:tc>
+          <w:tcPr>
+            <w:tcW w:w="2495" w:type="dxa"/>
+          </w:tcPr>
+          <w:p>
+            <w:r>
+              <w:t>ID:</w:t>
+            </w:r>
+          </w:p>
+        </w:tc>
+        <w:tc>
+          <w:tcPr>
+            <w:tcW w:w="1828" w:type="dxa"/>
+          </w:tcPr>
+          <w:p>
+            <w:r>
+              <w:t>15</w:t>
+            </w:r>
+          </w:p>
+        </w:tc>
+        <w:tc>
+          <w:tcPr>
+            <w:tcW w:w="1201" w:type="dxa"/>
+          </w:tcPr>
+          <w:p>
+            <w:r>
+              <w:t>Description:</w:t>
+            </w:r>
+          </w:p>
+        </w:tc>
+        <w:tc>
+          <w:tcPr>
+            <w:tcW w:w="3492" w:type="dxa"/>
+          </w:tcPr>
+          <w:p>
+            <w:r>
+              <w:t>Sort labels</w:t>
+            </w:r>
+          </w:p>
+        </w:tc>
+      </w:tr>
+      <w:tr>
+        <w:tc>
+          <w:tcPr>
+            <w:tcW w:w="2495" w:type="dxa"/>
+          </w:tcPr>
+          <w:p>
+            <w:r>
+              <w:t>Test Type:</w:t>
+            </w:r>
+          </w:p>
+        </w:tc>
+        <w:tc>
+          <w:tcPr>
+            <w:tcW w:w="1828" w:type="dxa"/>
+          </w:tcPr>
+          <w:p/>
+        </w:tc>
+        <w:tc>
+          <w:tcPr>
+            <w:tcW w:w="1201" w:type="dxa"/>
+          </w:tcPr>
+          <w:p>
+            <w:r>
+              <w:t>Success Criteria:</w:t>
+            </w:r>
+          </w:p>
+        </w:tc>
+        <w:tc>
+          <w:tcPr>
+            <w:tcW w:w="3492" w:type="dxa"/>
+          </w:tcPr>
+          <w:p/>
+        </w:tc>
+      </w:tr>
+      <w:tr>
+        <w:tc>
+          <w:tcPr>
+            <w:tcW w:w="2495" w:type="dxa"/>
+          </w:tcPr>
+          <w:p>
+            <w:r>
+              <w:t>Number of Attempts:</w:t>
+            </w:r>
+          </w:p>
+        </w:tc>
+        <w:tc>
+          <w:tcPr>
+            <w:tcW w:w="1828" w:type="dxa"/>
+          </w:tcPr>
+          <w:p/>
+        </w:tc>
+        <w:tc>
+          <w:tcPr>
+            <w:tcW w:w="1201" w:type="dxa"/>
+          </w:tcPr>
+          <w:p>
+            <w:r>
+              <w:t>Comments:</w:t>
+            </w:r>
+          </w:p>
+        </w:tc>
+        <w:tc>
+          <w:tcPr>
+            <w:tcW w:w="3492" w:type="dxa"/>
+          </w:tcPr>
+          <w:p/>
+        </w:tc>
+      </w:tr>
+      <w:tr>
+        <w:tc>
+          <w:tcPr>
+            <w:tcW w:w="2495" w:type="dxa"/>
+          </w:tcPr>
+          <w:p>
+            <w:r>
+              <w:t>List of Equipment/requirements</w:t>
+            </w:r>
+          </w:p>
+        </w:tc>
+        <w:tc>
+          <w:tcPr>
+            <w:tcW w:w="6521" w:type="dxa"/>
+            <w:gridSpan w:val="3"/>
+          </w:tcPr>
+          <w:p/>
+        </w:tc>
+      </w:tr>
+      <w:tr>
+        <w:tc>
+          <w:tcPr>
+            <w:tcW w:w="2495" w:type="dxa"/>
+          </w:tcPr>
+          <w:p>
+            <w:r>
+              <w:t>Setup Instructions</w:t>
+            </w:r>
+          </w:p>
+        </w:tc>
+        <w:tc>
+          <w:tcPr>
+            <w:tcW w:w="6521" w:type="dxa"/>
+            <w:gridSpan w:val="3"/>
+          </w:tcPr>
+          <w:p/>
+        </w:tc>
+      </w:tr>
+      <w:tr>
+        <w:tc>
+          <w:tcPr>
+            <w:tcW w:w="2495" w:type="dxa"/>
+          </w:tcPr>
+          <w:p>
+            <w:r>
+              <w:t>Failure Correction Procedure</w:t>
+            </w:r>
+          </w:p>
+        </w:tc>
+        <w:tc>
+          <w:tcPr>
+            <w:tcW w:w="6521" w:type="dxa"/>
+            <w:gridSpan w:val="3"/>
+          </w:tcPr>
+          <w:p/>
+        </w:tc>
+      </w:tr>
+      <w:tr>
+        <w:tc>
+          <w:tcPr>
+            <w:tcW w:w="2495" w:type="dxa"/>
+          </w:tcPr>
+          <w:p>
+            <w:r>
+              <w:t>Engineer/Technician</w:t>
+            </w:r>
+          </w:p>
+        </w:tc>
+        <w:tc>
+          <w:tcPr>
+            <w:tcW w:w="6521" w:type="dxa"/>
+            <w:gridSpan w:val="3"/>
+          </w:tcPr>
+          <w:p>
+            <w:r>
+              <w:t>Samuel Harrison/Stephen Anderson</w:t>
+            </w:r>
+          </w:p>
+        </w:tc>
+      </w:tr>
+      <w:tr>
+        <w:tc>
+          <w:tcPr>
+            <w:tcW w:w="2495" w:type="dxa"/>
+          </w:tcPr>
+          <w:p>
+            <w:r>
+              <w:t>Individual Results:</w:t>
+            </w:r>
+          </w:p>
+        </w:tc>
+        <w:tc>
+          <w:tcPr>
+            <w:tcW w:w="6521" w:type="dxa"/>
+            <w:gridSpan w:val="3"/>
+          </w:tcPr>
+          <w:p/>
+        </w:tc>
+      </w:tr>
+    </w:tbl>
+    <w:p/>
+    <w:tbl>
+      <w:tblPr>
+        <w:tblStyle w:val="TableGrid"/>
+        <w:tblW w:w="0" w:type="auto"/>
+        <w:tblLook w:val="04A0" w:firstRow="1" w:lastRow="0" w:firstColumn="1" w:lastColumn="0" w:noHBand="0" w:noVBand="1"/>
+      </w:tblPr>
+      <w:tblGrid>
+        <w:gridCol w:w="2495"/>
+        <w:gridCol w:w="1791"/>
+        <w:gridCol w:w="1298"/>
+        <w:gridCol w:w="3432"/>
+      </w:tblGrid>
+      <w:tr>
+        <w:tc>
+          <w:tcPr>
+            <w:tcW w:w="2495" w:type="dxa"/>
+          </w:tcPr>
+          <w:p>
+            <w:r>
+              <w:t>ID:</w:t>
+            </w:r>
+          </w:p>
+        </w:tc>
+        <w:tc>
+          <w:tcPr>
+            <w:tcW w:w="1828" w:type="dxa"/>
+          </w:tcPr>
+          <w:p>
+            <w:r>
+              <w:t>16</w:t>
+            </w:r>
+          </w:p>
+        </w:tc>
+        <w:tc>
+          <w:tcPr>
+            <w:tcW w:w="1201" w:type="dxa"/>
+          </w:tcPr>
+          <w:p>
+            <w:r>
+              <w:t>Description:</w:t>
+            </w:r>
+          </w:p>
+        </w:tc>
+        <w:tc>
+          <w:tcPr>
+            <w:tcW w:w="3492" w:type="dxa"/>
+          </w:tcPr>
+          <w:p>
+            <w:r>
+              <w:t>Search labels</w:t>
+            </w:r>
+          </w:p>
+        </w:tc>
+      </w:tr>
+      <w:tr>
+        <w:tc>
+          <w:tcPr>
+            <w:tcW w:w="2495" w:type="dxa"/>
+          </w:tcPr>
+          <w:p>
+            <w:r>
+              <w:t>Test Type:</w:t>
+            </w:r>
+          </w:p>
+        </w:tc>
+        <w:tc>
+          <w:tcPr>
+            <w:tcW w:w="1828" w:type="dxa"/>
+          </w:tcPr>
+          <w:p/>
+        </w:tc>
+        <w:tc>
+          <w:tcPr>
+            <w:tcW w:w="1201" w:type="dxa"/>
+          </w:tcPr>
+          <w:p>
+            <w:r>
+              <w:t>Success Criteria:</w:t>
+            </w:r>
+          </w:p>
+        </w:tc>
+        <w:tc>
+          <w:tcPr>
+            <w:tcW w:w="3492" w:type="dxa"/>
+          </w:tcPr>
+          <w:p/>
+        </w:tc>
+      </w:tr>
+      <w:tr>
+        <w:tc>
+          <w:tcPr>
+            <w:tcW w:w="2495" w:type="dxa"/>
+          </w:tcPr>
+          <w:p>
+            <w:r>
+              <w:lastRenderedPageBreak/>
+              <w:t>Number of Attempts:</w:t>
+            </w:r>
+          </w:p>
+        </w:tc>
+        <w:tc>
+          <w:tcPr>
+            <w:tcW w:w="1828" w:type="dxa"/>
+          </w:tcPr>
+          <w:p>
+            <w:r>
+              <w:t>17</w:t>
+            </w:r>
+          </w:p>
+        </w:tc>
+        <w:tc>
+          <w:tcPr>
+            <w:tcW w:w="1201" w:type="dxa"/>
+          </w:tcPr>
+          <w:p>
+            <w:r>
+              <w:t>Comments:</w:t>
+            </w:r>
+          </w:p>
+        </w:tc>
+        <w:tc>
+          <w:tcPr>
+            <w:tcW w:w="3492" w:type="dxa"/>
+          </w:tcPr>
+          <w:p>
+            <w:r>
+              <w:t>Add annotation</w:t>
+            </w:r>
+          </w:p>
+        </w:tc>
+      </w:tr>
+      <w:tr>
+        <w:tc>
+          <w:tcPr>
+            <w:tcW w:w="2495" w:type="dxa"/>
+          </w:tcPr>
+          <w:p>
+            <w:r>
+              <w:t>List of Equipment/requirements</w:t>
+            </w:r>
+          </w:p>
+        </w:tc>
+        <w:tc>
+          <w:tcPr>
+            <w:tcW w:w="6521" w:type="dxa"/>
+            <w:gridSpan w:val="3"/>
+          </w:tcPr>
+          <w:p/>
+        </w:tc>
+      </w:tr>
+      <w:tr>
+        <w:tc>
+          <w:tcPr>
+            <w:tcW w:w="2495" w:type="dxa"/>
+          </w:tcPr>
+          <w:p>
+            <w:r>
+              <w:t>Setup Instructions</w:t>
+            </w:r>
+          </w:p>
+        </w:tc>
+        <w:tc>
+          <w:tcPr>
+            <w:tcW w:w="6521" w:type="dxa"/>
+            <w:gridSpan w:val="3"/>
+          </w:tcPr>
+          <w:p/>
+        </w:tc>
+      </w:tr>
+      <w:tr>
+        <w:tc>
+          <w:tcPr>
+            <w:tcW w:w="2495" w:type="dxa"/>
+          </w:tcPr>
+          <w:p>
+            <w:r>
+              <w:t>Failure Correction Procedure</w:t>
+            </w:r>
+          </w:p>
+        </w:tc>
+        <w:tc>
+          <w:tcPr>
+            <w:tcW w:w="6521" w:type="dxa"/>
+            <w:gridSpan w:val="3"/>
+          </w:tcPr>
+          <w:p/>
+        </w:tc>
+      </w:tr>
+      <w:tr>
+        <w:tc>
+          <w:tcPr>
+            <w:tcW w:w="2495" w:type="dxa"/>
+          </w:tcPr>
+          <w:p>
+            <w:r>
+              <w:t>Engineer/Technician</w:t>
+            </w:r>
+          </w:p>
+        </w:tc>
+        <w:tc>
+          <w:tcPr>
+            <w:tcW w:w="6521" w:type="dxa"/>
+            <w:gridSpan w:val="3"/>
+          </w:tcPr>
+          <w:p>
+            <w:r>
+              <w:t>Samuel Harrison/Stephen Anderson</w:t>
+            </w:r>
+          </w:p>
+        </w:tc>
+      </w:tr>
+      <w:tr>
+        <w:tc>
+          <w:tcPr>
+            <w:tcW w:w="2495" w:type="dxa"/>
+          </w:tcPr>
+          <w:p>
+            <w:r>
+              <w:t>Individual Results:</w:t>
+            </w:r>
+          </w:p>
+        </w:tc>
+        <w:tc>
+          <w:tcPr>
+            <w:tcW w:w="6521" w:type="dxa"/>
+            <w:gridSpan w:val="3"/>
+          </w:tcPr>
+          <w:p/>
+        </w:tc>
+      </w:tr>
+    </w:tbl>
+    <w:p/>
+    <w:tbl>
+      <w:tblPr>
+        <w:tblStyle w:val="TableGrid"/>
+        <w:tblW w:w="0" w:type="auto"/>
+        <w:tblLook w:val="04A0" w:firstRow="1" w:lastRow="0" w:firstColumn="1" w:lastColumn="0" w:noHBand="0" w:noVBand="1"/>
+      </w:tblPr>
+      <w:tblGrid>
+        <w:gridCol w:w="2495"/>
+        <w:gridCol w:w="1791"/>
+        <w:gridCol w:w="1298"/>
+        <w:gridCol w:w="3432"/>
+      </w:tblGrid>
+      <w:tr>
+        <w:tc>
+          <w:tcPr>
+            <w:tcW w:w="2495" w:type="dxa"/>
+          </w:tcPr>
+          <w:p>
+            <w:r>
+              <w:t>ID:</w:t>
+            </w:r>
+          </w:p>
+        </w:tc>
+        <w:tc>
+          <w:tcPr>
+            <w:tcW w:w="1828" w:type="dxa"/>
+          </w:tcPr>
+          <w:p>
+            <w:r>
+              <w:t>18</w:t>
+            </w:r>
+          </w:p>
+        </w:tc>
+        <w:tc>
+          <w:tcPr>
+            <w:tcW w:w="1201" w:type="dxa"/>
+          </w:tcPr>
+          <w:p>
+            <w:r>
+              <w:t>Description:</w:t>
+            </w:r>
+          </w:p>
+        </w:tc>
+        <w:tc>
+          <w:tcPr>
+            <w:tcW w:w="3492" w:type="dxa"/>
+          </w:tcPr>
+          <w:p>
+            <w:r>
+              <w:t>Remove annotation</w:t>
+            </w:r>
+          </w:p>
+        </w:tc>
+      </w:tr>
+      <w:tr>
+        <w:tc>
+          <w:tcPr>
+            <w:tcW w:w="2495" w:type="dxa"/>
+          </w:tcPr>
+          <w:p>
+            <w:r>
+              <w:t>Test Type:</w:t>
+            </w:r>
+          </w:p>
+        </w:tc>
+        <w:tc>
+          <w:tcPr>
+            <w:tcW w:w="1828" w:type="dxa"/>
+          </w:tcPr>
+          <w:p/>
+        </w:tc>
+        <w:tc>
+          <w:tcPr>
+            <w:tcW w:w="1201" w:type="dxa"/>
+          </w:tcPr>
+          <w:p>
+            <w:r>
+              <w:t>Success Criteria:</w:t>
+            </w:r>
+          </w:p>
+        </w:tc>
+        <w:tc>
+          <w:tcPr>
+            <w:tcW w:w="3492" w:type="dxa"/>
+          </w:tcPr>
+          <w:p/>
+        </w:tc>
+      </w:tr>
+      <w:tr>
+        <w:tc>
+          <w:tcPr>
+            <w:tcW w:w="2495" w:type="dxa"/>
+          </w:tcPr>
+          <w:p>
+            <w:r>
+              <w:t>Number of Attempts:</w:t>
+            </w:r>
+          </w:p>
+        </w:tc>
+        <w:tc>
+          <w:tcPr>
+            <w:tcW w:w="1828" w:type="dxa"/>
+          </w:tcPr>
+          <w:p/>
+        </w:tc>
+        <w:tc>
+          <w:tcPr>
+            <w:tcW w:w="1201" w:type="dxa"/>
+          </w:tcPr>
+          <w:p>
+            <w:r>
+              <w:t>Comments:</w:t>
+            </w:r>
+          </w:p>
+        </w:tc>
+        <w:tc>
+          <w:tcPr>
+            <w:tcW w:w="3492" w:type="dxa"/>
+          </w:tcPr>
+          <w:p/>
+        </w:tc>
+      </w:tr>
+      <w:tr>
+        <w:tc>
+          <w:tcPr>
+            <w:tcW w:w="2495" w:type="dxa"/>
+          </w:tcPr>
+          <w:p>
+            <w:r>
+              <w:t>List of Equipment/requirements</w:t>
+            </w:r>
+          </w:p>
+        </w:tc>
+        <w:tc>
+          <w:tcPr>
+            <w:tcW w:w="6521" w:type="dxa"/>
+            <w:gridSpan w:val="3"/>
+          </w:tcPr>
+          <w:p/>
+        </w:tc>
+      </w:tr>
+      <w:tr>
+        <w:tc>
+          <w:tcPr>
+            <w:tcW w:w="2495" w:type="dxa"/>
+          </w:tcPr>
+          <w:p>
+            <w:r>
+              <w:t>Setup Instructions</w:t>
+            </w:r>
+          </w:p>
+        </w:tc>
+        <w:tc>
+          <w:tcPr>
+            <w:tcW w:w="6521" w:type="dxa"/>
+            <w:gridSpan w:val="3"/>
+          </w:tcPr>
+          <w:p/>
+        </w:tc>
+      </w:tr>
+      <w:tr>
+        <w:tc>
+          <w:tcPr>
+            <w:tcW w:w="2495" w:type="dxa"/>
+          </w:tcPr>
+          <w:p>
+            <w:r>
+              <w:t>Failure Correction Procedure</w:t>
+            </w:r>
+          </w:p>
+        </w:tc>
+        <w:tc>
+          <w:tcPr>
+            <w:tcW w:w="6521" w:type="dxa"/>
+            <w:gridSpan w:val="3"/>
+          </w:tcPr>
+          <w:p/>
+        </w:tc>
+      </w:tr>
+      <w:tr>
+        <w:tc>
+          <w:tcPr>
+            <w:tcW w:w="2495" w:type="dxa"/>
+          </w:tcPr>
+          <w:p>
+            <w:r>
+              <w:t>Engineer/Technician</w:t>
+            </w:r>
+          </w:p>
+        </w:tc>
+        <w:tc>
+          <w:tcPr>
+            <w:tcW w:w="6521" w:type="dxa"/>
+            <w:gridSpan w:val="3"/>
+          </w:tcPr>
+          <w:p>
+            <w:r>
+              <w:t>Samuel Harrison/Stephen Anderson</w:t>
+            </w:r>
+          </w:p>
+        </w:tc>
+      </w:tr>
+      <w:tr>
+        <w:tc>
+          <w:tcPr>
+            <w:tcW w:w="2495" w:type="dxa"/>
+          </w:tcPr>
+          <w:p>
+            <w:r>
+              <w:t>Individual Results:</w:t>
+            </w:r>
+          </w:p>
+        </w:tc>
+        <w:tc>
+          <w:tcPr>
+            <w:tcW w:w="6521" w:type="dxa"/>
+            <w:gridSpan w:val="3"/>
+          </w:tcPr>
+          <w:p/>
+        </w:tc>
+      </w:tr>
+    </w:tbl>
+    <w:p/>
+    <w:tbl>
+      <w:tblPr>
+        <w:tblStyle w:val="TableGrid"/>
+        <w:tblW w:w="0" w:type="auto"/>
+        <w:tblLook w:val="04A0" w:firstRow="1" w:lastRow="0" w:firstColumn="1" w:lastColumn="0" w:noHBand="0" w:noVBand="1"/>
+      </w:tblPr>
+      <w:tblGrid>
+        <w:gridCol w:w="2495"/>
+        <w:gridCol w:w="1790"/>
+        <w:gridCol w:w="1298"/>
+        <w:gridCol w:w="3433"/>
+      </w:tblGrid>
+      <w:tr>
+        <w:tc>
+          <w:tcPr>
+            <w:tcW w:w="2495" w:type="dxa"/>
+          </w:tcPr>
+          <w:p>
+            <w:r>
+              <w:t>ID:</w:t>
+            </w:r>
+          </w:p>
+        </w:tc>
+        <w:tc>
+          <w:tcPr>
+            <w:tcW w:w="1828" w:type="dxa"/>
+          </w:tcPr>
+          <w:p>
+            <w:r>
+              <w:t>19</w:t>
+            </w:r>
+          </w:p>
+        </w:tc>
+        <w:tc>
+          <w:tcPr>
+            <w:tcW w:w="1201" w:type="dxa"/>
+          </w:tcPr>
+          <w:p>
+            <w:r>
+              <w:t>Description:</w:t>
+            </w:r>
+          </w:p>
+        </w:tc>
+        <w:tc>
+          <w:tcPr>
+            <w:tcW w:w="3492" w:type="dxa"/>
+          </w:tcPr>
+          <w:p>
+            <w:r>
+              <w:t>Export annotations</w:t>
+            </w:r>
+          </w:p>
+        </w:tc>
+      </w:tr>
+      <w:tr>
+        <w:tc>
+          <w:tcPr>
+            <w:tcW w:w="2495" w:type="dxa"/>
+          </w:tcPr>
+          <w:p>
+            <w:r>
+              <w:t>Test Type:</w:t>
+            </w:r>
+          </w:p>
+        </w:tc>
+        <w:tc>
+          <w:tcPr>
+            <w:tcW w:w="1828" w:type="dxa"/>
+          </w:tcPr>
+          <w:p/>
+        </w:tc>
+        <w:tc>
+          <w:tcPr>
+            <w:tcW w:w="1201" w:type="dxa"/>
+          </w:tcPr>
+          <w:p>
+            <w:r>
+              <w:t>Success Criteria:</w:t>
+            </w:r>
+          </w:p>
+        </w:tc>
+        <w:tc>
+          <w:tcPr>
+            <w:tcW w:w="3492" w:type="dxa"/>
+          </w:tcPr>
+          <w:p/>
+        </w:tc>
+      </w:tr>
+      <w:tr>
+        <w:tc>
+          <w:tcPr>
+            <w:tcW w:w="2495" w:type="dxa"/>
+          </w:tcPr>
+          <w:p>
+            <w:r>
+              <w:t>Number of Attempts:</w:t>
+            </w:r>
+          </w:p>
+        </w:tc>
+        <w:tc>
+          <w:tcPr>
+            <w:tcW w:w="1828" w:type="dxa"/>
+          </w:tcPr>
+          <w:p/>
+        </w:tc>
+        <w:tc>
+          <w:tcPr>
+            <w:tcW w:w="1201" w:type="dxa"/>
+          </w:tcPr>
+          <w:p>
+            <w:r>
+              <w:t>Comments:</w:t>
+            </w:r>
+          </w:p>
+        </w:tc>
+        <w:tc>
+          <w:tcPr>
+            <w:tcW w:w="3492" w:type="dxa"/>
+          </w:tcPr>
+          <w:p/>
+        </w:tc>
+      </w:tr>
+      <w:tr>
+        <w:tc>
+          <w:tcPr>
+            <w:tcW w:w="2495" w:type="dxa"/>
+          </w:tcPr>
+          <w:p>
+            <w:r>
+              <w:t>List of Equipment/requirements</w:t>
+            </w:r>
+          </w:p>
+        </w:tc>
+        <w:tc>
+          <w:tcPr>
+            <w:tcW w:w="6521" w:type="dxa"/>
+            <w:gridSpan w:val="3"/>
+          </w:tcPr>
+          <w:p/>
+        </w:tc>
+      </w:tr>
+      <w:tr>
+        <w:tc>
+          <w:tcPr>
+            <w:tcW w:w="2495" w:type="dxa"/>
+          </w:tcPr>
+          <w:p>
+            <w:r>
+              <w:t>Setup Instructions</w:t>
+            </w:r>
+          </w:p>
+        </w:tc>
+        <w:tc>
+          <w:tcPr>
+            <w:tcW w:w="6521" w:type="dxa"/>
+            <w:gridSpan w:val="3"/>
+          </w:tcPr>
+          <w:p/>
+        </w:tc>
+      </w:tr>
+      <w:tr>
+        <w:tc>
+          <w:tcPr>
+            <w:tcW w:w="2495" w:type="dxa"/>
+          </w:tcPr>
+          <w:p>
+            <w:r>
+              <w:t>Failure Correction Procedure</w:t>
+            </w:r>
+          </w:p>
+        </w:tc>
+        <w:tc>
+          <w:tcPr>
+            <w:tcW w:w="6521" w:type="dxa"/>
+            <w:gridSpan w:val="3"/>
+          </w:tcPr>
+          <w:p/>
+        </w:tc>
+      </w:tr>
+      <w:tr>
+        <w:tc>
+          <w:tcPr>
+            <w:tcW w:w="2495" w:type="dxa"/>
+          </w:tcPr>
+          <w:p>
+            <w:r>
+              <w:t>Engineer/Technician</w:t>
+            </w:r>
+          </w:p>
+        </w:tc>
+        <w:tc>
+          <w:tcPr>
+            <w:tcW w:w="6521" w:type="dxa"/>
+            <w:gridSpan w:val="3"/>
+          </w:tcPr>
+          <w:p>
+            <w:r>
+              <w:t>Samuel Harrison/Stephen Anderson</w:t>
+            </w:r>
+          </w:p>
+        </w:tc>
+      </w:tr>
+      <w:tr>
+        <w:tc>
+          <w:tcPr>
+            <w:tcW w:w="2495" w:type="dxa"/>
+          </w:tcPr>
+          <w:p>
+            <w:r>
+              <w:t>Individual Results:</w:t>
+            </w:r>
+          </w:p>
+        </w:tc>
+        <w:tc>
+          <w:tcPr>
+            <w:tcW w:w="6521" w:type="dxa"/>
+            <w:gridSpan w:val="3"/>
+          </w:tcPr>
+          <w:p/>
+        </w:tc>
+      </w:tr>
+    </w:tbl>
+    <w:p/>
+    <w:tbl>
+      <w:tblPr>
+        <w:tblStyle w:val="TableGrid"/>
+        <w:tblW w:w="0" w:type="auto"/>
+        <w:tblLook w:val="04A0" w:firstRow="1" w:lastRow="0" w:firstColumn="1" w:lastColumn="0" w:noHBand="0" w:noVBand="1"/>
+      </w:tblPr>
+      <w:tblGrid>
+        <w:gridCol w:w="2495"/>
+        <w:gridCol w:w="1791"/>
+        <w:gridCol w:w="1298"/>
+        <w:gridCol w:w="3432"/>
+      </w:tblGrid>
+      <w:tr>
+        <w:tc>
+          <w:tcPr>
+            <w:tcW w:w="2495" w:type="dxa"/>
+          </w:tcPr>
+          <w:p>
+            <w:r>
+              <w:t>ID:</w:t>
+            </w:r>
+          </w:p>
+        </w:tc>
+        <w:tc>
+          <w:tcPr>
+            <w:tcW w:w="1828" w:type="dxa"/>
+          </w:tcPr>
+          <w:p>
+            <w:r>
+              <w:t>20</w:t>
+            </w:r>
+          </w:p>
+        </w:tc>
+        <w:tc>
+          <w:tcPr>
+            <w:tcW w:w="1201" w:type="dxa"/>
+          </w:tcPr>
+          <w:p>
+            <w:r>
+              <w:t>Description:</w:t>
+            </w:r>
+          </w:p>
+        </w:tc>
+        <w:tc>
+          <w:tcPr>
+            <w:tcW w:w="3492" w:type="dxa"/>
+          </w:tcPr>
+          <w:p>
+            <w:r>
+              <w:t>Edit annotation</w:t>
+            </w:r>
+          </w:p>
+        </w:tc>
+      </w:tr>
+      <w:tr>
+        <w:tc>
+          <w:tcPr>
+            <w:tcW w:w="2495" w:type="dxa"/>
+          </w:tcPr>
+          <w:p>
+            <w:r>
+              <w:t>Test Type:</w:t>
+            </w:r>
+          </w:p>
+        </w:tc>
+        <w:tc>
+          <w:tcPr>
+            <w:tcW w:w="1828" w:type="dxa"/>
+          </w:tcPr>
+          <w:p/>
+        </w:tc>
+        <w:tc>
+          <w:tcPr>
+            <w:tcW w:w="1201" w:type="dxa"/>
+          </w:tcPr>
+          <w:p>
+            <w:r>
+              <w:t>Success Criteria:</w:t>
+            </w:r>
+          </w:p>
+        </w:tc>
+        <w:tc>
+          <w:tcPr>
+            <w:tcW w:w="3492" w:type="dxa"/>
+          </w:tcPr>
+          <w:p/>
+        </w:tc>
+      </w:tr>
+      <w:tr>
+        <w:tc>
+          <w:tcPr>
+            <w:tcW w:w="2495" w:type="dxa"/>
+          </w:tcPr>
+          <w:p>
+            <w:r>
+              <w:t>Number of Attempts:</w:t>
+            </w:r>
+          </w:p>
+        </w:tc>
+        <w:tc>
+          <w:tcPr>
+            <w:tcW w:w="1828" w:type="dxa"/>
+          </w:tcPr>
+          <w:p/>
+        </w:tc>
+        <w:tc>
+          <w:tcPr>
+            <w:tcW w:w="1201" w:type="dxa"/>
+          </w:tcPr>
+          <w:p>
+            <w:r>
+              <w:t>Comments:</w:t>
+            </w:r>
+          </w:p>
+        </w:tc>
+        <w:tc>
+          <w:tcPr>
+            <w:tcW w:w="3492" w:type="dxa"/>
+          </w:tcPr>
+          <w:p/>
+        </w:tc>
+      </w:tr>
+      <w:tr>
+        <w:tc>
+          <w:tcPr>
+            <w:tcW w:w="2495" w:type="dxa"/>
+          </w:tcPr>
+          <w:p>
+            <w:r>
+              <w:t>List of Equipment/requirements</w:t>
+            </w:r>
+          </w:p>
+        </w:tc>
+        <w:tc>
+          <w:tcPr>
+            <w:tcW w:w="6521" w:type="dxa"/>
+            <w:gridSpan w:val="3"/>
+          </w:tcPr>
+          <w:p/>
+        </w:tc>
+      </w:tr>
+      <w:tr>
+        <w:tc>
+          <w:tcPr>
+            <w:tcW w:w="2495" w:type="dxa"/>
+          </w:tcPr>
+          <w:p>
+            <w:r>
+              <w:t>Setup Instructions</w:t>
+            </w:r>
+          </w:p>
+        </w:tc>
+        <w:tc>
+          <w:tcPr>
+            <w:tcW w:w="6521" w:type="dxa"/>
+            <w:gridSpan w:val="3"/>
+          </w:tcPr>
+          <w:p/>
+        </w:tc>
+      </w:tr>
+      <w:tr>
+        <w:tc>
+          <w:tcPr>
+            <w:tcW w:w="2495" w:type="dxa"/>
+          </w:tcPr>
+          <w:p>
+            <w:r>
+              <w:t>Failure Correction Procedure</w:t>
+            </w:r>
+          </w:p>
+        </w:tc>
+        <w:tc>
+          <w:tcPr>
+            <w:tcW w:w="6521" w:type="dxa"/>
+            <w:gridSpan w:val="3"/>
+          </w:tcPr>
+          <w:p/>
+        </w:tc>
+      </w:tr>
+      <w:tr>
+        <w:tc>
+          <w:tcPr>
+            <w:tcW w:w="2495" w:type="dxa"/>
+          </w:tcPr>
+          <w:p>
+            <w:r>
+              <w:t>Engineer/Technician</w:t>
+            </w:r>
+          </w:p>
+        </w:tc>
+        <w:tc>
+          <w:tcPr>
+            <w:tcW w:w="6521" w:type="dxa"/>
+            <w:gridSpan w:val="3"/>
+          </w:tcPr>
+          <w:p>
+            <w:r>
+              <w:t>Samuel Harrison/Stephen Anderson</w:t>
+            </w:r>
+          </w:p>
+        </w:tc>
+      </w:tr>
+      <w:tr>
+        <w:tc>
+          <w:tcPr>
+            <w:tcW w:w="2495" w:type="dxa"/>
+          </w:tcPr>
+          <w:p>
+            <w:r>
+              <w:t>Individual Results:</w:t>
+            </w:r>
+          </w:p>
+        </w:tc>
+        <w:tc>
+          <w:tcPr>
+            <w:tcW w:w="6521" w:type="dxa"/>
+            <w:gridSpan w:val="3"/>
+          </w:tcPr>
+          <w:p/>
+        </w:tc>
+      </w:tr>
+    </w:tbl>
+    <w:p/>
+    <w:tbl>
+      <w:tblPr>
+        <w:tblStyle w:val="TableGrid"/>
+        <w:tblW w:w="0" w:type="auto"/>
+        <w:tblLook w:val="04A0" w:firstRow="1" w:lastRow="0" w:firstColumn="1" w:lastColumn="0" w:noHBand="0" w:noVBand="1"/>
+      </w:tblPr>
+      <w:tblGrid>
+        <w:gridCol w:w="2495"/>
+        <w:gridCol w:w="1796"/>
+        <w:gridCol w:w="1298"/>
+        <w:gridCol w:w="3427"/>
+      </w:tblGrid>
+      <w:tr>
+        <w:tc>
+          <w:tcPr>
+            <w:tcW w:w="2495" w:type="dxa"/>
+          </w:tcPr>
+          <w:p>
+            <w:r>
+              <w:t>ID:</w:t>
+            </w:r>
+          </w:p>
+        </w:tc>
+        <w:tc>
+          <w:tcPr>
+            <w:tcW w:w="1828" w:type="dxa"/>
+          </w:tcPr>
+          <w:p/>
+        </w:tc>
+        <w:tc>
+          <w:tcPr>
+            <w:tcW w:w="1201" w:type="dxa"/>
+          </w:tcPr>
+          <w:p>
+            <w:r>
+              <w:t>Description:</w:t>
+            </w:r>
+          </w:p>
+        </w:tc>
+        <w:tc>
+          <w:tcPr>
+            <w:tcW w:w="3492" w:type="dxa"/>
+          </w:tcPr>
+          <w:p/>
+        </w:tc>
+      </w:tr>
+      <w:tr>
+        <w:tc>
+          <w:tcPr>
+            <w:tcW w:w="2495" w:type="dxa"/>
+          </w:tcPr>
+          <w:p>
+            <w:r>
+              <w:lastRenderedPageBreak/>
+              <w:t>Test Type:</w:t>
+            </w:r>
+          </w:p>
+        </w:tc>
+        <w:tc>
+          <w:tcPr>
+            <w:tcW w:w="1828" w:type="dxa"/>
+          </w:tcPr>
+          <w:p/>
+        </w:tc>
+        <w:tc>
+          <w:tcPr>
+            <w:tcW w:w="1201" w:type="dxa"/>
+          </w:tcPr>
+          <w:p>
+            <w:r>
+              <w:t>Success Criteria:</w:t>
+            </w:r>
+          </w:p>
+        </w:tc>
+        <w:tc>
+          <w:tcPr>
+            <w:tcW w:w="3492" w:type="dxa"/>
+          </w:tcPr>
+          <w:p/>
+        </w:tc>
+      </w:tr>
+      <w:tr>
+        <w:tc>
+          <w:tcPr>
+            <w:tcW w:w="2495" w:type="dxa"/>
+          </w:tcPr>
+          <w:p>
+            <w:r>
+              <w:t>Number of Attempts:</w:t>
+            </w:r>
+          </w:p>
+        </w:tc>
+        <w:tc>
+          <w:tcPr>
+            <w:tcW w:w="1828" w:type="dxa"/>
+          </w:tcPr>
+          <w:p/>
+        </w:tc>
+        <w:tc>
+          <w:tcPr>
+            <w:tcW w:w="1201" w:type="dxa"/>
+          </w:tcPr>
+          <w:p>
+            <w:r>
+              <w:t>Comments:</w:t>
+            </w:r>
+          </w:p>
+        </w:tc>
+        <w:tc>
+          <w:tcPr>
+            <w:tcW w:w="3492" w:type="dxa"/>
+          </w:tcPr>
+          <w:p/>
+        </w:tc>
+      </w:tr>
+      <w:tr>
+        <w:tc>
+          <w:tcPr>
+            <w:tcW w:w="2495" w:type="dxa"/>
+          </w:tcPr>
+          <w:p>
+            <w:r>
+              <w:t>List of Equipment/requirements</w:t>
+            </w:r>
+          </w:p>
+        </w:tc>
+        <w:tc>
+          <w:tcPr>
+            <w:tcW w:w="6521" w:type="dxa"/>
+            <w:gridSpan w:val="3"/>
+          </w:tcPr>
+          <w:p/>
+        </w:tc>
+      </w:tr>
+      <w:tr>
+        <w:tc>
+          <w:tcPr>
+            <w:tcW w:w="2495" w:type="dxa"/>
+          </w:tcPr>
+          <w:p>
+            <w:r>
+              <w:t>Setup Instructions</w:t>
+            </w:r>
+          </w:p>
+        </w:tc>
+        <w:tc>
+          <w:tcPr>
+            <w:tcW w:w="6521" w:type="dxa"/>
+            <w:gridSpan w:val="3"/>
+          </w:tcPr>
+          <w:p/>
+        </w:tc>
+      </w:tr>
+      <w:tr>
+        <w:tc>
+          <w:tcPr>
+            <w:tcW w:w="2495" w:type="dxa"/>
+          </w:tcPr>
+          <w:p>
+            <w:r>
+              <w:t>Failure Correction Procedure</w:t>
+            </w:r>
+          </w:p>
+        </w:tc>
+        <w:tc>
+          <w:tcPr>
+            <w:tcW w:w="6521" w:type="dxa"/>
+            <w:gridSpan w:val="3"/>
+          </w:tcPr>
+          <w:p/>
+        </w:tc>
+      </w:tr>
+      <w:tr>
+        <w:tc>
+          <w:tcPr>
+            <w:tcW w:w="2495" w:type="dxa"/>
+          </w:tcPr>
+          <w:p>
+            <w:r>
+              <w:t>Engineer/Technician</w:t>
+            </w:r>
+          </w:p>
+        </w:tc>
+        <w:tc>
+          <w:tcPr>
+            <w:tcW w:w="6521" w:type="dxa"/>
+            <w:gridSpan w:val="3"/>
+          </w:tcPr>
+          <w:p>
+            <w:r>
+              <w:t>Samuel Harrison/Stephen Anderson</w:t>
+            </w:r>
+          </w:p>
+        </w:tc>
+      </w:tr>
+      <w:tr>
+        <w:tc>
+          <w:tcPr>
+            <w:tcW w:w="2495" w:type="dxa"/>
+          </w:tcPr>
+          <w:p>
+            <w:r>
+              <w:t>Individual Results:</w:t>
+            </w:r>
+          </w:p>
+        </w:tc>
+        <w:tc>
+          <w:tcPr>
+            <w:tcW w:w="6521" w:type="dxa"/>
+            <w:gridSpan w:val="3"/>
+          </w:tcPr>
+          <w:p/>
+        </w:tc>
+      </w:tr>
+    </w:tbl>
+    <w:p/>
+    <w:tbl>
+      <w:tblPr>
+        <w:tblStyle w:val="TableGrid"/>
+        <w:tblW w:w="0" w:type="auto"/>
+        <w:tblLook w:val="04A0" w:firstRow="1" w:lastRow="0" w:firstColumn="1" w:lastColumn="0" w:noHBand="0" w:noVBand="1"/>
+      </w:tblPr>
+      <w:tblGrid>
+        <w:gridCol w:w="2495"/>
+        <w:gridCol w:w="1796"/>
+        <w:gridCol w:w="1298"/>
+        <w:gridCol w:w="3427"/>
+      </w:tblGrid>
+      <w:tr>
+        <w:tc>
+          <w:tcPr>
+            <w:tcW w:w="2495" w:type="dxa"/>
+          </w:tcPr>
+          <w:p>
+            <w:r>
+              <w:t>ID:</w:t>
+            </w:r>
+          </w:p>
+        </w:tc>
+        <w:tc>
+          <w:tcPr>
+            <w:tcW w:w="1828" w:type="dxa"/>
+          </w:tcPr>
+          <w:p/>
+        </w:tc>
+        <w:tc>
+          <w:tcPr>
+            <w:tcW w:w="1201" w:type="dxa"/>
+          </w:tcPr>
+          <w:p>
+            <w:r>
+              <w:t>Description:</w:t>
+            </w:r>
+          </w:p>
+        </w:tc>
+        <w:tc>
+          <w:tcPr>
+            <w:tcW w:w="3492" w:type="dxa"/>
+          </w:tcPr>
+          <w:p/>
+        </w:tc>
+      </w:tr>
+      <w:tr>
+        <w:tc>
+          <w:tcPr>
+            <w:tcW w:w="2495" w:type="dxa"/>
+          </w:tcPr>
+          <w:p>
+            <w:r>
+              <w:t>Test Type:</w:t>
+            </w:r>
+          </w:p>
+        </w:tc>
+        <w:tc>
+          <w:tcPr>
+            <w:tcW w:w="1828" w:type="dxa"/>
+          </w:tcPr>
+          <w:p/>
+        </w:tc>
+        <w:tc>
+          <w:tcPr>
+            <w:tcW w:w="1201" w:type="dxa"/>
+          </w:tcPr>
+          <w:p>
+            <w:r>
+              <w:t>Success Criteria:</w:t>
+            </w:r>
+          </w:p>
+        </w:tc>
+        <w:tc>
+          <w:tcPr>
+            <w:tcW w:w="3492" w:type="dxa"/>
+          </w:tcPr>
+          <w:p/>
+        </w:tc>
+      </w:tr>
+      <w:tr>
+        <w:tc>
+          <w:tcPr>
+            <w:tcW w:w="2495" w:type="dxa"/>
+          </w:tcPr>
+          <w:p>
+            <w:r>
+              <w:t>Number of Attempts:</w:t>
+            </w:r>
+          </w:p>
+        </w:tc>
+        <w:tc>
+          <w:tcPr>
+            <w:tcW w:w="1828" w:type="dxa"/>
+          </w:tcPr>
+          <w:p/>
+        </w:tc>
+        <w:tc>
+          <w:tcPr>
+            <w:tcW w:w="1201" w:type="dxa"/>
+          </w:tcPr>
+          <w:p>
+            <w:r>
+              <w:t>Comments:</w:t>
+            </w:r>
+          </w:p>
+        </w:tc>
+        <w:tc>
+          <w:tcPr>
+            <w:tcW w:w="3492" w:type="dxa"/>
+          </w:tcPr>
+          <w:p/>
+        </w:tc>
+      </w:tr>
+      <w:tr>
+        <w:tc>
+          <w:tcPr>
+            <w:tcW w:w="2495" w:type="dxa"/>
+          </w:tcPr>
+          <w:p>
+            <w:r>
+              <w:t>List of Equipment/requirements</w:t>
+            </w:r>
+          </w:p>
+        </w:tc>
+        <w:tc>
+          <w:tcPr>
+            <w:tcW w:w="6521" w:type="dxa"/>
+            <w:gridSpan w:val="3"/>
+          </w:tcPr>
+          <w:p/>
+        </w:tc>
+      </w:tr>
+      <w:tr>
+        <w:tc>
+          <w:tcPr>
+            <w:tcW w:w="2495" w:type="dxa"/>
+          </w:tcPr>
+          <w:p>
+            <w:r>
+              <w:t>Setup Instructions</w:t>
+            </w:r>
+          </w:p>
+        </w:tc>
+        <w:tc>
+          <w:tcPr>
+            <w:tcW w:w="6521" w:type="dxa"/>
+            <w:gridSpan w:val="3"/>
+          </w:tcPr>
+          <w:p/>
+        </w:tc>
+      </w:tr>
+      <w:tr>
+        <w:tc>
+          <w:tcPr>
+            <w:tcW w:w="2495" w:type="dxa"/>
+          </w:tcPr>
+          <w:p>
+            <w:r>
+              <w:t>Failure Correction Procedure</w:t>
+            </w:r>
+          </w:p>
+        </w:tc>
+        <w:tc>
+          <w:tcPr>
+            <w:tcW w:w="6521" w:type="dxa"/>
+            <w:gridSpan w:val="3"/>
+          </w:tcPr>
+          <w:p/>
+        </w:tc>
+      </w:tr>
+      <w:tr>
+        <w:tc>
+          <w:tcPr>
+            <w:tcW w:w="2495" w:type="dxa"/>
+          </w:tcPr>
+          <w:p>
+            <w:r>
+              <w:t>Engineer/Technician</w:t>
+            </w:r>
+          </w:p>
+        </w:tc>
+        <w:tc>
+          <w:tcPr>
+            <w:tcW w:w="6521" w:type="dxa"/>
+            <w:gridSpan w:val="3"/>
+          </w:tcPr>
+          <w:p>
+            <w:r>
+              <w:t>Samuel Harrison/Stephen Anderson</w:t>
+            </w:r>
+          </w:p>
+        </w:tc>
+      </w:tr>
+      <w:tr>
+        <w:tc>
+          <w:tcPr>
+            <w:tcW w:w="2495" w:type="dxa"/>
+          </w:tcPr>
+          <w:p>
+            <w:r>
+              <w:t>Individual Results:</w:t>
+            </w:r>
+          </w:p>
+        </w:tc>
+        <w:tc>
+          <w:tcPr>
+            <w:tcW w:w="6521" w:type="dxa"/>
+            <w:gridSpan w:val="3"/>
+          </w:tcPr>
+          <w:p/>
+        </w:tc>
+      </w:tr>
+    </w:tbl>
+    <w:p/>
+    <w:tbl>
+      <w:tblPr>
+        <w:tblStyle w:val="TableGrid"/>
+        <w:tblW w:w="0" w:type="auto"/>
+        <w:tblLook w:val="04A0" w:firstRow="1" w:lastRow="0" w:firstColumn="1" w:lastColumn="0" w:noHBand="0" w:noVBand="1"/>
+      </w:tblPr>
+      <w:tblGrid>
+        <w:gridCol w:w="2495"/>
+        <w:gridCol w:w="1796"/>
+        <w:gridCol w:w="1298"/>
+        <w:gridCol w:w="3427"/>
+      </w:tblGrid>
+      <w:tr>
+        <w:tc>
+          <w:tcPr>
+            <w:tcW w:w="2495" w:type="dxa"/>
+          </w:tcPr>
+          <w:p>
+            <w:r>
+              <w:t>ID:</w:t>
+            </w:r>
+          </w:p>
+        </w:tc>
+        <w:tc>
+          <w:tcPr>
+            <w:tcW w:w="1828" w:type="dxa"/>
+          </w:tcPr>
+          <w:p/>
+        </w:tc>
+        <w:tc>
+          <w:tcPr>
+            <w:tcW w:w="1201" w:type="dxa"/>
+          </w:tcPr>
+          <w:p>
+            <w:r>
+              <w:t>Description:</w:t>
+            </w:r>
+          </w:p>
+        </w:tc>
+        <w:tc>
+          <w:tcPr>
+            <w:tcW w:w="3492" w:type="dxa"/>
+          </w:tcPr>
+          <w:p/>
+        </w:tc>
+      </w:tr>
+      <w:tr>
+        <w:tc>
+          <w:tcPr>
+            <w:tcW w:w="2495" w:type="dxa"/>
+          </w:tcPr>
+          <w:p>
+            <w:r>
+              <w:t>Test Type:</w:t>
+            </w:r>
+          </w:p>
+        </w:tc>
+        <w:tc>
+          <w:tcPr>
+            <w:tcW w:w="1828" w:type="dxa"/>
+          </w:tcPr>
+          <w:p/>
+        </w:tc>
+        <w:tc>
+          <w:tcPr>
+            <w:tcW w:w="1201" w:type="dxa"/>
+          </w:tcPr>
+          <w:p>
+            <w:r>
+              <w:t>Success Criteria:</w:t>
+            </w:r>
+          </w:p>
+        </w:tc>
+        <w:tc>
+          <w:tcPr>
+            <w:tcW w:w="3492" w:type="dxa"/>
+          </w:tcPr>
+          <w:p/>
+        </w:tc>
+      </w:tr>
+      <w:tr>
+        <w:tc>
+          <w:tcPr>
+            <w:tcW w:w="2495" w:type="dxa"/>
+          </w:tcPr>
+          <w:p>
+            <w:r>
+              <w:t>Number of Attempts:</w:t>
+            </w:r>
+          </w:p>
+        </w:tc>
+        <w:tc>
+          <w:tcPr>
+            <w:tcW w:w="1828" w:type="dxa"/>
+          </w:tcPr>
+          <w:p/>
+        </w:tc>
+        <w:tc>
+          <w:tcPr>
+            <w:tcW w:w="1201" w:type="dxa"/>
+          </w:tcPr>
+          <w:p>
+            <w:r>
+              <w:t>Comments:</w:t>
+            </w:r>
+          </w:p>
+        </w:tc>
+        <w:tc>
+          <w:tcPr>
+            <w:tcW w:w="3492" w:type="dxa"/>
+          </w:tcPr>
+          <w:p/>
+        </w:tc>
+      </w:tr>
+      <w:tr>
+        <w:tc>
+          <w:tcPr>
+            <w:tcW w:w="2495" w:type="dxa"/>
+          </w:tcPr>
+          <w:p>
+            <w:r>
+              <w:t>List of Equipment/requirements</w:t>
+            </w:r>
+          </w:p>
+        </w:tc>
+        <w:tc>
+          <w:tcPr>
+            <w:tcW w:w="6521" w:type="dxa"/>
+            <w:gridSpan w:val="3"/>
+          </w:tcPr>
+          <w:p/>
+        </w:tc>
+      </w:tr>
+      <w:tr>
+        <w:tc>
+          <w:tcPr>
+            <w:tcW w:w="2495" w:type="dxa"/>
+          </w:tcPr>
+          <w:p>
+            <w:r>
+              <w:t>Setup Instructions</w:t>
+            </w:r>
+          </w:p>
+        </w:tc>
+        <w:tc>
+          <w:tcPr>
+            <w:tcW w:w="6521" w:type="dxa"/>
+            <w:gridSpan w:val="3"/>
+          </w:tcPr>
+          <w:p/>
+        </w:tc>
+      </w:tr>
+      <w:tr>
+        <w:tc>
+          <w:tcPr>
+            <w:tcW w:w="2495" w:type="dxa"/>
+          </w:tcPr>
+          <w:p>
+            <w:r>
+              <w:t>Failure Correction Procedure</w:t>
+            </w:r>
+          </w:p>
+        </w:tc>
+        <w:tc>
+          <w:tcPr>
+            <w:tcW w:w="6521" w:type="dxa"/>
+            <w:gridSpan w:val="3"/>
+          </w:tcPr>
+          <w:p/>
+        </w:tc>
+      </w:tr>
+      <w:tr>
+        <w:tc>
+          <w:tcPr>
+            <w:tcW w:w="2495" w:type="dxa"/>
+          </w:tcPr>
+          <w:p>
+            <w:r>
+              <w:t>Engineer/Technician</w:t>
+            </w:r>
+          </w:p>
+        </w:tc>
+        <w:tc>
+          <w:tcPr>
+            <w:tcW w:w="6521" w:type="dxa"/>
+            <w:gridSpan w:val="3"/>
+          </w:tcPr>
+          <w:p>
+            <w:r>
+              <w:t>Samuel Harrison/Stephen Anderson</w:t>
+            </w:r>
+          </w:p>
+        </w:tc>
+      </w:tr>
+      <w:tr>
+        <w:tc>
+          <w:tcPr>
+            <w:tcW w:w="2495" w:type="dxa"/>
+          </w:tcPr>
+          <w:p>
+            <w:r>
+              <w:t>Individual Results:</w:t>
+            </w:r>
+          </w:p>
+        </w:tc>
+        <w:tc>
+          <w:tcPr>
+            <w:tcW w:w="6521" w:type="dxa"/>
+            <w:gridSpan w:val="3"/>
+          </w:tcPr>
+          <w:p/>
+        </w:tc>
+      </w:tr>
+    </w:tbl>
+    <w:p/>
+    <w:tbl>
+      <w:tblPr>
+        <w:tblStyle w:val="TableGrid"/>
+        <w:tblW w:w="0" w:type="auto"/>
+        <w:tblLook w:val="04A0" w:firstRow="1" w:lastRow="0" w:firstColumn="1" w:lastColumn="0" w:noHBand="0" w:noVBand="1"/>
+      </w:tblPr>
+      <w:tblGrid>
+        <w:gridCol w:w="2495"/>
+        <w:gridCol w:w="1796"/>
+        <w:gridCol w:w="1298"/>
+        <w:gridCol w:w="3427"/>
+      </w:tblGrid>
+      <w:tr>
+        <w:tc>
+          <w:tcPr>
+            <w:tcW w:w="2495" w:type="dxa"/>
+          </w:tcPr>
+          <w:p>
+            <w:r>
+              <w:t>ID:</w:t>
+            </w:r>
+          </w:p>
+        </w:tc>
+        <w:tc>
+          <w:tcPr>
+            <w:tcW w:w="1828" w:type="dxa"/>
+          </w:tcPr>
+          <w:p/>
+        </w:tc>
+        <w:tc>
+          <w:tcPr>
+            <w:tcW w:w="1201" w:type="dxa"/>
+          </w:tcPr>
+          <w:p>
+            <w:r>
+              <w:t>Description:</w:t>
+            </w:r>
+          </w:p>
+        </w:tc>
+        <w:tc>
+          <w:tcPr>
+            <w:tcW w:w="3492" w:type="dxa"/>
+          </w:tcPr>
+          <w:p/>
+        </w:tc>
+      </w:tr>
+      <w:tr>
+        <w:tc>
+          <w:tcPr>
+            <w:tcW w:w="2495" w:type="dxa"/>
+          </w:tcPr>
+          <w:p>
+            <w:r>
+              <w:t>Test Type:</w:t>
+            </w:r>
+          </w:p>
+        </w:tc>
+        <w:tc>
+          <w:tcPr>
+            <w:tcW w:w="1828" w:type="dxa"/>
+          </w:tcPr>
+          <w:p/>
+        </w:tc>
+        <w:tc>
+          <w:tcPr>
+            <w:tcW w:w="1201" w:type="dxa"/>
+          </w:tcPr>
+          <w:p>
+            <w:r>
+              <w:t>Success Criteria:</w:t>
+            </w:r>
+          </w:p>
+        </w:tc>
+        <w:tc>
+          <w:tcPr>
+            <w:tcW w:w="3492" w:type="dxa"/>
+          </w:tcPr>
+          <w:p/>
+        </w:tc>
+      </w:tr>
+      <w:tr>
+        <w:tc>
+          <w:tcPr>
+            <w:tcW w:w="2495" w:type="dxa"/>
+          </w:tcPr>
+          <w:p>
+            <w:r>
+              <w:t>Number of Attempts:</w:t>
+            </w:r>
+          </w:p>
+        </w:tc>
+        <w:tc>
+          <w:tcPr>
+            <w:tcW w:w="1828" w:type="dxa"/>
+          </w:tcPr>
+          <w:p/>
+        </w:tc>
+        <w:tc>
+          <w:tcPr>
+            <w:tcW w:w="1201" w:type="dxa"/>
+          </w:tcPr>
+          <w:p>
+            <w:r>
+              <w:t>Comments:</w:t>
+            </w:r>
+          </w:p>
+        </w:tc>
+        <w:tc>
+          <w:tcPr>
+            <w:tcW w:w="3492" w:type="dxa"/>
+          </w:tcPr>
+          <w:p/>
+        </w:tc>
+      </w:tr>
+      <w:tr>
+        <w:tc>
+          <w:tcPr>
+            <w:tcW w:w="2495" w:type="dxa"/>
+          </w:tcPr>
+          <w:p>
+            <w:r>
+              <w:t>List of Equipment/requirements</w:t>
+            </w:r>
+          </w:p>
+        </w:tc>
+        <w:tc>
+          <w:tcPr>
+            <w:tcW w:w="6521" w:type="dxa"/>
+            <w:gridSpan w:val="3"/>
+          </w:tcPr>
+          <w:p/>
+        </w:tc>
+      </w:tr>
+      <w:tr>
+        <w:tc>
+          <w:tcPr>
+            <w:tcW w:w="2495" w:type="dxa"/>
+          </w:tcPr>
+          <w:p>
+            <w:r>
+              <w:t>Setup Instructions</w:t>
+            </w:r>
+          </w:p>
+        </w:tc>
+        <w:tc>
+          <w:tcPr>
+            <w:tcW w:w="6521" w:type="dxa"/>
+            <w:gridSpan w:val="3"/>
+          </w:tcPr>
+          <w:p/>
+        </w:tc>
+      </w:tr>
+      <w:tr>
+        <w:tc>
+          <w:tcPr>
+            <w:tcW w:w="2495" w:type="dxa"/>
+          </w:tcPr>
+          <w:p>
+            <w:r>
+              <w:t>Failure Correction Procedure</w:t>
+            </w:r>
+          </w:p>
+        </w:tc>
+        <w:tc>
+          <w:tcPr>
+            <w:tcW w:w="6521" w:type="dxa"/>
+            <w:gridSpan w:val="3"/>
+          </w:tcPr>
+          <w:p/>
+        </w:tc>
+      </w:tr>
+      <w:tr>
+        <w:tc>
+          <w:tcPr>
+            <w:tcW w:w="2495" w:type="dxa"/>
+          </w:tcPr>
+          <w:p>
+            <w:r>
+              <w:t>Engineer/Technician</w:t>
+            </w:r>
+          </w:p>
+        </w:tc>
+        <w:tc>
+          <w:tcPr>
+            <w:tcW w:w="6521" w:type="dxa"/>
+            <w:gridSpan w:val="3"/>
+          </w:tcPr>
+          <w:p>
+            <w:r>
+              <w:t>Samuel Harrison/Stephen Anderson</w:t>
+            </w:r>
+          </w:p>
+        </w:tc>
+      </w:tr>
+      <w:tr>
+        <w:tc>
+          <w:tcPr>
+            <w:tcW w:w="2495" w:type="dxa"/>
+          </w:tcPr>
+          <w:p>
+            <w:r>
+              <w:t>Individual Results:</w:t>
+            </w:r>
+          </w:p>
+        </w:tc>
+        <w:tc>
+          <w:tcPr>
+            <w:tcW w:w="6521" w:type="dxa"/>
+            <w:gridSpan w:val="3"/>
+          </w:tcPr>
+          <w:p/>
+        </w:tc>
+      </w:tr>
+    </w:tbl>
+    <w:p/>
+    <w:tbl>
+      <w:tblPr>
+        <w:tblStyle w:val="TableGrid"/>
+        <w:tblW w:w="0" w:type="auto"/>
+        <w:tblLook w:val="04A0" w:firstRow="1" w:lastRow="0" w:firstColumn="1" w:lastColumn="0" w:noHBand="0" w:noVBand="1"/>
+      </w:tblPr>
+      <w:tblGrid>
+        <w:gridCol w:w="2495"/>
+        <w:gridCol w:w="1796"/>
+        <w:gridCol w:w="1298"/>
+        <w:gridCol w:w="3427"/>
+      </w:tblGrid>
+      <w:tr>
+        <w:tc>
+          <w:tcPr>
+            <w:tcW w:w="2495" w:type="dxa"/>
+          </w:tcPr>
+          <w:p>
+            <w:r>
+              <w:lastRenderedPageBreak/>
+              <w:t>ID:</w:t>
+            </w:r>
+          </w:p>
+        </w:tc>
+        <w:tc>
+          <w:tcPr>
+            <w:tcW w:w="1828" w:type="dxa"/>
+          </w:tcPr>
+          <w:p/>
+        </w:tc>
+        <w:tc>
+          <w:tcPr>
+            <w:tcW w:w="1201" w:type="dxa"/>
+          </w:tcPr>
+          <w:p>
+            <w:r>
+              <w:t>Description:</w:t>
+            </w:r>
+          </w:p>
+        </w:tc>
+        <w:tc>
+          <w:tcPr>
+            <w:tcW w:w="3492" w:type="dxa"/>
+          </w:tcPr>
+          <w:p/>
+        </w:tc>
+      </w:tr>
+      <w:tr>
+        <w:tc>
+          <w:tcPr>
+            <w:tcW w:w="2495" w:type="dxa"/>
+          </w:tcPr>
+          <w:p>
+            <w:r>
+              <w:t>Test Type:</w:t>
+            </w:r>
+          </w:p>
+        </w:tc>
+        <w:tc>
+          <w:tcPr>
+            <w:tcW w:w="1828" w:type="dxa"/>
+          </w:tcPr>
+          <w:p/>
+        </w:tc>
+        <w:tc>
+          <w:tcPr>
+            <w:tcW w:w="1201" w:type="dxa"/>
+          </w:tcPr>
+          <w:p>
+            <w:r>
+              <w:t>Success Criteria:</w:t>
+            </w:r>
+          </w:p>
+        </w:tc>
+        <w:tc>
+          <w:tcPr>
+            <w:tcW w:w="3492" w:type="dxa"/>
+          </w:tcPr>
+          <w:p/>
+        </w:tc>
+      </w:tr>
+      <w:tr>
+        <w:tc>
+          <w:tcPr>
+            <w:tcW w:w="2495" w:type="dxa"/>
+          </w:tcPr>
+          <w:p>
+            <w:r>
+              <w:t>Number of Attempts:</w:t>
+            </w:r>
+          </w:p>
+        </w:tc>
+        <w:tc>
+          <w:tcPr>
+            <w:tcW w:w="1828" w:type="dxa"/>
+          </w:tcPr>
+          <w:p/>
+        </w:tc>
+        <w:tc>
+          <w:tcPr>
+            <w:tcW w:w="1201" w:type="dxa"/>
+          </w:tcPr>
+          <w:p>
+            <w:r>
+              <w:t>Comments:</w:t>
+            </w:r>
+          </w:p>
+        </w:tc>
+        <w:tc>
+          <w:tcPr>
+            <w:tcW w:w="3492" w:type="dxa"/>
+          </w:tcPr>
+          <w:p/>
+        </w:tc>
+      </w:tr>
+      <w:tr>
+        <w:tc>
+          <w:tcPr>
+            <w:tcW w:w="2495" w:type="dxa"/>
+          </w:tcPr>
+          <w:p>
+            <w:r>
+              <w:t>List of Equipment/requirements</w:t>
+            </w:r>
+          </w:p>
+        </w:tc>
+        <w:tc>
+          <w:tcPr>
+            <w:tcW w:w="6521" w:type="dxa"/>
+            <w:gridSpan w:val="3"/>
+          </w:tcPr>
+          <w:p/>
+        </w:tc>
+      </w:tr>
+      <w:tr>
+        <w:tc>
+          <w:tcPr>
+            <w:tcW w:w="2495" w:type="dxa"/>
+          </w:tcPr>
+          <w:p>
+            <w:r>
+              <w:t>Setup Instructions</w:t>
+            </w:r>
+          </w:p>
+        </w:tc>
+        <w:tc>
+          <w:tcPr>
+            <w:tcW w:w="6521" w:type="dxa"/>
+            <w:gridSpan w:val="3"/>
+          </w:tcPr>
+          <w:p/>
+        </w:tc>
+      </w:tr>
+      <w:tr>
+        <w:tc>
+          <w:tcPr>
+            <w:tcW w:w="2495" w:type="dxa"/>
+          </w:tcPr>
+          <w:p>
+            <w:r>
+              <w:t>Failure Correction Procedure</w:t>
+            </w:r>
+          </w:p>
+        </w:tc>
+        <w:tc>
+          <w:tcPr>
+            <w:tcW w:w="6521" w:type="dxa"/>
+            <w:gridSpan w:val="3"/>
+          </w:tcPr>
+          <w:p/>
+        </w:tc>
+      </w:tr>
+      <w:tr>
+        <w:tc>
+          <w:tcPr>
+            <w:tcW w:w="2495" w:type="dxa"/>
+          </w:tcPr>
+          <w:p>
+            <w:r>
+              <w:t>Engineer/Technician</w:t>
+            </w:r>
+          </w:p>
+        </w:tc>
+        <w:tc>
+          <w:tcPr>
+            <w:tcW w:w="6521" w:type="dxa"/>
+            <w:gridSpan w:val="3"/>
+          </w:tcPr>
+          <w:p>
+            <w:r>
+              <w:t>Samuel Harrison/Stephen Anderson</w:t>
+            </w:r>
+          </w:p>
+        </w:tc>
+      </w:tr>
+      <w:tr>
+        <w:tc>
+          <w:tcPr>
+            <w:tcW w:w="2495" w:type="dxa"/>
+          </w:tcPr>
+          <w:p>
+            <w:r>
+              <w:t>Individual Results:</w:t>
+            </w:r>
+          </w:p>
+        </w:tc>
+        <w:tc>
+          <w:tcPr>
+            <w:tcW w:w="6521" w:type="dxa"/>
+            <w:gridSpan w:val="3"/>
+          </w:tcPr>
+          <w:p/>
+        </w:tc>
+      </w:tr>
+    </w:tbl>
+    <w:p/>
+    <w:tbl>
+      <w:tblPr>
+        <w:tblStyle w:val="TableGrid"/>
+        <w:tblW w:w="0" w:type="auto"/>
+        <w:tblLook w:val="04A0" w:firstRow="1" w:lastRow="0" w:firstColumn="1" w:lastColumn="0" w:noHBand="0" w:noVBand="1"/>
+      </w:tblPr>
+      <w:tblGrid>
+        <w:gridCol w:w="2495"/>
+        <w:gridCol w:w="1796"/>
+        <w:gridCol w:w="1298"/>
+        <w:gridCol w:w="3427"/>
+      </w:tblGrid>
+      <w:tr>
+        <w:tc>
+          <w:tcPr>
+            <w:tcW w:w="2495" w:type="dxa"/>
+          </w:tcPr>
+          <w:p>
+            <w:r>
+              <w:t>ID:</w:t>
+            </w:r>
+          </w:p>
+        </w:tc>
+        <w:tc>
+          <w:tcPr>
+            <w:tcW w:w="1828" w:type="dxa"/>
+          </w:tcPr>
+          <w:p/>
+        </w:tc>
+        <w:tc>
+          <w:tcPr>
+            <w:tcW w:w="1201" w:type="dxa"/>
+          </w:tcPr>
+          <w:p>
+            <w:r>
+              <w:t>Description:</w:t>
+            </w:r>
+          </w:p>
+        </w:tc>
+        <w:tc>
+          <w:tcPr>
+            <w:tcW w:w="3492" w:type="dxa"/>
+          </w:tcPr>
+          <w:p/>
+        </w:tc>
+      </w:tr>
+      <w:tr>
+        <w:tc>
+          <w:tcPr>
+            <w:tcW w:w="2495" w:type="dxa"/>
+          </w:tcPr>
+          <w:p>
+            <w:r>
+              <w:t>Test Type:</w:t>
+            </w:r>
+          </w:p>
+        </w:tc>
+        <w:tc>
+          <w:tcPr>
+            <w:tcW w:w="1828" w:type="dxa"/>
+          </w:tcPr>
+          <w:p/>
+        </w:tc>
+        <w:tc>
+          <w:tcPr>
+            <w:tcW w:w="1201" w:type="dxa"/>
+          </w:tcPr>
+          <w:p>
+            <w:r>
+              <w:t>Success Criteria:</w:t>
+            </w:r>
+          </w:p>
+        </w:tc>
+        <w:tc>
+          <w:tcPr>
+            <w:tcW w:w="3492" w:type="dxa"/>
+          </w:tcPr>
+          <w:p/>
+        </w:tc>
+      </w:tr>
+      <w:tr>
+        <w:tc>
+          <w:tcPr>
+            <w:tcW w:w="2495" w:type="dxa"/>
+          </w:tcPr>
+          <w:p>
+            <w:r>
+              <w:t>Number of Attempts:</w:t>
+            </w:r>
+          </w:p>
+        </w:tc>
+        <w:tc>
+          <w:tcPr>
+            <w:tcW w:w="1828" w:type="dxa"/>
+          </w:tcPr>
+          <w:p/>
+        </w:tc>
+        <w:tc>
+          <w:tcPr>
+            <w:tcW w:w="1201" w:type="dxa"/>
+          </w:tcPr>
+          <w:p>
+            <w:r>
+              <w:t>Comments:</w:t>
+            </w:r>
+          </w:p>
+        </w:tc>
+        <w:tc>
+          <w:tcPr>
+            <w:tcW w:w="3492" w:type="dxa"/>
+          </w:tcPr>
+          <w:p/>
+        </w:tc>
+      </w:tr>
+      <w:tr>
+        <w:tc>
+          <w:tcPr>
+            <w:tcW w:w="2495" w:type="dxa"/>
+          </w:tcPr>
+          <w:p>
+            <w:r>
+              <w:t>List of Equipment/requirements</w:t>
+            </w:r>
+          </w:p>
+        </w:tc>
+        <w:tc>
+          <w:tcPr>
+            <w:tcW w:w="6521" w:type="dxa"/>
+            <w:gridSpan w:val="3"/>
+          </w:tcPr>
+          <w:p/>
+        </w:tc>
+      </w:tr>
+      <w:tr>
+        <w:tc>
+          <w:tcPr>
+            <w:tcW w:w="2495" w:type="dxa"/>
+          </w:tcPr>
+          <w:p>
+            <w:r>
+              <w:t>Setup Instructions</w:t>
+            </w:r>
+          </w:p>
+        </w:tc>
+        <w:tc>
+          <w:tcPr>
+            <w:tcW w:w="6521" w:type="dxa"/>
+            <w:gridSpan w:val="3"/>
+          </w:tcPr>
+          <w:p/>
+        </w:tc>
+      </w:tr>
+      <w:tr>
+        <w:tc>
+          <w:tcPr>
+            <w:tcW w:w="2495" w:type="dxa"/>
+          </w:tcPr>
+          <w:p>
+            <w:r>
+              <w:t>Failure Correction Procedure</w:t>
+            </w:r>
+          </w:p>
+        </w:tc>
+        <w:tc>
+          <w:tcPr>
+            <w:tcW w:w="6521" w:type="dxa"/>
+            <w:gridSpan w:val="3"/>
+          </w:tcPr>
+          <w:p/>
+        </w:tc>
+      </w:tr>
+      <w:tr>
+        <w:tc>
+          <w:tcPr>
+            <w:tcW w:w="2495" w:type="dxa"/>
+          </w:tcPr>
+          <w:p>
+            <w:r>
+              <w:t>Engineer/Technician</w:t>
+            </w:r>
+          </w:p>
+        </w:tc>
+        <w:tc>
+          <w:tcPr>
+            <w:tcW w:w="6521" w:type="dxa"/>
+            <w:gridSpan w:val="3"/>
+          </w:tcPr>
+          <w:p>
+            <w:r>
+              <w:t>Samuel Harrison/Stephen Anderson</w:t>
+            </w:r>
+          </w:p>
+        </w:tc>
+      </w:tr>
+      <w:tr>
+        <w:tc>
+          <w:tcPr>
+            <w:tcW w:w="2495" w:type="dxa"/>
+          </w:tcPr>
+          <w:p>
+            <w:r>
+              <w:t>Individual Results:</w:t>
+            </w:r>
+          </w:p>
+        </w:tc>
+        <w:tc>
+          <w:tcPr>
+            <w:tcW w:w="6521" w:type="dxa"/>
+            <w:gridSpan w:val="3"/>
+          </w:tcPr>
+          <w:p/>
+        </w:tc>
+      </w:tr>
+    </w:tbl>
+    <w:p/>
+    <w:tbl>
+      <w:tblPr>
+        <w:tblStyle w:val="TableGrid"/>
+        <w:tblW w:w="0" w:type="auto"/>
+        <w:tblLook w:val="04A0" w:firstRow="1" w:lastRow="0" w:firstColumn="1" w:lastColumn="0" w:noHBand="0" w:noVBand="1"/>
+      </w:tblPr>
+      <w:tblGrid>
+        <w:gridCol w:w="2495"/>
+        <w:gridCol w:w="1796"/>
+        <w:gridCol w:w="1298"/>
+        <w:gridCol w:w="3427"/>
+      </w:tblGrid>
+      <w:tr>
+        <w:tc>
+          <w:tcPr>
+            <w:tcW w:w="2495" w:type="dxa"/>
+          </w:tcPr>
+          <w:p>
+            <w:r>
+              <w:t>ID:</w:t>
+            </w:r>
+          </w:p>
+        </w:tc>
+        <w:tc>
+          <w:tcPr>
+            <w:tcW w:w="1828" w:type="dxa"/>
+          </w:tcPr>
+          <w:p/>
+        </w:tc>
+        <w:tc>
+          <w:tcPr>
+            <w:tcW w:w="1201" w:type="dxa"/>
+          </w:tcPr>
+          <w:p>
+            <w:r>
+              <w:t>Description:</w:t>
+            </w:r>
+          </w:p>
+        </w:tc>
+        <w:tc>
+          <w:tcPr>
+            <w:tcW w:w="3492" w:type="dxa"/>
+          </w:tcPr>
+          <w:p/>
+        </w:tc>
+      </w:tr>
+      <w:tr>
+        <w:tc>
+          <w:tcPr>
+            <w:tcW w:w="2495" w:type="dxa"/>
+          </w:tcPr>
+          <w:p>
+            <w:r>
+              <w:t>Test Type:</w:t>
+            </w:r>
+          </w:p>
+        </w:tc>
+        <w:tc>
+          <w:tcPr>
+            <w:tcW w:w="1828" w:type="dxa"/>
+          </w:tcPr>
+          <w:p/>
+        </w:tc>
+        <w:tc>
+          <w:tcPr>
+            <w:tcW w:w="1201" w:type="dxa"/>
+          </w:tcPr>
+          <w:p>
+            <w:r>
+              <w:t>Success Criteria:</w:t>
+            </w:r>
+          </w:p>
+        </w:tc>
+        <w:tc>
+          <w:tcPr>
+            <w:tcW w:w="3492" w:type="dxa"/>
+          </w:tcPr>
+          <w:p/>
+        </w:tc>
+      </w:tr>
+      <w:tr>
+        <w:tc>
+          <w:tcPr>
+            <w:tcW w:w="2495" w:type="dxa"/>
+          </w:tcPr>
+          <w:p>
+            <w:r>
+              <w:t>Number of Attempts:</w:t>
+            </w:r>
+          </w:p>
+        </w:tc>
+        <w:tc>
+          <w:tcPr>
+            <w:tcW w:w="1828" w:type="dxa"/>
+          </w:tcPr>
+          <w:p/>
+        </w:tc>
+        <w:tc>
+          <w:tcPr>
+            <w:tcW w:w="1201" w:type="dxa"/>
+          </w:tcPr>
+          <w:p>
+            <w:r>
+              <w:t>Comments:</w:t>
+            </w:r>
+          </w:p>
+        </w:tc>
+        <w:tc>
+          <w:tcPr>
+            <w:tcW w:w="3492" w:type="dxa"/>
+          </w:tcPr>
+          <w:p/>
+        </w:tc>
+      </w:tr>
+      <w:tr>
+        <w:tc>
+          <w:tcPr>
+            <w:tcW w:w="2495" w:type="dxa"/>
+          </w:tcPr>
+          <w:p>
+            <w:r>
+              <w:t>List of Equipment/requirements</w:t>
+            </w:r>
+          </w:p>
+        </w:tc>
+        <w:tc>
+          <w:tcPr>
+            <w:tcW w:w="6521" w:type="dxa"/>
+            <w:gridSpan w:val="3"/>
+          </w:tcPr>
+          <w:p/>
+        </w:tc>
+      </w:tr>
+      <w:tr>
+        <w:tc>
+          <w:tcPr>
+            <w:tcW w:w="2495" w:type="dxa"/>
+          </w:tcPr>
+          <w:p>
+            <w:r>
+              <w:t>Setup Instructions</w:t>
+            </w:r>
+          </w:p>
+        </w:tc>
+        <w:tc>
+          <w:tcPr>
+            <w:tcW w:w="6521" w:type="dxa"/>
+            <w:gridSpan w:val="3"/>
+          </w:tcPr>
+          <w:p/>
+        </w:tc>
+      </w:tr>
+      <w:tr>
+        <w:tc>
+          <w:tcPr>
+            <w:tcW w:w="2495" w:type="dxa"/>
+          </w:tcPr>
+          <w:p>
+            <w:r>
+              <w:t>Failure Correction Procedure</w:t>
+            </w:r>
+          </w:p>
+        </w:tc>
+        <w:tc>
+          <w:tcPr>
+            <w:tcW w:w="6521" w:type="dxa"/>
+            <w:gridSpan w:val="3"/>
+          </w:tcPr>
+          <w:p/>
+        </w:tc>
+      </w:tr>
+      <w:tr>
+        <w:tc>
+          <w:tcPr>
+            <w:tcW w:w="2495" w:type="dxa"/>
+          </w:tcPr>
+          <w:p>
+            <w:r>
+              <w:t>Engineer/Technician</w:t>
+            </w:r>
+          </w:p>
+        </w:tc>
+        <w:tc>
+          <w:tcPr>
+            <w:tcW w:w="6521" w:type="dxa"/>
+            <w:gridSpan w:val="3"/>
+          </w:tcPr>
+          <w:p>
+            <w:r>
+              <w:t>Samuel Harrison/Stephen Anderson</w:t>
+            </w:r>
+          </w:p>
+        </w:tc>
+      </w:tr>
+      <w:tr>
+        <w:tc>
+          <w:tcPr>
+            <w:tcW w:w="2495" w:type="dxa"/>
+          </w:tcPr>
+          <w:p>
+            <w:r>
+              <w:t>Individual Results:</w:t>
+            </w:r>
+          </w:p>
+        </w:tc>
+        <w:tc>
+          <w:tcPr>
+            <w:tcW w:w="6521" w:type="dxa"/>
+            <w:gridSpan w:val="3"/>
+          </w:tcPr>
+          <w:p/>
+        </w:tc>
+      </w:tr>
+    </w:tbl>
+    <w:p/>
+    <w:tbl>
+      <w:tblPr>
+        <w:tblStyle w:val="TableGrid"/>
+        <w:tblW w:w="0" w:type="auto"/>
+        <w:tblLook w:val="04A0" w:firstRow="1" w:lastRow="0" w:firstColumn="1" w:lastColumn="0" w:noHBand="0" w:noVBand="1"/>
+      </w:tblPr>
+      <w:tblGrid>
+        <w:gridCol w:w="2495"/>
+        <w:gridCol w:w="1796"/>
+        <w:gridCol w:w="1298"/>
+        <w:gridCol w:w="3427"/>
+      </w:tblGrid>
+      <w:tr>
+        <w:tc>
+          <w:tcPr>
+            <w:tcW w:w="2495" w:type="dxa"/>
+          </w:tcPr>
+          <w:p>
+            <w:r>
+              <w:t>ID:</w:t>
+            </w:r>
+          </w:p>
+        </w:tc>
+        <w:tc>
+          <w:tcPr>
+            <w:tcW w:w="1828" w:type="dxa"/>
+          </w:tcPr>
+          <w:p/>
+        </w:tc>
+        <w:tc>
+          <w:tcPr>
+            <w:tcW w:w="1201" w:type="dxa"/>
+          </w:tcPr>
+          <w:p>
+            <w:r>
+              <w:t>Description:</w:t>
+            </w:r>
+          </w:p>
+        </w:tc>
+        <w:tc>
+          <w:tcPr>
+            <w:tcW w:w="3492" w:type="dxa"/>
+          </w:tcPr>
+          <w:p/>
+        </w:tc>
+      </w:tr>
+      <w:tr>
+        <w:tc>
+          <w:tcPr>
+            <w:tcW w:w="2495" w:type="dxa"/>
+          </w:tcPr>
+          <w:p>
+            <w:r>
+              <w:t>Test Type:</w:t>
+            </w:r>
+          </w:p>
+        </w:tc>
+        <w:tc>
+          <w:tcPr>
+            <w:tcW w:w="1828" w:type="dxa"/>
+          </w:tcPr>
+          <w:p/>
+        </w:tc>
+        <w:tc>
+          <w:tcPr>
+            <w:tcW w:w="1201" w:type="dxa"/>
+          </w:tcPr>
+          <w:p>
+            <w:r>
+              <w:t>Success Criteria:</w:t>
+            </w:r>
+          </w:p>
+        </w:tc>
+        <w:tc>
+          <w:tcPr>
+            <w:tcW w:w="3492" w:type="dxa"/>
+          </w:tcPr>
+          <w:p/>
+        </w:tc>
+      </w:tr>
+      <w:tr>
+        <w:tc>
+          <w:tcPr>
+            <w:tcW w:w="2495" w:type="dxa"/>
+          </w:tcPr>
+          <w:p>
+            <w:r>
+              <w:t>Number of Attempts:</w:t>
+            </w:r>
+          </w:p>
+        </w:tc>
+        <w:tc>
+          <w:tcPr>
+            <w:tcW w:w="1828" w:type="dxa"/>
+          </w:tcPr>
+          <w:p/>
+        </w:tc>
+        <w:tc>
+          <w:tcPr>
+            <w:tcW w:w="1201" w:type="dxa"/>
+          </w:tcPr>
+          <w:p>
+            <w:r>
+              <w:t>Comments:</w:t>
+            </w:r>
+          </w:p>
+        </w:tc>
+        <w:tc>
+          <w:tcPr>
+            <w:tcW w:w="3492" w:type="dxa"/>
+          </w:tcPr>
+          <w:p/>
+        </w:tc>
+      </w:tr>
+      <w:tr>
+        <w:tc>
+          <w:tcPr>
+            <w:tcW w:w="2495" w:type="dxa"/>
+          </w:tcPr>
+          <w:p>
+            <w:r>
+              <w:t>List of Equipment/requirements</w:t>
+            </w:r>
+          </w:p>
+        </w:tc>
+        <w:tc>
+          <w:tcPr>
+            <w:tcW w:w="6521" w:type="dxa"/>
+            <w:gridSpan w:val="3"/>
+          </w:tcPr>
+          <w:p/>
+        </w:tc>
+      </w:tr>
+      <w:tr>
+        <w:tc>
+          <w:tcPr>
+            <w:tcW w:w="2495" w:type="dxa"/>
+          </w:tcPr>
+          <w:p>
+            <w:r>
+              <w:t>Setup Instructions</w:t>
+            </w:r>
+          </w:p>
+        </w:tc>
+        <w:tc>
+          <w:tcPr>
+            <w:tcW w:w="6521" w:type="dxa"/>
+            <w:gridSpan w:val="3"/>
+          </w:tcPr>
+          <w:p/>
+        </w:tc>
+      </w:tr>
+      <w:tr>
+        <w:tc>
+          <w:tcPr>
+            <w:tcW w:w="2495" w:type="dxa"/>
+          </w:tcPr>
+          <w:p>
+            <w:r>
+              <w:t>Failure Correction Procedure</w:t>
+            </w:r>
+          </w:p>
+        </w:tc>
+        <w:tc>
+          <w:tcPr>
+            <w:tcW w:w="6521" w:type="dxa"/>
+            <w:gridSpan w:val="3"/>
+          </w:tcPr>
+          <w:p/>
+        </w:tc>
+      </w:tr>
+      <w:tr>
+        <w:tc>
+          <w:tcPr>
+            <w:tcW w:w="2495" w:type="dxa"/>
+          </w:tcPr>
+          <w:p>
+            <w:r>
+              <w:t>Engineer/Technician</w:t>
+            </w:r>
+          </w:p>
+        </w:tc>
+        <w:tc>
+          <w:tcPr>
+            <w:tcW w:w="6521" w:type="dxa"/>
+            <w:gridSpan w:val="3"/>
+          </w:tcPr>
+          <w:p>
+            <w:r>
+              <w:t>Samuel Harrison/Stephen Anderson</w:t>
+            </w:r>
+          </w:p>
+        </w:tc>
+      </w:tr>
+      <w:tr>
+        <w:tc>
+          <w:tcPr>
+            <w:tcW w:w="2495" w:type="dxa"/>
+          </w:tcPr>
+          <w:p>
+            <w:r>
+              <w:t>Individual Results:</w:t>
+            </w:r>
+          </w:p>
+        </w:tc>
+        <w:tc>
+          <w:tcPr>
+            <w:tcW w:w="6521" w:type="dxa"/>
+            <w:gridSpan w:val="3"/>
+          </w:tcPr>
+          <w:p/>
+        </w:tc>
+      </w:tr>
+    </w:tbl>
+    <w:p>
+      <w:bookmarkStart w:id="0" w:name="_GoBack"/>
+      <w:bookmarkEnd w:id="0"/>
+    </w:p>
     <w:sectPr>
       <w:pgSz w:w="11906" w:h="16838" w:code="9"/>
       <w:pgMar w:top="1440" w:right="1440" w:bottom="1440" w:left="1440" w:header="708" w:footer="708" w:gutter="0"/>

</xml_diff>

<commit_message>
Added more tables to the test plan
</commit_message>
<xml_diff>
--- a/Test Plan.docx
+++ b/Test Plan.docx
@@ -127,7 +127,7 @@
           </w:tcPr>
           <w:p>
             <w:r>
-              <w:t>1</w:t>
+              <w:t>2</w:t>
             </w:r>
           </w:p>
         </w:tc>
@@ -397,7 +397,7 @@
           </w:tcPr>
           <w:p>
             <w:r>
-              <w:t>1</w:t>
+              <w:t>3</w:t>
             </w:r>
           </w:p>
         </w:tc>
@@ -932,7 +932,7 @@
           </w:tcPr>
           <w:p>
             <w:r>
-              <w:t>1</w:t>
+              <w:t>2</w:t>
             </w:r>
           </w:p>
         </w:tc>
@@ -2902,9 +2902,9 @@
       </w:tblPr>
       <w:tblGrid>
         <w:gridCol w:w="2495"/>
-        <w:gridCol w:w="1793"/>
+        <w:gridCol w:w="1797"/>
         <w:gridCol w:w="1298"/>
-        <w:gridCol w:w="3430"/>
+        <w:gridCol w:w="3426"/>
       </w:tblGrid>
       <w:tr>
         <w:tc>
@@ -2963,7 +2963,11 @@
           <w:tcPr>
             <w:tcW w:w="1828" w:type="dxa"/>
           </w:tcPr>
-          <w:p/>
+          <w:p>
+            <w:r>
+              <w:t>Quality</w:t>
+            </w:r>
+          </w:p>
         </w:tc>
         <w:tc>
           <w:tcPr>
@@ -2979,16 +2983,21 @@
           <w:tcPr>
             <w:tcW w:w="3492" w:type="dxa"/>
           </w:tcPr>
-          <w:p/>
-        </w:tc>
-      </w:tr>
-      <w:tr>
-        <w:tc>
-          <w:tcPr>
-            <w:tcW w:w="2495" w:type="dxa"/>
-          </w:tcPr>
-          <w:p>
-            <w:r>
+          <w:p>
+            <w:r>
+              <w:t>A list of 5 images with different filenames loaded in a random non-alphabetical order should become ordered alphabetically</w:t>
+            </w:r>
+          </w:p>
+        </w:tc>
+      </w:tr>
+      <w:tr>
+        <w:tc>
+          <w:tcPr>
+            <w:tcW w:w="2495" w:type="dxa"/>
+          </w:tcPr>
+          <w:p>
+            <w:r>
+              <w:lastRenderedPageBreak/>
               <w:t>Number of Attempts:</w:t>
             </w:r>
           </w:p>
@@ -2997,7 +3006,11 @@
           <w:tcPr>
             <w:tcW w:w="1828" w:type="dxa"/>
           </w:tcPr>
-          <w:p/>
+          <w:p>
+            <w:r>
+              <w:t>1</w:t>
+            </w:r>
+          </w:p>
         </w:tc>
         <w:tc>
           <w:tcPr>
@@ -3013,7 +3026,17 @@
           <w:tcPr>
             <w:tcW w:w="3492" w:type="dxa"/>
           </w:tcPr>
-          <w:p/>
+          <w:p>
+            <w:r>
+              <w:t>Currently no function</w:t>
+            </w:r>
+            <w:r>
+              <w:t xml:space="preserve"> or button</w:t>
+            </w:r>
+            <w:r>
+              <w:t xml:space="preserve"> to test</w:t>
+            </w:r>
+          </w:p>
         </w:tc>
       </w:tr>
       <w:tr>
@@ -3032,17 +3055,20 @@
             <w:tcW w:w="6521" w:type="dxa"/>
             <w:gridSpan w:val="3"/>
           </w:tcPr>
-          <w:p/>
-        </w:tc>
-      </w:tr>
-      <w:tr>
-        <w:tc>
-          <w:tcPr>
-            <w:tcW w:w="2495" w:type="dxa"/>
-          </w:tcPr>
-          <w:p>
-            <w:r>
-              <w:lastRenderedPageBreak/>
+          <w:p>
+            <w:r>
+              <w:t>A collection of 5 images are necessary – they are included in the “Images” folder in the root directory of the repository</w:t>
+            </w:r>
+          </w:p>
+        </w:tc>
+      </w:tr>
+      <w:tr>
+        <w:tc>
+          <w:tcPr>
+            <w:tcW w:w="2495" w:type="dxa"/>
+          </w:tcPr>
+          <w:p>
+            <w:r>
               <w:t>Setup Instructions</w:t>
             </w:r>
           </w:p>
@@ -3052,7 +3078,11 @@
             <w:tcW w:w="6521" w:type="dxa"/>
             <w:gridSpan w:val="3"/>
           </w:tcPr>
-          <w:p/>
+          <w:p>
+            <w:r>
+              <w:t>The images from the included folder will need to be loaded in non-alphabetical order into the program</w:t>
+            </w:r>
+          </w:p>
         </w:tc>
       </w:tr>
       <w:tr>
@@ -3071,7 +3101,20 @@
             <w:tcW w:w="6521" w:type="dxa"/>
             <w:gridSpan w:val="3"/>
           </w:tcPr>
-          <w:p/>
+          <w:p>
+            <w:r>
+              <w:t xml:space="preserve">Working through </w:t>
+            </w:r>
+            <w:r>
+              <w:t xml:space="preserve">the function to </w:t>
+            </w:r>
+            <w:r>
+              <w:t>add the decided upon algorithm</w:t>
+            </w:r>
+            <w:r>
+              <w:t xml:space="preserve"> and look at where the errors occur to correct them</w:t>
+            </w:r>
+          </w:p>
         </w:tc>
       </w:tr>
       <w:tr>
@@ -3113,7 +3156,11 @@
             <w:tcW w:w="6521" w:type="dxa"/>
             <w:gridSpan w:val="3"/>
           </w:tcPr>
-          <w:p/>
+          <w:p>
+            <w:r>
+              <w:t>Fail</w:t>
+            </w:r>
+          </w:p>
         </w:tc>
       </w:tr>
     </w:tbl>
@@ -3126,9 +3173,9 @@
       </w:tblPr>
       <w:tblGrid>
         <w:gridCol w:w="2495"/>
-        <w:gridCol w:w="1793"/>
+        <w:gridCol w:w="1800"/>
         <w:gridCol w:w="1298"/>
-        <w:gridCol w:w="3430"/>
+        <w:gridCol w:w="3423"/>
       </w:tblGrid>
       <w:tr>
         <w:tc>
@@ -3149,6 +3196,9 @@
             <w:r>
               <w:t>9</w:t>
             </w:r>
+            <w:r>
+              <w:t>a</w:t>
+            </w:r>
           </w:p>
         </w:tc>
         <w:tc>
@@ -3167,7 +3217,7 @@
           </w:tcPr>
           <w:p>
             <w:r>
-              <w:t>Export image</w:t>
+              <w:t>Add label</w:t>
             </w:r>
           </w:p>
         </w:tc>
@@ -3187,7 +3237,11 @@
           <w:tcPr>
             <w:tcW w:w="1828" w:type="dxa"/>
           </w:tcPr>
-          <w:p/>
+          <w:p>
+            <w:r>
+              <w:t>Quality</w:t>
+            </w:r>
+          </w:p>
         </w:tc>
         <w:tc>
           <w:tcPr>
@@ -3203,7 +3257,17 @@
           <w:tcPr>
             <w:tcW w:w="3492" w:type="dxa"/>
           </w:tcPr>
-          <w:p/>
+          <w:p>
+            <w:r>
+              <w:t xml:space="preserve">Adds a label </w:t>
+            </w:r>
+            <w:r>
+              <w:t>to the list</w:t>
+            </w:r>
+            <w:r>
+              <w:t>, specific to an image</w:t>
+            </w:r>
+          </w:p>
         </w:tc>
       </w:tr>
       <w:tr>
@@ -3221,7 +3285,11 @@
           <w:tcPr>
             <w:tcW w:w="1828" w:type="dxa"/>
           </w:tcPr>
-          <w:p/>
+          <w:p>
+            <w:r>
+              <w:t>2</w:t>
+            </w:r>
+          </w:p>
         </w:tc>
         <w:tc>
           <w:tcPr>
@@ -3237,7 +3305,14 @@
           <w:tcPr>
             <w:tcW w:w="3492" w:type="dxa"/>
           </w:tcPr>
-          <w:p/>
+          <w:p>
+            <w:r>
+              <w:t>Currently unsure if there is a way to define the name when the label is created. The software crashes if I try to add a label without an image bein</w:t>
+            </w:r>
+            <w:r>
+              <w:t>g loaded into the active window</w:t>
+            </w:r>
+          </w:p>
         </w:tc>
       </w:tr>
       <w:tr>
@@ -3256,7 +3331,11 @@
             <w:tcW w:w="6521" w:type="dxa"/>
             <w:gridSpan w:val="3"/>
           </w:tcPr>
-          <w:p/>
+          <w:p>
+            <w:r>
+              <w:t>A valid image that can be loaded</w:t>
+            </w:r>
+          </w:p>
         </w:tc>
       </w:tr>
       <w:tr>
@@ -3275,7 +3354,11 @@
             <w:tcW w:w="6521" w:type="dxa"/>
             <w:gridSpan w:val="3"/>
           </w:tcPr>
-          <w:p/>
+          <w:p>
+            <w:r>
+              <w:t>An image needs to be loaded into the active section of the window</w:t>
+            </w:r>
+          </w:p>
         </w:tc>
       </w:tr>
       <w:tr>
@@ -3294,7 +3377,11 @@
             <w:tcW w:w="6521" w:type="dxa"/>
             <w:gridSpan w:val="3"/>
           </w:tcPr>
-          <w:p/>
+          <w:p>
+            <w:r>
+              <w:t>Discuss with the software developer how to prevent the index out of bounds exception that occurs when an image isn’t loaded</w:t>
+            </w:r>
+          </w:p>
         </w:tc>
       </w:tr>
       <w:tr>
@@ -3336,7 +3423,14 @@
             <w:tcW w:w="6521" w:type="dxa"/>
             <w:gridSpan w:val="3"/>
           </w:tcPr>
-          <w:p/>
+          <w:p>
+            <w:r>
+              <w:t>Pass – With concern</w:t>
+            </w:r>
+            <w:r>
+              <w:t>s</w:t>
+            </w:r>
+          </w:p>
         </w:tc>
       </w:tr>
     </w:tbl>
@@ -3349,9 +3443,9 @@
       </w:tblPr>
       <w:tblGrid>
         <w:gridCol w:w="2495"/>
-        <w:gridCol w:w="1796"/>
+        <w:gridCol w:w="1802"/>
         <w:gridCol w:w="1298"/>
-        <w:gridCol w:w="3427"/>
+        <w:gridCol w:w="3421"/>
       </w:tblGrid>
       <w:tr>
         <w:tc>
@@ -3370,7 +3464,7 @@
           </w:tcPr>
           <w:p>
             <w:r>
-              <w:t>10</w:t>
+              <w:t>9b</w:t>
             </w:r>
           </w:p>
         </w:tc>
@@ -3390,7 +3484,7 @@
           </w:tcPr>
           <w:p>
             <w:r>
-              <w:t>Add label</w:t>
+              <w:t>Add labels to multiple images</w:t>
             </w:r>
           </w:p>
         </w:tc>
@@ -3410,7 +3504,11 @@
           <w:tcPr>
             <w:tcW w:w="1828" w:type="dxa"/>
           </w:tcPr>
-          <w:p/>
+          <w:p>
+            <w:r>
+              <w:t>Quantity</w:t>
+            </w:r>
+          </w:p>
         </w:tc>
         <w:tc>
           <w:tcPr>
@@ -3426,7 +3524,11 @@
           <w:tcPr>
             <w:tcW w:w="3492" w:type="dxa"/>
           </w:tcPr>
-          <w:p/>
+          <w:p>
+            <w:r>
+              <w:t>Considered a success if there are two images loaded but adding a label only adds it to one of the images – and then another</w:t>
+            </w:r>
+          </w:p>
         </w:tc>
       </w:tr>
       <w:tr>
@@ -3444,7 +3546,11 @@
           <w:tcPr>
             <w:tcW w:w="1828" w:type="dxa"/>
           </w:tcPr>
-          <w:p/>
+          <w:p>
+            <w:r>
+              <w:t>1</w:t>
+            </w:r>
+          </w:p>
         </w:tc>
         <w:tc>
           <w:tcPr>
@@ -3460,7 +3566,11 @@
           <w:tcPr>
             <w:tcW w:w="3492" w:type="dxa"/>
           </w:tcPr>
-          <w:p/>
+          <w:p>
+            <w:r>
+              <w:t xml:space="preserve">I believe that the function passes but there is no way to edit the names of the label to be 100% sure </w:t>
+            </w:r>
+          </w:p>
         </w:tc>
       </w:tr>
       <w:tr>
@@ -3479,7 +3589,11 @@
             <w:tcW w:w="6521" w:type="dxa"/>
             <w:gridSpan w:val="3"/>
           </w:tcPr>
-          <w:p/>
+          <w:p>
+            <w:r>
+              <w:t>Three valid images that can be loaded</w:t>
+            </w:r>
+          </w:p>
         </w:tc>
       </w:tr>
       <w:tr>
@@ -3498,7 +3612,11 @@
             <w:tcW w:w="6521" w:type="dxa"/>
             <w:gridSpan w:val="3"/>
           </w:tcPr>
-          <w:p/>
+          <w:p>
+            <w:r>
+              <w:t>Load the three images and then select one of them</w:t>
+            </w:r>
+          </w:p>
         </w:tc>
       </w:tr>
       <w:tr>
@@ -3517,7 +3635,11 @@
             <w:tcW w:w="6521" w:type="dxa"/>
             <w:gridSpan w:val="3"/>
           </w:tcPr>
-          <w:p/>
+          <w:p>
+            <w:r>
+              <w:t>Have a look at how the labels are being stored and see if there is a way to improve it</w:t>
+            </w:r>
+          </w:p>
         </w:tc>
       </w:tr>
       <w:tr>
@@ -3559,7 +3681,11 @@
             <w:tcW w:w="6521" w:type="dxa"/>
             <w:gridSpan w:val="3"/>
           </w:tcPr>
-          <w:p/>
+          <w:p>
+            <w:r>
+              <w:t>Pass</w:t>
+            </w:r>
+          </w:p>
         </w:tc>
       </w:tr>
     </w:tbl>
@@ -3572,9 +3698,9 @@
       </w:tblPr>
       <w:tblGrid>
         <w:gridCol w:w="2495"/>
-        <w:gridCol w:w="1794"/>
+        <w:gridCol w:w="1802"/>
         <w:gridCol w:w="1298"/>
-        <w:gridCol w:w="3429"/>
+        <w:gridCol w:w="3421"/>
       </w:tblGrid>
       <w:tr>
         <w:tc>
@@ -3593,7 +3719,7 @@
           </w:tcPr>
           <w:p>
             <w:r>
-              <w:t>11</w:t>
+              <w:t>9c</w:t>
             </w:r>
           </w:p>
         </w:tc>
@@ -3613,6 +3739,269 @@
           </w:tcPr>
           <w:p>
             <w:r>
+              <w:t>Add</w:t>
+            </w:r>
+            <w:r>
+              <w:t xml:space="preserve"> multiple labels to one image</w:t>
+            </w:r>
+          </w:p>
+        </w:tc>
+      </w:tr>
+      <w:tr>
+        <w:tc>
+          <w:tcPr>
+            <w:tcW w:w="2495" w:type="dxa"/>
+          </w:tcPr>
+          <w:p>
+            <w:r>
+              <w:t>Test Type:</w:t>
+            </w:r>
+          </w:p>
+        </w:tc>
+        <w:tc>
+          <w:tcPr>
+            <w:tcW w:w="1828" w:type="dxa"/>
+          </w:tcPr>
+          <w:p>
+            <w:r>
+              <w:t>Quantity</w:t>
+            </w:r>
+          </w:p>
+        </w:tc>
+        <w:tc>
+          <w:tcPr>
+            <w:tcW w:w="1201" w:type="dxa"/>
+          </w:tcPr>
+          <w:p>
+            <w:r>
+              <w:t>Success Criteria:</w:t>
+            </w:r>
+          </w:p>
+        </w:tc>
+        <w:tc>
+          <w:tcPr>
+            <w:tcW w:w="3492" w:type="dxa"/>
+          </w:tcPr>
+          <w:p>
+            <w:r>
+              <w:t xml:space="preserve">Considered a success if </w:t>
+            </w:r>
+            <w:r>
+              <w:t>it is possible to add 3 labels when an image is loaded</w:t>
+            </w:r>
+          </w:p>
+        </w:tc>
+      </w:tr>
+      <w:tr>
+        <w:tc>
+          <w:tcPr>
+            <w:tcW w:w="2495" w:type="dxa"/>
+          </w:tcPr>
+          <w:p>
+            <w:r>
+              <w:lastRenderedPageBreak/>
+              <w:t>Number of Attempts:</w:t>
+            </w:r>
+          </w:p>
+        </w:tc>
+        <w:tc>
+          <w:tcPr>
+            <w:tcW w:w="1828" w:type="dxa"/>
+          </w:tcPr>
+          <w:p>
+            <w:r>
+              <w:t>1</w:t>
+            </w:r>
+          </w:p>
+        </w:tc>
+        <w:tc>
+          <w:tcPr>
+            <w:tcW w:w="1201" w:type="dxa"/>
+          </w:tcPr>
+          <w:p>
+            <w:r>
+              <w:t>Comments:</w:t>
+            </w:r>
+          </w:p>
+        </w:tc>
+        <w:tc>
+          <w:tcPr>
+            <w:tcW w:w="3492" w:type="dxa"/>
+          </w:tcPr>
+          <w:p>
+            <w:r>
+              <w:t>Appears to be functioning without issue</w:t>
+            </w:r>
+          </w:p>
+        </w:tc>
+      </w:tr>
+      <w:tr>
+        <w:tc>
+          <w:tcPr>
+            <w:tcW w:w="2495" w:type="dxa"/>
+          </w:tcPr>
+          <w:p>
+            <w:r>
+              <w:t>List of Equipment/requirements</w:t>
+            </w:r>
+          </w:p>
+        </w:tc>
+        <w:tc>
+          <w:tcPr>
+            <w:tcW w:w="6521" w:type="dxa"/>
+            <w:gridSpan w:val="3"/>
+          </w:tcPr>
+          <w:p>
+            <w:r>
+              <w:t>Three valid images that can be loaded</w:t>
+            </w:r>
+          </w:p>
+        </w:tc>
+      </w:tr>
+      <w:tr>
+        <w:tc>
+          <w:tcPr>
+            <w:tcW w:w="2495" w:type="dxa"/>
+          </w:tcPr>
+          <w:p>
+            <w:r>
+              <w:t>Setup Instructions</w:t>
+            </w:r>
+          </w:p>
+        </w:tc>
+        <w:tc>
+          <w:tcPr>
+            <w:tcW w:w="6521" w:type="dxa"/>
+            <w:gridSpan w:val="3"/>
+          </w:tcPr>
+          <w:p>
+            <w:r>
+              <w:t>Load the three images and then select one of them</w:t>
+            </w:r>
+          </w:p>
+        </w:tc>
+      </w:tr>
+      <w:tr>
+        <w:tc>
+          <w:tcPr>
+            <w:tcW w:w="2495" w:type="dxa"/>
+          </w:tcPr>
+          <w:p>
+            <w:r>
+              <w:t>Failure Correction Procedure</w:t>
+            </w:r>
+          </w:p>
+        </w:tc>
+        <w:tc>
+          <w:tcPr>
+            <w:tcW w:w="6521" w:type="dxa"/>
+            <w:gridSpan w:val="3"/>
+          </w:tcPr>
+          <w:p>
+            <w:r>
+              <w:t>Have a look at how the labels are being stored and see if there is a way to improve it</w:t>
+            </w:r>
+          </w:p>
+        </w:tc>
+      </w:tr>
+      <w:tr>
+        <w:tc>
+          <w:tcPr>
+            <w:tcW w:w="2495" w:type="dxa"/>
+          </w:tcPr>
+          <w:p>
+            <w:r>
+              <w:t>Engineer/Technician</w:t>
+            </w:r>
+          </w:p>
+        </w:tc>
+        <w:tc>
+          <w:tcPr>
+            <w:tcW w:w="6521" w:type="dxa"/>
+            <w:gridSpan w:val="3"/>
+          </w:tcPr>
+          <w:p>
+            <w:r>
+              <w:t>Samuel Harrison/Stephen Anderson</w:t>
+            </w:r>
+          </w:p>
+        </w:tc>
+      </w:tr>
+      <w:tr>
+        <w:tc>
+          <w:tcPr>
+            <w:tcW w:w="2495" w:type="dxa"/>
+          </w:tcPr>
+          <w:p>
+            <w:r>
+              <w:t>Individual Results:</w:t>
+            </w:r>
+          </w:p>
+        </w:tc>
+        <w:tc>
+          <w:tcPr>
+            <w:tcW w:w="6521" w:type="dxa"/>
+            <w:gridSpan w:val="3"/>
+          </w:tcPr>
+          <w:p>
+            <w:r>
+              <w:t>Pass</w:t>
+            </w:r>
+          </w:p>
+        </w:tc>
+      </w:tr>
+    </w:tbl>
+    <w:p/>
+    <w:p/>
+    <w:tbl>
+      <w:tblPr>
+        <w:tblStyle w:val="TableGrid"/>
+        <w:tblW w:w="0" w:type="auto"/>
+        <w:tblLook w:val="04A0" w:firstRow="1" w:lastRow="0" w:firstColumn="1" w:lastColumn="0" w:noHBand="0" w:noVBand="1"/>
+      </w:tblPr>
+      <w:tblGrid>
+        <w:gridCol w:w="2495"/>
+        <w:gridCol w:w="1801"/>
+        <w:gridCol w:w="1298"/>
+        <w:gridCol w:w="3422"/>
+      </w:tblGrid>
+      <w:tr>
+        <w:tc>
+          <w:tcPr>
+            <w:tcW w:w="2495" w:type="dxa"/>
+          </w:tcPr>
+          <w:p>
+            <w:r>
+              <w:t>ID:</w:t>
+            </w:r>
+          </w:p>
+        </w:tc>
+        <w:tc>
+          <w:tcPr>
+            <w:tcW w:w="1828" w:type="dxa"/>
+          </w:tcPr>
+          <w:p>
+            <w:r>
+              <w:t>10</w:t>
+            </w:r>
+          </w:p>
+        </w:tc>
+        <w:tc>
+          <w:tcPr>
+            <w:tcW w:w="1201" w:type="dxa"/>
+          </w:tcPr>
+          <w:p>
+            <w:r>
+              <w:t>Description:</w:t>
+            </w:r>
+          </w:p>
+        </w:tc>
+        <w:tc>
+          <w:tcPr>
+            <w:tcW w:w="3492" w:type="dxa"/>
+          </w:tcPr>
+          <w:p>
+            <w:r>
               <w:t>Remove label</w:t>
             </w:r>
           </w:p>
@@ -3633,7 +4022,11 @@
           <w:tcPr>
             <w:tcW w:w="1828" w:type="dxa"/>
           </w:tcPr>
-          <w:p/>
+          <w:p>
+            <w:r>
+              <w:t>Quality</w:t>
+            </w:r>
+          </w:p>
         </w:tc>
         <w:tc>
           <w:tcPr>
@@ -3649,7 +4042,11 @@
           <w:tcPr>
             <w:tcW w:w="3492" w:type="dxa"/>
           </w:tcPr>
-          <w:p/>
+          <w:p>
+            <w:r>
+              <w:t>Removes the selected label from a single image that is loaded</w:t>
+            </w:r>
+          </w:p>
         </w:tc>
       </w:tr>
       <w:tr>
@@ -3667,7 +4064,11 @@
           <w:tcPr>
             <w:tcW w:w="1828" w:type="dxa"/>
           </w:tcPr>
-          <w:p/>
+          <w:p>
+            <w:r>
+              <w:t>1</w:t>
+            </w:r>
+          </w:p>
         </w:tc>
         <w:tc>
           <w:tcPr>
@@ -3683,7 +4084,11 @@
           <w:tcPr>
             <w:tcW w:w="3492" w:type="dxa"/>
           </w:tcPr>
-          <w:p/>
+          <w:p>
+            <w:r>
+              <w:t>Seems to be working without issues</w:t>
+            </w:r>
+          </w:p>
         </w:tc>
       </w:tr>
       <w:tr>
@@ -3702,7 +4107,11 @@
             <w:tcW w:w="6521" w:type="dxa"/>
             <w:gridSpan w:val="3"/>
           </w:tcPr>
-          <w:p/>
+          <w:p>
+            <w:r>
+              <w:t>Two images need to be loaded, both with at least one label of the same name on them</w:t>
+            </w:r>
+          </w:p>
         </w:tc>
       </w:tr>
       <w:tr>
@@ -3721,7 +4130,11 @@
             <w:tcW w:w="6521" w:type="dxa"/>
             <w:gridSpan w:val="3"/>
           </w:tcPr>
-          <w:p/>
+          <w:p>
+            <w:r>
+              <w:t>Need to load two different images, add a label to each (the labels at time of testing defaulted to the name “test”)</w:t>
+            </w:r>
+          </w:p>
         </w:tc>
       </w:tr>
       <w:tr>
@@ -3740,7 +4153,20 @@
             <w:tcW w:w="6521" w:type="dxa"/>
             <w:gridSpan w:val="3"/>
           </w:tcPr>
-          <w:p/>
+          <w:p>
+            <w:r>
+              <w:t>L</w:t>
+            </w:r>
+            <w:r>
+              <w:t xml:space="preserve">ook at how the labels are being stored and see if there is a way to </w:t>
+            </w:r>
+            <w:r>
+              <w:t>fix</w:t>
+            </w:r>
+            <w:r>
+              <w:t xml:space="preserve"> it</w:t>
+            </w:r>
+          </w:p>
         </w:tc>
       </w:tr>
       <w:tr>
@@ -3782,7 +4208,11 @@
             <w:tcW w:w="6521" w:type="dxa"/>
             <w:gridSpan w:val="3"/>
           </w:tcPr>
-          <w:p/>
+          <w:p>
+            <w:r>
+              <w:t>Pass</w:t>
+            </w:r>
+          </w:p>
         </w:tc>
       </w:tr>
     </w:tbl>
@@ -3795,9 +4225,9 @@
       </w:tblPr>
       <w:tblGrid>
         <w:gridCol w:w="2495"/>
-        <w:gridCol w:w="1794"/>
+        <w:gridCol w:w="1800"/>
         <w:gridCol w:w="1298"/>
-        <w:gridCol w:w="3429"/>
+        <w:gridCol w:w="3423"/>
       </w:tblGrid>
       <w:tr>
         <w:tc>
@@ -3816,7 +4246,7 @@
           </w:tcPr>
           <w:p>
             <w:r>
-              <w:t>12</w:t>
+              <w:t>11</w:t>
             </w:r>
           </w:p>
         </w:tc>
@@ -3856,7 +4286,11 @@
           <w:tcPr>
             <w:tcW w:w="1828" w:type="dxa"/>
           </w:tcPr>
-          <w:p/>
+          <w:p>
+            <w:r>
+              <w:t>Quality</w:t>
+            </w:r>
+          </w:p>
         </w:tc>
         <w:tc>
           <w:tcPr>
@@ -3872,7 +4306,11 @@
           <w:tcPr>
             <w:tcW w:w="3492" w:type="dxa"/>
           </w:tcPr>
-          <w:p/>
+          <w:p>
+            <w:r>
+              <w:t>A way of selecting and then choosing to rename a label leads to the label having a different name</w:t>
+            </w:r>
+          </w:p>
         </w:tc>
       </w:tr>
       <w:tr>
@@ -3890,7 +4328,11 @@
           <w:tcPr>
             <w:tcW w:w="1828" w:type="dxa"/>
           </w:tcPr>
-          <w:p/>
+          <w:p>
+            <w:r>
+              <w:t>1</w:t>
+            </w:r>
+          </w:p>
         </w:tc>
         <w:tc>
           <w:tcPr>
@@ -3906,17 +4348,20 @@
           <w:tcPr>
             <w:tcW w:w="3492" w:type="dxa"/>
           </w:tcPr>
-          <w:p/>
-        </w:tc>
-      </w:tr>
-      <w:tr>
-        <w:tc>
-          <w:tcPr>
-            <w:tcW w:w="2495" w:type="dxa"/>
-          </w:tcPr>
-          <w:p>
-            <w:r>
-              <w:lastRenderedPageBreak/>
+          <w:p>
+            <w:r>
+              <w:t>No apparent way – either through software button or hardware input – to start the renaming process</w:t>
+            </w:r>
+          </w:p>
+        </w:tc>
+      </w:tr>
+      <w:tr>
+        <w:tc>
+          <w:tcPr>
+            <w:tcW w:w="2495" w:type="dxa"/>
+          </w:tcPr>
+          <w:p>
+            <w:r>
               <w:t>List of Equipment/requirements</w:t>
             </w:r>
           </w:p>
@@ -3926,7 +4371,11 @@
             <w:tcW w:w="6521" w:type="dxa"/>
             <w:gridSpan w:val="3"/>
           </w:tcPr>
-          <w:p/>
+          <w:p>
+            <w:r>
+              <w:t>A valid image</w:t>
+            </w:r>
+          </w:p>
         </w:tc>
       </w:tr>
       <w:tr>
@@ -3945,7 +4394,11 @@
             <w:tcW w:w="6521" w:type="dxa"/>
             <w:gridSpan w:val="3"/>
           </w:tcPr>
-          <w:p/>
+          <w:p>
+            <w:r>
+              <w:t>Load an image and add a label to it</w:t>
+            </w:r>
+          </w:p>
         </w:tc>
       </w:tr>
       <w:tr>
@@ -3964,7 +4417,11 @@
             <w:tcW w:w="6521" w:type="dxa"/>
             <w:gridSpan w:val="3"/>
           </w:tcPr>
-          <w:p/>
+          <w:p>
+            <w:r>
+              <w:t>Add a button or hardware input that is linked to a function to change the name. This may require a more complex system to show the current name of the label as it is being changed</w:t>
+            </w:r>
+          </w:p>
         </w:tc>
       </w:tr>
       <w:tr>
@@ -4006,7 +4463,11 @@
             <w:tcW w:w="6521" w:type="dxa"/>
             <w:gridSpan w:val="3"/>
           </w:tcPr>
-          <w:p/>
+          <w:p>
+            <w:r>
+              <w:t>Fail</w:t>
+            </w:r>
+          </w:p>
         </w:tc>
       </w:tr>
     </w:tbl>
@@ -4019,9 +4480,9 @@
       </w:tblPr>
       <w:tblGrid>
         <w:gridCol w:w="2495"/>
-        <w:gridCol w:w="1795"/>
+        <w:gridCol w:w="1798"/>
         <w:gridCol w:w="1298"/>
-        <w:gridCol w:w="3428"/>
+        <w:gridCol w:w="3425"/>
       </w:tblGrid>
       <w:tr>
         <w:tc>
@@ -4040,7 +4501,7 @@
           </w:tcPr>
           <w:p>
             <w:r>
-              <w:t>13</w:t>
+              <w:t>12</w:t>
             </w:r>
           </w:p>
         </w:tc>
@@ -4080,7 +4541,11 @@
           <w:tcPr>
             <w:tcW w:w="1828" w:type="dxa"/>
           </w:tcPr>
-          <w:p/>
+          <w:p>
+            <w:r>
+              <w:t>Quality</w:t>
+            </w:r>
+          </w:p>
         </w:tc>
         <w:tc>
           <w:tcPr>
@@ -4096,7 +4561,11 @@
           <w:tcPr>
             <w:tcW w:w="3492" w:type="dxa"/>
           </w:tcPr>
-          <w:p/>
+          <w:p>
+            <w:r>
+              <w:t>Can successfully export – effectively make a saved version in a storage medium – of a created label</w:t>
+            </w:r>
+          </w:p>
         </w:tc>
       </w:tr>
       <w:tr>
@@ -4114,7 +4583,11 @@
           <w:tcPr>
             <w:tcW w:w="1828" w:type="dxa"/>
           </w:tcPr>
-          <w:p/>
+          <w:p>
+            <w:r>
+              <w:t>1</w:t>
+            </w:r>
+          </w:p>
         </w:tc>
         <w:tc>
           <w:tcPr>
@@ -4130,16 +4603,25 @@
           <w:tcPr>
             <w:tcW w:w="3492" w:type="dxa"/>
           </w:tcPr>
-          <w:p/>
-        </w:tc>
-      </w:tr>
-      <w:tr>
-        <w:tc>
-          <w:tcPr>
-            <w:tcW w:w="2495" w:type="dxa"/>
-          </w:tcPr>
-          <w:p>
-            <w:r>
+          <w:p>
+            <w:r>
+              <w:t xml:space="preserve">No functionality that I can see. It does not open a dialog box to pick a directory to save into, nor does it </w:t>
+            </w:r>
+            <w:r>
+              <w:lastRenderedPageBreak/>
+              <w:t>appear to save it in a default location</w:t>
+            </w:r>
+          </w:p>
+        </w:tc>
+      </w:tr>
+      <w:tr>
+        <w:tc>
+          <w:tcPr>
+            <w:tcW w:w="2495" w:type="dxa"/>
+          </w:tcPr>
+          <w:p>
+            <w:r>
+              <w:lastRenderedPageBreak/>
               <w:t>List of Equipment/requirements</w:t>
             </w:r>
           </w:p>
@@ -4149,7 +4631,11 @@
             <w:tcW w:w="6521" w:type="dxa"/>
             <w:gridSpan w:val="3"/>
           </w:tcPr>
-          <w:p/>
+          <w:p>
+            <w:r>
+              <w:t>A valid image and a label added to it</w:t>
+            </w:r>
+          </w:p>
         </w:tc>
       </w:tr>
       <w:tr>
@@ -4168,7 +4654,11 @@
             <w:tcW w:w="6521" w:type="dxa"/>
             <w:gridSpan w:val="3"/>
           </w:tcPr>
-          <w:p/>
+          <w:p>
+            <w:r>
+              <w:t>Load an image into the active space, then add a label to it</w:t>
+            </w:r>
+          </w:p>
         </w:tc>
       </w:tr>
       <w:tr>
@@ -4187,7 +4677,14 @@
             <w:tcW w:w="6521" w:type="dxa"/>
             <w:gridSpan w:val="3"/>
           </w:tcPr>
-          <w:p/>
+          <w:p>
+            <w:r>
+              <w:t xml:space="preserve">Look at the best way to add functionality to the </w:t>
+            </w:r>
+            <w:r>
+              <w:t>button, potentially asking the group manager on the best method</w:t>
+            </w:r>
+          </w:p>
         </w:tc>
       </w:tr>
       <w:tr>
@@ -4229,7 +4726,11 @@
             <w:tcW w:w="6521" w:type="dxa"/>
             <w:gridSpan w:val="3"/>
           </w:tcPr>
-          <w:p/>
+          <w:p>
+            <w:r>
+              <w:t>Fail</w:t>
+            </w:r>
+          </w:p>
         </w:tc>
       </w:tr>
     </w:tbl>
@@ -4242,9 +4743,9 @@
       </w:tblPr>
       <w:tblGrid>
         <w:gridCol w:w="2495"/>
-        <w:gridCol w:w="1795"/>
+        <w:gridCol w:w="1798"/>
         <w:gridCol w:w="1298"/>
-        <w:gridCol w:w="3428"/>
+        <w:gridCol w:w="3425"/>
       </w:tblGrid>
       <w:tr>
         <w:tc>
@@ -4263,7 +4764,7 @@
           </w:tcPr>
           <w:p>
             <w:r>
-              <w:t>14</w:t>
+              <w:t>13</w:t>
             </w:r>
           </w:p>
         </w:tc>
@@ -4303,7 +4804,11 @@
           <w:tcPr>
             <w:tcW w:w="1828" w:type="dxa"/>
           </w:tcPr>
-          <w:p/>
+          <w:p>
+            <w:r>
+              <w:t>Quality</w:t>
+            </w:r>
+          </w:p>
         </w:tc>
         <w:tc>
           <w:tcPr>
@@ -4319,7 +4824,11 @@
           <w:tcPr>
             <w:tcW w:w="3492" w:type="dxa"/>
           </w:tcPr>
-          <w:p/>
+          <w:p>
+            <w:r>
+              <w:t>Opens up a dialog – similar to importing an image – but allows the user to load a label instead</w:t>
+            </w:r>
+          </w:p>
         </w:tc>
       </w:tr>
       <w:tr>
@@ -4337,7 +4846,11 @@
           <w:tcPr>
             <w:tcW w:w="1828" w:type="dxa"/>
           </w:tcPr>
-          <w:p/>
+          <w:p>
+            <w:r>
+              <w:t>1</w:t>
+            </w:r>
+          </w:p>
         </w:tc>
         <w:tc>
           <w:tcPr>
@@ -4353,7 +4866,11 @@
           <w:tcPr>
             <w:tcW w:w="3492" w:type="dxa"/>
           </w:tcPr>
-          <w:p/>
+          <w:p>
+            <w:r>
+              <w:t>No apparent functionality</w:t>
+            </w:r>
+          </w:p>
         </w:tc>
       </w:tr>
       <w:tr>
@@ -4372,7 +4889,11 @@
             <w:tcW w:w="6521" w:type="dxa"/>
             <w:gridSpan w:val="3"/>
           </w:tcPr>
-          <w:p/>
+          <w:p>
+            <w:r>
+              <w:t>A valid image</w:t>
+            </w:r>
+          </w:p>
         </w:tc>
       </w:tr>
       <w:tr>
@@ -4391,7 +4912,11 @@
             <w:tcW w:w="6521" w:type="dxa"/>
             <w:gridSpan w:val="3"/>
           </w:tcPr>
-          <w:p/>
+          <w:p>
+            <w:r>
+              <w:t>Load an image into the main working area</w:t>
+            </w:r>
+          </w:p>
         </w:tc>
       </w:tr>
       <w:tr>
@@ -4410,7 +4935,11 @@
             <w:tcW w:w="6521" w:type="dxa"/>
             <w:gridSpan w:val="3"/>
           </w:tcPr>
-          <w:p/>
+          <w:p>
+            <w:r>
+              <w:t>Look at how to adapt the existing code to load an image to work with label files</w:t>
+            </w:r>
+          </w:p>
         </w:tc>
       </w:tr>
       <w:tr>
@@ -4452,7 +4981,11 @@
             <w:tcW w:w="6521" w:type="dxa"/>
             <w:gridSpan w:val="3"/>
           </w:tcPr>
-          <w:p/>
+          <w:p>
+            <w:r>
+              <w:t>Fail</w:t>
+            </w:r>
+          </w:p>
         </w:tc>
       </w:tr>
     </w:tbl>
@@ -4465,9 +4998,9 @@
       </w:tblPr>
       <w:tblGrid>
         <w:gridCol w:w="2495"/>
-        <w:gridCol w:w="1796"/>
+        <w:gridCol w:w="1801"/>
         <w:gridCol w:w="1298"/>
-        <w:gridCol w:w="3427"/>
+        <w:gridCol w:w="3422"/>
       </w:tblGrid>
       <w:tr>
         <w:tc>
@@ -4486,7 +5019,7 @@
           </w:tcPr>
           <w:p>
             <w:r>
-              <w:t>15</w:t>
+              <w:t>14</w:t>
             </w:r>
           </w:p>
         </w:tc>
@@ -4526,7 +5059,11 @@
           <w:tcPr>
             <w:tcW w:w="1828" w:type="dxa"/>
           </w:tcPr>
-          <w:p/>
+          <w:p>
+            <w:r>
+              <w:t>Quality</w:t>
+            </w:r>
+          </w:p>
         </w:tc>
         <w:tc>
           <w:tcPr>
@@ -4542,7 +5079,11 @@
           <w:tcPr>
             <w:tcW w:w="3492" w:type="dxa"/>
           </w:tcPr>
-          <w:p/>
+          <w:p>
+            <w:r>
+              <w:t>A list of 5 images with different names created in a random order should be re-ordered correctly</w:t>
+            </w:r>
+          </w:p>
         </w:tc>
       </w:tr>
       <w:tr>
@@ -4560,7 +5101,11 @@
           <w:tcPr>
             <w:tcW w:w="1828" w:type="dxa"/>
           </w:tcPr>
-          <w:p/>
+          <w:p>
+            <w:r>
+              <w:t>1</w:t>
+            </w:r>
+          </w:p>
         </w:tc>
         <w:tc>
           <w:tcPr>
@@ -4576,7 +5121,17 @@
           <w:tcPr>
             <w:tcW w:w="3492" w:type="dxa"/>
           </w:tcPr>
-          <w:p/>
+          <w:p>
+            <w:r>
+              <w:t xml:space="preserve">No obvious way of sorting the labels </w:t>
+            </w:r>
+            <w:r>
+              <w:t xml:space="preserve">(which currently have all default names) </w:t>
+            </w:r>
+            <w:r>
+              <w:t>with no function available either</w:t>
+            </w:r>
+          </w:p>
         </w:tc>
       </w:tr>
       <w:tr>
@@ -4595,7 +5150,11 @@
             <w:tcW w:w="6521" w:type="dxa"/>
             <w:gridSpan w:val="3"/>
           </w:tcPr>
-          <w:p/>
+          <w:p>
+            <w:r>
+              <w:t>A valid image</w:t>
+            </w:r>
+          </w:p>
         </w:tc>
       </w:tr>
       <w:tr>
@@ -4614,7 +5173,14 @@
             <w:tcW w:w="6521" w:type="dxa"/>
             <w:gridSpan w:val="3"/>
           </w:tcPr>
-          <w:p/>
+          <w:p>
+            <w:r>
+              <w:t xml:space="preserve">Create 5 differently named </w:t>
+            </w:r>
+            <w:r>
+              <w:t>labels in non-alphabetical order</w:t>
+            </w:r>
+          </w:p>
         </w:tc>
       </w:tr>
       <w:tr>
@@ -4633,7 +5199,11 @@
             <w:tcW w:w="6521" w:type="dxa"/>
             <w:gridSpan w:val="3"/>
           </w:tcPr>
-          <w:p/>
+          <w:p>
+            <w:r>
+              <w:t>Look at repurposing code that will be made for sorting the loaded images</w:t>
+            </w:r>
+          </w:p>
         </w:tc>
       </w:tr>
       <w:tr>
@@ -4675,7 +5245,11 @@
             <w:tcW w:w="6521" w:type="dxa"/>
             <w:gridSpan w:val="3"/>
           </w:tcPr>
-          <w:p/>
+          <w:p>
+            <w:r>
+              <w:t>Fail</w:t>
+            </w:r>
+          </w:p>
         </w:tc>
       </w:tr>
     </w:tbl>
@@ -4688,9 +5262,9 @@
       </w:tblPr>
       <w:tblGrid>
         <w:gridCol w:w="2495"/>
-        <w:gridCol w:w="1791"/>
+        <w:gridCol w:w="1797"/>
         <w:gridCol w:w="1298"/>
-        <w:gridCol w:w="3432"/>
+        <w:gridCol w:w="3426"/>
       </w:tblGrid>
       <w:tr>
         <w:tc>
@@ -4709,7 +5283,7 @@
           </w:tcPr>
           <w:p>
             <w:r>
-              <w:t>16</w:t>
+              <w:t>15</w:t>
             </w:r>
           </w:p>
         </w:tc>
@@ -4749,7 +5323,11 @@
           <w:tcPr>
             <w:tcW w:w="1828" w:type="dxa"/>
           </w:tcPr>
-          <w:p/>
+          <w:p>
+            <w:r>
+              <w:t>Quality</w:t>
+            </w:r>
+          </w:p>
         </w:tc>
         <w:tc>
           <w:tcPr>
@@ -4765,7 +5343,53 @@
           <w:tcPr>
             <w:tcW w:w="3492" w:type="dxa"/>
           </w:tcPr>
-          <w:p/>
+          <w:p>
+            <w:r>
+              <w:t>Only displays the name of the label that is searched for</w:t>
+            </w:r>
+          </w:p>
+        </w:tc>
+      </w:tr>
+      <w:tr>
+        <w:tc>
+          <w:tcPr>
+            <w:tcW w:w="2495" w:type="dxa"/>
+          </w:tcPr>
+          <w:p>
+            <w:r>
+              <w:t>Number of Attempts:</w:t>
+            </w:r>
+          </w:p>
+        </w:tc>
+        <w:tc>
+          <w:tcPr>
+            <w:tcW w:w="1828" w:type="dxa"/>
+          </w:tcPr>
+          <w:p>
+            <w:r>
+              <w:t>1</w:t>
+            </w:r>
+          </w:p>
+        </w:tc>
+        <w:tc>
+          <w:tcPr>
+            <w:tcW w:w="1201" w:type="dxa"/>
+          </w:tcPr>
+          <w:p>
+            <w:r>
+              <w:t>Comments:</w:t>
+            </w:r>
+          </w:p>
+        </w:tc>
+        <w:tc>
+          <w:tcPr>
+            <w:tcW w:w="3492" w:type="dxa"/>
+          </w:tcPr>
+          <w:p>
+            <w:r>
+              <w:t>Currently no functionality that I can see. There is no button to start a search, pressing ‘enter’ does nothing and it does not automatically filter the files from the list</w:t>
+            </w:r>
+          </w:p>
         </w:tc>
       </w:tr>
       <w:tr>
@@ -4776,48 +5400,6 @@
           <w:p>
             <w:r>
               <w:lastRenderedPageBreak/>
-              <w:t>Number of Attempts:</w:t>
-            </w:r>
-          </w:p>
-        </w:tc>
-        <w:tc>
-          <w:tcPr>
-            <w:tcW w:w="1828" w:type="dxa"/>
-          </w:tcPr>
-          <w:p>
-            <w:r>
-              <w:t>17</w:t>
-            </w:r>
-          </w:p>
-        </w:tc>
-        <w:tc>
-          <w:tcPr>
-            <w:tcW w:w="1201" w:type="dxa"/>
-          </w:tcPr>
-          <w:p>
-            <w:r>
-              <w:t>Comments:</w:t>
-            </w:r>
-          </w:p>
-        </w:tc>
-        <w:tc>
-          <w:tcPr>
-            <w:tcW w:w="3492" w:type="dxa"/>
-          </w:tcPr>
-          <w:p>
-            <w:r>
-              <w:t>Add annotation</w:t>
-            </w:r>
-          </w:p>
-        </w:tc>
-      </w:tr>
-      <w:tr>
-        <w:tc>
-          <w:tcPr>
-            <w:tcW w:w="2495" w:type="dxa"/>
-          </w:tcPr>
-          <w:p>
-            <w:r>
               <w:t>List of Equipment/requirements</w:t>
             </w:r>
           </w:p>
@@ -4827,7 +5409,11 @@
             <w:tcW w:w="6521" w:type="dxa"/>
             <w:gridSpan w:val="3"/>
           </w:tcPr>
-          <w:p/>
+          <w:p>
+            <w:r>
+              <w:t>A valid image and 2 differently named labels</w:t>
+            </w:r>
+          </w:p>
         </w:tc>
       </w:tr>
       <w:tr>
@@ -4846,7 +5432,11 @@
             <w:tcW w:w="6521" w:type="dxa"/>
             <w:gridSpan w:val="3"/>
           </w:tcPr>
-          <w:p/>
+          <w:p>
+            <w:r>
+              <w:t>Load the image and add the two different labels</w:t>
+            </w:r>
+          </w:p>
         </w:tc>
       </w:tr>
       <w:tr>
@@ -4865,7 +5455,17 @@
             <w:tcW w:w="6521" w:type="dxa"/>
             <w:gridSpan w:val="3"/>
           </w:tcPr>
-          <w:p/>
+          <w:p>
+            <w:r>
+              <w:t>Look at repurposing code that will be made for s</w:t>
+            </w:r>
+            <w:r>
+              <w:t>earching</w:t>
+            </w:r>
+            <w:r>
+              <w:t xml:space="preserve"> the loaded images</w:t>
+            </w:r>
+          </w:p>
         </w:tc>
       </w:tr>
       <w:tr>
@@ -4907,7 +5507,11 @@
             <w:tcW w:w="6521" w:type="dxa"/>
             <w:gridSpan w:val="3"/>
           </w:tcPr>
-          <w:p/>
+          <w:p>
+            <w:r>
+              <w:t>Fail</w:t>
+            </w:r>
+          </w:p>
         </w:tc>
       </w:tr>
     </w:tbl>
@@ -4920,9 +5524,9 @@
       </w:tblPr>
       <w:tblGrid>
         <w:gridCol w:w="2495"/>
-        <w:gridCol w:w="1791"/>
+        <w:gridCol w:w="1799"/>
         <w:gridCol w:w="1298"/>
-        <w:gridCol w:w="3432"/>
+        <w:gridCol w:w="3424"/>
       </w:tblGrid>
       <w:tr>
         <w:tc>
@@ -4941,7 +5545,10 @@
           </w:tcPr>
           <w:p>
             <w:r>
-              <w:t>18</w:t>
+              <w:t>16</w:t>
+            </w:r>
+            <w:r>
+              <w:t>a</w:t>
             </w:r>
           </w:p>
         </w:tc>
@@ -4961,7 +5568,16 @@
           </w:tcPr>
           <w:p>
             <w:r>
-              <w:t>Remove annotation</w:t>
+              <w:t>Add</w:t>
+            </w:r>
+            <w:r>
+              <w:t xml:space="preserve"> </w:t>
+            </w:r>
+            <w:r>
+              <w:t xml:space="preserve">rectangular </w:t>
+            </w:r>
+            <w:r>
+              <w:t>annotation</w:t>
             </w:r>
           </w:p>
         </w:tc>
@@ -4981,7 +5597,11 @@
           <w:tcPr>
             <w:tcW w:w="1828" w:type="dxa"/>
           </w:tcPr>
-          <w:p/>
+          <w:p>
+            <w:r>
+              <w:t>Quality</w:t>
+            </w:r>
+          </w:p>
         </w:tc>
         <w:tc>
           <w:tcPr>
@@ -4997,7 +5617,17 @@
           <w:tcPr>
             <w:tcW w:w="3492" w:type="dxa"/>
           </w:tcPr>
-          <w:p/>
+          <w:p>
+            <w:r>
+              <w:t>Adds a new</w:t>
+            </w:r>
+            <w:r>
+              <w:t xml:space="preserve"> rectangular</w:t>
+            </w:r>
+            <w:r>
+              <w:t xml:space="preserve"> annotation to a loaded image</w:t>
+            </w:r>
+          </w:p>
         </w:tc>
       </w:tr>
       <w:tr>
@@ -5015,7 +5645,11 @@
           <w:tcPr>
             <w:tcW w:w="1828" w:type="dxa"/>
           </w:tcPr>
-          <w:p/>
+          <w:p>
+            <w:r>
+              <w:t>2</w:t>
+            </w:r>
+          </w:p>
         </w:tc>
         <w:tc>
           <w:tcPr>
@@ -5031,7 +5665,17 @@
           <w:tcPr>
             <w:tcW w:w="3492" w:type="dxa"/>
           </w:tcPr>
-          <w:p/>
+          <w:p>
+            <w:r>
+              <w:t>Works but only has default parameters</w:t>
+            </w:r>
+            <w:r>
+              <w:t xml:space="preserve"> (and type)</w:t>
+            </w:r>
+            <w:r>
+              <w:t xml:space="preserve"> and has the same issue as with adding a label when an image is not loaded</w:t>
+            </w:r>
+          </w:p>
         </w:tc>
       </w:tr>
       <w:tr>
@@ -5050,7 +5694,11 @@
             <w:tcW w:w="6521" w:type="dxa"/>
             <w:gridSpan w:val="3"/>
           </w:tcPr>
-          <w:p/>
+          <w:p>
+            <w:r>
+              <w:t>A valid image</w:t>
+            </w:r>
+          </w:p>
         </w:tc>
       </w:tr>
       <w:tr>
@@ -5069,7 +5717,14 @@
             <w:tcW w:w="6521" w:type="dxa"/>
             <w:gridSpan w:val="3"/>
           </w:tcPr>
-          <w:p/>
+          <w:p>
+            <w:r>
+              <w:t>Load an image into the workspace</w:t>
+            </w:r>
+            <w:r>
+              <w:t xml:space="preserve"> and select the rectangular type of annotation</w:t>
+            </w:r>
+          </w:p>
         </w:tc>
       </w:tr>
       <w:tr>
@@ -5088,7 +5743,11 @@
             <w:tcW w:w="6521" w:type="dxa"/>
             <w:gridSpan w:val="3"/>
           </w:tcPr>
-          <w:p/>
+          <w:p>
+            <w:r>
+              <w:t>Look at what is causing any errors (if applicable) and look at the best way to fix them. This includes looking at how the errors related to adding a label were fixed</w:t>
+            </w:r>
+          </w:p>
         </w:tc>
       </w:tr>
       <w:tr>
@@ -5130,7 +5789,14 @@
             <w:tcW w:w="6521" w:type="dxa"/>
             <w:gridSpan w:val="3"/>
           </w:tcPr>
-          <w:p/>
+          <w:p>
+            <w:r>
+              <w:t>Pass</w:t>
+            </w:r>
+            <w:r>
+              <w:t xml:space="preserve"> – With concerns</w:t>
+            </w:r>
+          </w:p>
         </w:tc>
       </w:tr>
     </w:tbl>
@@ -5143,9 +5809,9 @@
       </w:tblPr>
       <w:tblGrid>
         <w:gridCol w:w="2495"/>
-        <w:gridCol w:w="1790"/>
+        <w:gridCol w:w="1799"/>
         <w:gridCol w:w="1298"/>
-        <w:gridCol w:w="3433"/>
+        <w:gridCol w:w="3424"/>
       </w:tblGrid>
       <w:tr>
         <w:tc>
@@ -5164,7 +5830,10 @@
           </w:tcPr>
           <w:p>
             <w:r>
-              <w:t>19</w:t>
+              <w:t>16</w:t>
+            </w:r>
+            <w:r>
+              <w:t>b</w:t>
             </w:r>
           </w:p>
         </w:tc>
@@ -5184,7 +5853,13 @@
           </w:tcPr>
           <w:p>
             <w:r>
-              <w:t>Export annotations</w:t>
+              <w:t>Add</w:t>
+            </w:r>
+            <w:r>
+              <w:t xml:space="preserve"> circular</w:t>
+            </w:r>
+            <w:r>
+              <w:t xml:space="preserve"> annotation</w:t>
             </w:r>
           </w:p>
         </w:tc>
@@ -5204,7 +5879,11 @@
           <w:tcPr>
             <w:tcW w:w="1828" w:type="dxa"/>
           </w:tcPr>
-          <w:p/>
+          <w:p>
+            <w:r>
+              <w:t>Quality</w:t>
+            </w:r>
+          </w:p>
         </w:tc>
         <w:tc>
           <w:tcPr>
@@ -5220,7 +5899,17 @@
           <w:tcPr>
             <w:tcW w:w="3492" w:type="dxa"/>
           </w:tcPr>
-          <w:p/>
+          <w:p>
+            <w:r>
+              <w:t xml:space="preserve">Adds a new </w:t>
+            </w:r>
+            <w:r>
+              <w:t xml:space="preserve">circular </w:t>
+            </w:r>
+            <w:r>
+              <w:t>annotation to a loaded image</w:t>
+            </w:r>
+          </w:p>
         </w:tc>
       </w:tr>
       <w:tr>
@@ -5238,7 +5927,11 @@
           <w:tcPr>
             <w:tcW w:w="1828" w:type="dxa"/>
           </w:tcPr>
-          <w:p/>
+          <w:p>
+            <w:r>
+              <w:t>1</w:t>
+            </w:r>
+          </w:p>
         </w:tc>
         <w:tc>
           <w:tcPr>
@@ -5254,7 +5947,11 @@
           <w:tcPr>
             <w:tcW w:w="3492" w:type="dxa"/>
           </w:tcPr>
-          <w:p/>
+          <w:p>
+            <w:r>
+              <w:t>No way to select annotation type</w:t>
+            </w:r>
+          </w:p>
         </w:tc>
       </w:tr>
       <w:tr>
@@ -5273,7 +5970,11 @@
             <w:tcW w:w="6521" w:type="dxa"/>
             <w:gridSpan w:val="3"/>
           </w:tcPr>
-          <w:p/>
+          <w:p>
+            <w:r>
+              <w:t>A valid image</w:t>
+            </w:r>
+          </w:p>
         </w:tc>
       </w:tr>
       <w:tr>
@@ -5292,7 +5993,11 @@
             <w:tcW w:w="6521" w:type="dxa"/>
             <w:gridSpan w:val="3"/>
           </w:tcPr>
-          <w:p/>
+          <w:p>
+            <w:r>
+              <w:t>Load a valid image into the workspace and select the circular type of annotation</w:t>
+            </w:r>
+          </w:p>
         </w:tc>
       </w:tr>
       <w:tr>
@@ -5311,7 +6016,11 @@
             <w:tcW w:w="6521" w:type="dxa"/>
             <w:gridSpan w:val="3"/>
           </w:tcPr>
-          <w:p/>
+          <w:p>
+            <w:r>
+              <w:t>Add in a way of selecting the correct type of annotation</w:t>
+            </w:r>
+          </w:p>
         </w:tc>
       </w:tr>
       <w:tr>
@@ -5353,7 +6062,11 @@
             <w:tcW w:w="6521" w:type="dxa"/>
             <w:gridSpan w:val="3"/>
           </w:tcPr>
-          <w:p/>
+          <w:p>
+            <w:r>
+              <w:t>Fail</w:t>
+            </w:r>
+          </w:p>
         </w:tc>
       </w:tr>
     </w:tbl>
@@ -5366,9 +6079,9 @@
       </w:tblPr>
       <w:tblGrid>
         <w:gridCol w:w="2495"/>
-        <w:gridCol w:w="1791"/>
+        <w:gridCol w:w="1799"/>
         <w:gridCol w:w="1298"/>
-        <w:gridCol w:w="3432"/>
+        <w:gridCol w:w="3424"/>
       </w:tblGrid>
       <w:tr>
         <w:tc>
@@ -5387,7 +6100,10 @@
           </w:tcPr>
           <w:p>
             <w:r>
-              <w:t>20</w:t>
+              <w:t>16</w:t>
+            </w:r>
+            <w:r>
+              <w:t>c</w:t>
             </w:r>
           </w:p>
         </w:tc>
@@ -5407,7 +6123,13 @@
           </w:tcPr>
           <w:p>
             <w:r>
-              <w:t>Edit annotation</w:t>
+              <w:t xml:space="preserve">Add </w:t>
+            </w:r>
+            <w:r>
+              <w:t>multi-vertex</w:t>
+            </w:r>
+            <w:r>
+              <w:t xml:space="preserve"> annotation</w:t>
             </w:r>
           </w:p>
         </w:tc>
@@ -5427,7 +6149,11 @@
           <w:tcPr>
             <w:tcW w:w="1828" w:type="dxa"/>
           </w:tcPr>
-          <w:p/>
+          <w:p>
+            <w:r>
+              <w:t>Quality</w:t>
+            </w:r>
+          </w:p>
         </w:tc>
         <w:tc>
           <w:tcPr>
@@ -5443,7 +6169,17 @@
           <w:tcPr>
             <w:tcW w:w="3492" w:type="dxa"/>
           </w:tcPr>
-          <w:p/>
+          <w:p>
+            <w:r>
+              <w:t xml:space="preserve">Adds a new </w:t>
+            </w:r>
+            <w:r>
+              <w:t>multi-vertex</w:t>
+            </w:r>
+            <w:r>
+              <w:t xml:space="preserve"> annotation to a loaded image</w:t>
+            </w:r>
+          </w:p>
         </w:tc>
       </w:tr>
       <w:tr>
@@ -5461,7 +6197,11 @@
           <w:tcPr>
             <w:tcW w:w="1828" w:type="dxa"/>
           </w:tcPr>
-          <w:p/>
+          <w:p>
+            <w:r>
+              <w:t>1</w:t>
+            </w:r>
+          </w:p>
         </w:tc>
         <w:tc>
           <w:tcPr>
@@ -5477,7 +6217,11 @@
           <w:tcPr>
             <w:tcW w:w="3492" w:type="dxa"/>
           </w:tcPr>
-          <w:p/>
+          <w:p>
+            <w:r>
+              <w:t>No way to select annotation type</w:t>
+            </w:r>
+          </w:p>
         </w:tc>
       </w:tr>
       <w:tr>
@@ -5496,7 +6240,11 @@
             <w:tcW w:w="6521" w:type="dxa"/>
             <w:gridSpan w:val="3"/>
           </w:tcPr>
-          <w:p/>
+          <w:p>
+            <w:r>
+              <w:t>A valid image</w:t>
+            </w:r>
+          </w:p>
         </w:tc>
       </w:tr>
       <w:tr>
@@ -5515,7 +6263,17 @@
             <w:tcW w:w="6521" w:type="dxa"/>
             <w:gridSpan w:val="3"/>
           </w:tcPr>
-          <w:p/>
+          <w:p>
+            <w:r>
+              <w:t>Load a valid image into the workspace and select the</w:t>
+            </w:r>
+            <w:r>
+              <w:t xml:space="preserve"> polygonal</w:t>
+            </w:r>
+            <w:r>
+              <w:t xml:space="preserve"> type of annotation</w:t>
+            </w:r>
+          </w:p>
         </w:tc>
       </w:tr>
       <w:tr>
@@ -5534,16 +6292,24 @@
             <w:tcW w:w="6521" w:type="dxa"/>
             <w:gridSpan w:val="3"/>
           </w:tcPr>
-          <w:p/>
-        </w:tc>
-      </w:tr>
-      <w:tr>
-        <w:tc>
-          <w:tcPr>
-            <w:tcW w:w="2495" w:type="dxa"/>
-          </w:tcPr>
-          <w:p>
-            <w:r>
+          <w:p>
+            <w:r>
+              <w:t>Add in a way of selecting the correct type of annotation</w:t>
+            </w:r>
+            <w:r>
+              <w:t xml:space="preserve"> and also the number of vertices required</w:t>
+            </w:r>
+          </w:p>
+        </w:tc>
+      </w:tr>
+      <w:tr>
+        <w:tc>
+          <w:tcPr>
+            <w:tcW w:w="2495" w:type="dxa"/>
+          </w:tcPr>
+          <w:p>
+            <w:r>
+              <w:lastRenderedPageBreak/>
               <w:t>Engineer/Technician</w:t>
             </w:r>
           </w:p>
@@ -5576,7 +6342,11 @@
             <w:tcW w:w="6521" w:type="dxa"/>
             <w:gridSpan w:val="3"/>
           </w:tcPr>
-          <w:p/>
+          <w:p>
+            <w:r>
+              <w:t>Fail</w:t>
+            </w:r>
+          </w:p>
         </w:tc>
       </w:tr>
     </w:tbl>
@@ -5589,9 +6359,9 @@
       </w:tblPr>
       <w:tblGrid>
         <w:gridCol w:w="2495"/>
-        <w:gridCol w:w="1796"/>
+        <w:gridCol w:w="1799"/>
         <w:gridCol w:w="1298"/>
-        <w:gridCol w:w="3427"/>
+        <w:gridCol w:w="3424"/>
       </w:tblGrid>
       <w:tr>
         <w:tc>
@@ -5608,7 +6378,11 @@
           <w:tcPr>
             <w:tcW w:w="1828" w:type="dxa"/>
           </w:tcPr>
-          <w:p/>
+          <w:p>
+            <w:r>
+              <w:t>16</w:t>
+            </w:r>
+          </w:p>
         </w:tc>
         <w:tc>
           <w:tcPr>
@@ -5624,17 +6398,20 @@
           <w:tcPr>
             <w:tcW w:w="3492" w:type="dxa"/>
           </w:tcPr>
-          <w:p/>
-        </w:tc>
-      </w:tr>
-      <w:tr>
-        <w:tc>
-          <w:tcPr>
-            <w:tcW w:w="2495" w:type="dxa"/>
-          </w:tcPr>
-          <w:p>
-            <w:r>
-              <w:lastRenderedPageBreak/>
+          <w:p>
+            <w:r>
+              <w:t>Remove annotation</w:t>
+            </w:r>
+          </w:p>
+        </w:tc>
+      </w:tr>
+      <w:tr>
+        <w:tc>
+          <w:tcPr>
+            <w:tcW w:w="2495" w:type="dxa"/>
+          </w:tcPr>
+          <w:p>
+            <w:r>
               <w:t>Test Type:</w:t>
             </w:r>
           </w:p>
@@ -5643,7 +6420,11 @@
           <w:tcPr>
             <w:tcW w:w="1828" w:type="dxa"/>
           </w:tcPr>
-          <w:p/>
+          <w:p>
+            <w:r>
+              <w:t>Quality</w:t>
+            </w:r>
+          </w:p>
         </w:tc>
         <w:tc>
           <w:tcPr>
@@ -5659,7 +6440,11 @@
           <w:tcPr>
             <w:tcW w:w="3492" w:type="dxa"/>
           </w:tcPr>
-          <w:p/>
+          <w:p>
+            <w:r>
+              <w:t>A selected annotation will be removed from the list and also the drawn workspace</w:t>
+            </w:r>
+          </w:p>
         </w:tc>
       </w:tr>
       <w:tr>
@@ -5677,7 +6462,11 @@
           <w:tcPr>
             <w:tcW w:w="1828" w:type="dxa"/>
           </w:tcPr>
-          <w:p/>
+          <w:p>
+            <w:r>
+              <w:t>2</w:t>
+            </w:r>
+          </w:p>
         </w:tc>
         <w:tc>
           <w:tcPr>
@@ -5693,7 +6482,11 @@
           <w:tcPr>
             <w:tcW w:w="3492" w:type="dxa"/>
           </w:tcPr>
-          <w:p/>
+          <w:p>
+            <w:r>
+              <w:t>Removes from the list but remains drawn</w:t>
+            </w:r>
+          </w:p>
         </w:tc>
       </w:tr>
       <w:tr>
@@ -5712,7 +6505,14 @@
             <w:tcW w:w="6521" w:type="dxa"/>
             <w:gridSpan w:val="3"/>
           </w:tcPr>
-          <w:p/>
+          <w:p>
+            <w:r>
+              <w:t xml:space="preserve">A valid image </w:t>
+            </w:r>
+            <w:r>
+              <w:t>and an annotation related to it</w:t>
+            </w:r>
+          </w:p>
         </w:tc>
       </w:tr>
       <w:tr>
@@ -5731,7 +6531,14 @@
             <w:tcW w:w="6521" w:type="dxa"/>
             <w:gridSpan w:val="3"/>
           </w:tcPr>
-          <w:p/>
+          <w:p>
+            <w:r>
+              <w:t>Load the image and make a new annotation</w:t>
+            </w:r>
+            <w:r>
+              <w:t xml:space="preserve"> for it</w:t>
+            </w:r>
+          </w:p>
         </w:tc>
       </w:tr>
       <w:tr>
@@ -5750,7 +6557,11 @@
             <w:tcW w:w="6521" w:type="dxa"/>
             <w:gridSpan w:val="3"/>
           </w:tcPr>
-          <w:p/>
+          <w:p>
+            <w:r>
+              <w:t>Look at how the workspace is drawn – it should refresh after the annotation is removed</w:t>
+            </w:r>
+          </w:p>
         </w:tc>
       </w:tr>
       <w:tr>
@@ -5792,7 +6603,11 @@
             <w:tcW w:w="6521" w:type="dxa"/>
             <w:gridSpan w:val="3"/>
           </w:tcPr>
-          <w:p/>
+          <w:p>
+            <w:r>
+              <w:t>Fail</w:t>
+            </w:r>
+          </w:p>
         </w:tc>
       </w:tr>
     </w:tbl>
@@ -5805,9 +6620,9 @@
       </w:tblPr>
       <w:tblGrid>
         <w:gridCol w:w="2495"/>
-        <w:gridCol w:w="1796"/>
+        <w:gridCol w:w="1798"/>
         <w:gridCol w:w="1298"/>
-        <w:gridCol w:w="3427"/>
+        <w:gridCol w:w="3425"/>
       </w:tblGrid>
       <w:tr>
         <w:tc>
@@ -5824,7 +6639,11 @@
           <w:tcPr>
             <w:tcW w:w="1828" w:type="dxa"/>
           </w:tcPr>
-          <w:p/>
+          <w:p>
+            <w:r>
+              <w:t>17</w:t>
+            </w:r>
+          </w:p>
         </w:tc>
         <w:tc>
           <w:tcPr>
@@ -5840,7 +6659,11 @@
           <w:tcPr>
             <w:tcW w:w="3492" w:type="dxa"/>
           </w:tcPr>
-          <w:p/>
+          <w:p>
+            <w:r>
+              <w:t>Export annotations</w:t>
+            </w:r>
+          </w:p>
         </w:tc>
       </w:tr>
       <w:tr>
@@ -5858,7 +6681,11 @@
           <w:tcPr>
             <w:tcW w:w="1828" w:type="dxa"/>
           </w:tcPr>
-          <w:p/>
+          <w:p>
+            <w:r>
+              <w:t>Quality</w:t>
+            </w:r>
+          </w:p>
         </w:tc>
         <w:tc>
           <w:tcPr>
@@ -5874,7 +6701,14 @@
           <w:tcPr>
             <w:tcW w:w="3492" w:type="dxa"/>
           </w:tcPr>
-          <w:p/>
+          <w:p>
+            <w:r>
+              <w:t xml:space="preserve">Can successfully export – effectively make a saved version in a storage medium – of </w:t>
+            </w:r>
+            <w:r>
+              <w:t>a created annotation</w:t>
+            </w:r>
+          </w:p>
         </w:tc>
       </w:tr>
       <w:tr>
@@ -5892,7 +6726,11 @@
           <w:tcPr>
             <w:tcW w:w="1828" w:type="dxa"/>
           </w:tcPr>
-          <w:p/>
+          <w:p>
+            <w:r>
+              <w:t>1</w:t>
+            </w:r>
+          </w:p>
         </w:tc>
         <w:tc>
           <w:tcPr>
@@ -5908,7 +6746,11 @@
           <w:tcPr>
             <w:tcW w:w="3492" w:type="dxa"/>
           </w:tcPr>
-          <w:p/>
+          <w:p>
+            <w:r>
+              <w:t>Same issues as with exporting a label</w:t>
+            </w:r>
+          </w:p>
         </w:tc>
       </w:tr>
       <w:tr>
@@ -5927,7 +6769,14 @@
             <w:tcW w:w="6521" w:type="dxa"/>
             <w:gridSpan w:val="3"/>
           </w:tcPr>
-          <w:p/>
+          <w:p>
+            <w:r>
+              <w:t>A valid image</w:t>
+            </w:r>
+            <w:r>
+              <w:t xml:space="preserve"> and an annotation related to it</w:t>
+            </w:r>
+          </w:p>
         </w:tc>
       </w:tr>
       <w:tr>
@@ -5946,7 +6795,11 @@
             <w:tcW w:w="6521" w:type="dxa"/>
             <w:gridSpan w:val="3"/>
           </w:tcPr>
-          <w:p/>
+          <w:p>
+            <w:r>
+              <w:t>Load the image and make a new annotation for it</w:t>
+            </w:r>
+          </w:p>
         </w:tc>
       </w:tr>
       <w:tr>
@@ -5965,7 +6818,11 @@
             <w:tcW w:w="6521" w:type="dxa"/>
             <w:gridSpan w:val="3"/>
           </w:tcPr>
-          <w:p/>
+          <w:p>
+            <w:r>
+              <w:t>Look at the best way to add functionality to the button, potentially asking the group manager on the best method</w:t>
+            </w:r>
+          </w:p>
         </w:tc>
       </w:tr>
       <w:tr>
@@ -6007,7 +6864,11 @@
             <w:tcW w:w="6521" w:type="dxa"/>
             <w:gridSpan w:val="3"/>
           </w:tcPr>
-          <w:p/>
+          <w:p>
+            <w:r>
+              <w:t>Fail</w:t>
+            </w:r>
+          </w:p>
         </w:tc>
       </w:tr>
     </w:tbl>
@@ -6020,9 +6881,9 @@
       </w:tblPr>
       <w:tblGrid>
         <w:gridCol w:w="2495"/>
-        <w:gridCol w:w="1796"/>
+        <w:gridCol w:w="1799"/>
         <w:gridCol w:w="1298"/>
-        <w:gridCol w:w="3427"/>
+        <w:gridCol w:w="3424"/>
       </w:tblGrid>
       <w:tr>
         <w:tc>
@@ -6039,7 +6900,14 @@
           <w:tcPr>
             <w:tcW w:w="1828" w:type="dxa"/>
           </w:tcPr>
-          <w:p/>
+          <w:p>
+            <w:r>
+              <w:t>18</w:t>
+            </w:r>
+            <w:r>
+              <w:t>a</w:t>
+            </w:r>
+          </w:p>
         </w:tc>
         <w:tc>
           <w:tcPr>
@@ -6055,7 +6923,14 @@
           <w:tcPr>
             <w:tcW w:w="3492" w:type="dxa"/>
           </w:tcPr>
-          <w:p/>
+          <w:p>
+            <w:r>
+              <w:t>Edit annotation</w:t>
+            </w:r>
+            <w:r>
+              <w:t xml:space="preserve"> name</w:t>
+            </w:r>
+          </w:p>
         </w:tc>
       </w:tr>
       <w:tr>
@@ -6073,7 +6948,11 @@
           <w:tcPr>
             <w:tcW w:w="1828" w:type="dxa"/>
           </w:tcPr>
-          <w:p/>
+          <w:p>
+            <w:r>
+              <w:t>Quality</w:t>
+            </w:r>
+          </w:p>
         </w:tc>
         <w:tc>
           <w:tcPr>
@@ -6089,7 +6968,11 @@
           <w:tcPr>
             <w:tcW w:w="3492" w:type="dxa"/>
           </w:tcPr>
-          <w:p/>
+          <w:p>
+            <w:r>
+              <w:t>An annotation can be selected and the name can be edited</w:t>
+            </w:r>
+          </w:p>
         </w:tc>
       </w:tr>
       <w:tr>
@@ -6107,7 +6990,11 @@
           <w:tcPr>
             <w:tcW w:w="1828" w:type="dxa"/>
           </w:tcPr>
-          <w:p/>
+          <w:p>
+            <w:r>
+              <w:t>1</w:t>
+            </w:r>
+          </w:p>
         </w:tc>
         <w:tc>
           <w:tcPr>
@@ -6123,7 +7010,11 @@
           <w:tcPr>
             <w:tcW w:w="3492" w:type="dxa"/>
           </w:tcPr>
-          <w:p/>
+          <w:p>
+            <w:r>
+              <w:t>Same comments as editing the label names</w:t>
+            </w:r>
+          </w:p>
         </w:tc>
       </w:tr>
       <w:tr>
@@ -6142,7 +7033,11 @@
             <w:tcW w:w="6521" w:type="dxa"/>
             <w:gridSpan w:val="3"/>
           </w:tcPr>
-          <w:p/>
+          <w:p>
+            <w:r>
+              <w:t>A valid image with an annotation associated with it</w:t>
+            </w:r>
+          </w:p>
         </w:tc>
       </w:tr>
       <w:tr>
@@ -6161,7 +7056,11 @@
             <w:tcW w:w="6521" w:type="dxa"/>
             <w:gridSpan w:val="3"/>
           </w:tcPr>
-          <w:p/>
+          <w:p>
+            <w:r>
+              <w:t>Load an image into the workspace then create a new annotation for it</w:t>
+            </w:r>
+          </w:p>
         </w:tc>
       </w:tr>
       <w:tr>
@@ -6180,7 +7079,11 @@
             <w:tcW w:w="6521" w:type="dxa"/>
             <w:gridSpan w:val="3"/>
           </w:tcPr>
-          <w:p/>
+          <w:p>
+            <w:r>
+              <w:t>Look at repurposing the code that will be created for renaming the labels</w:t>
+            </w:r>
+          </w:p>
         </w:tc>
       </w:tr>
       <w:tr>
@@ -6222,7 +7125,11 @@
             <w:tcW w:w="6521" w:type="dxa"/>
             <w:gridSpan w:val="3"/>
           </w:tcPr>
-          <w:p/>
+          <w:p>
+            <w:r>
+              <w:t>Fail</w:t>
+            </w:r>
+          </w:p>
         </w:tc>
       </w:tr>
     </w:tbl>
@@ -6235,9 +7142,9 @@
       </w:tblPr>
       <w:tblGrid>
         <w:gridCol w:w="2495"/>
-        <w:gridCol w:w="1796"/>
+        <w:gridCol w:w="1798"/>
         <w:gridCol w:w="1298"/>
-        <w:gridCol w:w="3427"/>
+        <w:gridCol w:w="3425"/>
       </w:tblGrid>
       <w:tr>
         <w:tc>
@@ -6254,7 +7161,11 @@
           <w:tcPr>
             <w:tcW w:w="1828" w:type="dxa"/>
           </w:tcPr>
-          <w:p/>
+          <w:p>
+            <w:r>
+              <w:t>19</w:t>
+            </w:r>
+          </w:p>
         </w:tc>
         <w:tc>
           <w:tcPr>
@@ -6270,7 +7181,11 @@
           <w:tcPr>
             <w:tcW w:w="3492" w:type="dxa"/>
           </w:tcPr>
-          <w:p/>
+          <w:p>
+            <w:r>
+              <w:t>Add, sort and search for an image</w:t>
+            </w:r>
+          </w:p>
         </w:tc>
       </w:tr>
       <w:tr>
@@ -6288,7 +7203,11 @@
           <w:tcPr>
             <w:tcW w:w="1828" w:type="dxa"/>
           </w:tcPr>
-          <w:p/>
+          <w:p>
+            <w:r>
+              <w:t>Quality</w:t>
+            </w:r>
+          </w:p>
         </w:tc>
         <w:tc>
           <w:tcPr>
@@ -6304,16 +7223,25 @@
           <w:tcPr>
             <w:tcW w:w="3492" w:type="dxa"/>
           </w:tcPr>
-          <w:p/>
-        </w:tc>
-      </w:tr>
-      <w:tr>
-        <w:tc>
-          <w:tcPr>
-            <w:tcW w:w="2495" w:type="dxa"/>
-          </w:tcPr>
-          <w:p>
-            <w:r>
+          <w:p>
+            <w:r>
+              <w:t xml:space="preserve">A new image can be added, the new list sorted correctly and then </w:t>
+            </w:r>
+            <w:r>
+              <w:lastRenderedPageBreak/>
+              <w:t>the new image can be searched for and is the only result</w:t>
+            </w:r>
+          </w:p>
+        </w:tc>
+      </w:tr>
+      <w:tr>
+        <w:tc>
+          <w:tcPr>
+            <w:tcW w:w="2495" w:type="dxa"/>
+          </w:tcPr>
+          <w:p>
+            <w:r>
+              <w:lastRenderedPageBreak/>
               <w:t>Number of Attempts:</w:t>
             </w:r>
           </w:p>
@@ -6322,7 +7250,11 @@
           <w:tcPr>
             <w:tcW w:w="1828" w:type="dxa"/>
           </w:tcPr>
-          <w:p/>
+          <w:p>
+            <w:r>
+              <w:t>1</w:t>
+            </w:r>
+          </w:p>
         </w:tc>
         <w:tc>
           <w:tcPr>
@@ -6338,7 +7270,11 @@
           <w:tcPr>
             <w:tcW w:w="3492" w:type="dxa"/>
           </w:tcPr>
-          <w:p/>
+          <w:p>
+            <w:r>
+              <w:t>Currently no functionality for two of the test aspects</w:t>
+            </w:r>
+          </w:p>
         </w:tc>
       </w:tr>
       <w:tr>
@@ -6357,7 +7293,11 @@
             <w:tcW w:w="6521" w:type="dxa"/>
             <w:gridSpan w:val="3"/>
           </w:tcPr>
-          <w:p/>
+          <w:p>
+            <w:r>
+              <w:t>Three valid images</w:t>
+            </w:r>
+          </w:p>
         </w:tc>
       </w:tr>
       <w:tr>
@@ -6376,7 +7316,11 @@
             <w:tcW w:w="6521" w:type="dxa"/>
             <w:gridSpan w:val="3"/>
           </w:tcPr>
-          <w:p/>
+          <w:p>
+            <w:r>
+              <w:t>Open the software and start by importing two of the three images</w:t>
+            </w:r>
+          </w:p>
         </w:tc>
       </w:tr>
       <w:tr>
@@ -6395,7 +7339,11 @@
             <w:tcW w:w="6521" w:type="dxa"/>
             <w:gridSpan w:val="3"/>
           </w:tcPr>
-          <w:p/>
+          <w:p>
+            <w:r>
+              <w:t>Look at adding functionality to the required methods</w:t>
+            </w:r>
+          </w:p>
         </w:tc>
       </w:tr>
       <w:tr>
@@ -6450,9 +7398,9 @@
       </w:tblPr>
       <w:tblGrid>
         <w:gridCol w:w="2495"/>
-        <w:gridCol w:w="1796"/>
+        <w:gridCol w:w="1798"/>
         <w:gridCol w:w="1298"/>
-        <w:gridCol w:w="3427"/>
+        <w:gridCol w:w="3425"/>
       </w:tblGrid>
       <w:tr>
         <w:tc>
@@ -6461,7 +7409,6 @@
           </w:tcPr>
           <w:p>
             <w:r>
-              <w:lastRenderedPageBreak/>
               <w:t>ID:</w:t>
             </w:r>
           </w:p>
@@ -6470,7 +7417,11 @@
           <w:tcPr>
             <w:tcW w:w="1828" w:type="dxa"/>
           </w:tcPr>
-          <w:p/>
+          <w:p>
+            <w:r>
+              <w:t>20</w:t>
+            </w:r>
+          </w:p>
         </w:tc>
         <w:tc>
           <w:tcPr>
@@ -6486,7 +7437,17 @@
           <w:tcPr>
             <w:tcW w:w="3492" w:type="dxa"/>
           </w:tcPr>
-          <w:p/>
+          <w:p>
+            <w:r>
+              <w:t xml:space="preserve">Add, sort and search </w:t>
+            </w:r>
+            <w:r>
+              <w:t xml:space="preserve">for </w:t>
+            </w:r>
+            <w:r>
+              <w:t>a label</w:t>
+            </w:r>
+          </w:p>
         </w:tc>
       </w:tr>
       <w:tr>
@@ -6504,7 +7465,11 @@
           <w:tcPr>
             <w:tcW w:w="1828" w:type="dxa"/>
           </w:tcPr>
-          <w:p/>
+          <w:p>
+            <w:r>
+              <w:t>Quality</w:t>
+            </w:r>
+          </w:p>
         </w:tc>
         <w:tc>
           <w:tcPr>
@@ -6520,7 +7485,14 @@
           <w:tcPr>
             <w:tcW w:w="3492" w:type="dxa"/>
           </w:tcPr>
-          <w:p/>
+          <w:p>
+            <w:r>
+              <w:t>A</w:t>
+            </w:r>
+            <w:r>
+              <w:t xml:space="preserve"> new label can be added, the new list sorted correctly and then the new label can be searched for and is the only result</w:t>
+            </w:r>
+          </w:p>
         </w:tc>
       </w:tr>
       <w:tr>
@@ -6538,7 +7510,11 @@
           <w:tcPr>
             <w:tcW w:w="1828" w:type="dxa"/>
           </w:tcPr>
-          <w:p/>
+          <w:p>
+            <w:r>
+              <w:t>1</w:t>
+            </w:r>
+          </w:p>
         </w:tc>
         <w:tc>
           <w:tcPr>
@@ -6554,7 +7530,11 @@
           <w:tcPr>
             <w:tcW w:w="3492" w:type="dxa"/>
           </w:tcPr>
-          <w:p/>
+          <w:p>
+            <w:r>
+              <w:t>Currently no functionality for two of the test aspects</w:t>
+            </w:r>
+          </w:p>
         </w:tc>
       </w:tr>
       <w:tr>
@@ -6573,7 +7553,14 @@
             <w:tcW w:w="6521" w:type="dxa"/>
             <w:gridSpan w:val="3"/>
           </w:tcPr>
-          <w:p/>
+          <w:p>
+            <w:r>
+              <w:t>A valid image</w:t>
+            </w:r>
+            <w:r>
+              <w:t xml:space="preserve"> with two existing labels</w:t>
+            </w:r>
+          </w:p>
         </w:tc>
       </w:tr>
       <w:tr>
@@ -6592,7 +7579,14 @@
             <w:tcW w:w="6521" w:type="dxa"/>
             <w:gridSpan w:val="3"/>
           </w:tcPr>
-          <w:p/>
+          <w:p>
+            <w:r>
+              <w:t>Load an image into the workspace</w:t>
+            </w:r>
+            <w:r>
+              <w:t xml:space="preserve"> and create two new labels</w:t>
+            </w:r>
+          </w:p>
         </w:tc>
       </w:tr>
       <w:tr>
@@ -6611,7 +7605,17 @@
             <w:tcW w:w="6521" w:type="dxa"/>
             <w:gridSpan w:val="3"/>
           </w:tcPr>
-          <w:p/>
+          <w:p>
+            <w:r>
+              <w:t>Look</w:t>
+            </w:r>
+            <w:r>
+              <w:t xml:space="preserve"> at adding functionality to </w:t>
+            </w:r>
+            <w:r>
+              <w:t>the required methods</w:t>
+            </w:r>
+          </w:p>
         </w:tc>
       </w:tr>
       <w:tr>
@@ -6653,7 +7657,11 @@
             <w:tcW w:w="6521" w:type="dxa"/>
             <w:gridSpan w:val="3"/>
           </w:tcPr>
-          <w:p/>
+          <w:p>
+            <w:r>
+              <w:t>Fail</w:t>
+            </w:r>
+          </w:p>
         </w:tc>
       </w:tr>
     </w:tbl>
@@ -6666,9 +7674,9 @@
       </w:tblPr>
       <w:tblGrid>
         <w:gridCol w:w="2495"/>
-        <w:gridCol w:w="1796"/>
+        <w:gridCol w:w="1798"/>
         <w:gridCol w:w="1298"/>
-        <w:gridCol w:w="3427"/>
+        <w:gridCol w:w="3425"/>
       </w:tblGrid>
       <w:tr>
         <w:tc>
@@ -6685,7 +7693,11 @@
           <w:tcPr>
             <w:tcW w:w="1828" w:type="dxa"/>
           </w:tcPr>
-          <w:p/>
+          <w:p>
+            <w:r>
+              <w:t>21</w:t>
+            </w:r>
+          </w:p>
         </w:tc>
         <w:tc>
           <w:tcPr>
@@ -6701,7 +7713,14 @@
           <w:tcPr>
             <w:tcW w:w="3492" w:type="dxa"/>
           </w:tcPr>
-          <w:p/>
+          <w:p>
+            <w:r>
+              <w:t>A</w:t>
+            </w:r>
+            <w:r>
+              <w:t>dd, sort and search for an annotation</w:t>
+            </w:r>
+          </w:p>
         </w:tc>
       </w:tr>
       <w:tr>
@@ -6719,7 +7738,11 @@
           <w:tcPr>
             <w:tcW w:w="1828" w:type="dxa"/>
           </w:tcPr>
-          <w:p/>
+          <w:p>
+            <w:r>
+              <w:t>Quality</w:t>
+            </w:r>
+          </w:p>
         </w:tc>
         <w:tc>
           <w:tcPr>
@@ -6735,7 +7758,23 @@
           <w:tcPr>
             <w:tcW w:w="3492" w:type="dxa"/>
           </w:tcPr>
-          <w:p/>
+          <w:p>
+            <w:r>
+              <w:t xml:space="preserve">A new </w:t>
+            </w:r>
+            <w:r>
+              <w:t>annotation of any type</w:t>
+            </w:r>
+            <w:r>
+              <w:t xml:space="preserve"> can be added, the new list sorted </w:t>
+            </w:r>
+            <w:r>
+              <w:t xml:space="preserve">correctly and then the new annotation </w:t>
+            </w:r>
+            <w:r>
+              <w:t>can be searched for and is the only result</w:t>
+            </w:r>
+          </w:p>
         </w:tc>
       </w:tr>
       <w:tr>
@@ -6753,7 +7792,11 @@
           <w:tcPr>
             <w:tcW w:w="1828" w:type="dxa"/>
           </w:tcPr>
-          <w:p/>
+          <w:p>
+            <w:r>
+              <w:t>1</w:t>
+            </w:r>
+          </w:p>
         </w:tc>
         <w:tc>
           <w:tcPr>
@@ -6769,7 +7812,11 @@
           <w:tcPr>
             <w:tcW w:w="3492" w:type="dxa"/>
           </w:tcPr>
-          <w:p/>
+          <w:p>
+            <w:r>
+              <w:t>Currently no functionality for two of the test aspects</w:t>
+            </w:r>
+          </w:p>
         </w:tc>
       </w:tr>
       <w:tr>
@@ -6788,7 +7835,14 @@
             <w:tcW w:w="6521" w:type="dxa"/>
             <w:gridSpan w:val="3"/>
           </w:tcPr>
-          <w:p/>
+          <w:p>
+            <w:r>
+              <w:t>A valid image</w:t>
+            </w:r>
+            <w:r>
+              <w:t xml:space="preserve"> with </w:t>
+            </w:r>
+          </w:p>
         </w:tc>
       </w:tr>
       <w:tr>
@@ -6807,7 +7861,11 @@
             <w:tcW w:w="6521" w:type="dxa"/>
             <w:gridSpan w:val="3"/>
           </w:tcPr>
-          <w:p/>
+          <w:p>
+            <w:r>
+              <w:t>Open the software and start by importing an image</w:t>
+            </w:r>
+          </w:p>
         </w:tc>
       </w:tr>
       <w:tr>
@@ -6826,7 +7884,11 @@
             <w:tcW w:w="6521" w:type="dxa"/>
             <w:gridSpan w:val="3"/>
           </w:tcPr>
-          <w:p/>
+          <w:p>
+            <w:r>
+              <w:t>Look at adding functionality to the required methods</w:t>
+            </w:r>
+          </w:p>
         </w:tc>
       </w:tr>
       <w:tr>
@@ -6868,437 +7930,11 @@
             <w:tcW w:w="6521" w:type="dxa"/>
             <w:gridSpan w:val="3"/>
           </w:tcPr>
-          <w:p/>
-        </w:tc>
-      </w:tr>
-    </w:tbl>
-    <w:p/>
-    <w:tbl>
-      <w:tblPr>
-        <w:tblStyle w:val="TableGrid"/>
-        <w:tblW w:w="0" w:type="auto"/>
-        <w:tblLook w:val="04A0" w:firstRow="1" w:lastRow="0" w:firstColumn="1" w:lastColumn="0" w:noHBand="0" w:noVBand="1"/>
-      </w:tblPr>
-      <w:tblGrid>
-        <w:gridCol w:w="2495"/>
-        <w:gridCol w:w="1796"/>
-        <w:gridCol w:w="1298"/>
-        <w:gridCol w:w="3427"/>
-      </w:tblGrid>
-      <w:tr>
-        <w:tc>
-          <w:tcPr>
-            <w:tcW w:w="2495" w:type="dxa"/>
-          </w:tcPr>
-          <w:p>
-            <w:r>
-              <w:t>ID:</w:t>
-            </w:r>
-          </w:p>
-        </w:tc>
-        <w:tc>
-          <w:tcPr>
-            <w:tcW w:w="1828" w:type="dxa"/>
-          </w:tcPr>
-          <w:p/>
-        </w:tc>
-        <w:tc>
-          <w:tcPr>
-            <w:tcW w:w="1201" w:type="dxa"/>
-          </w:tcPr>
-          <w:p>
-            <w:r>
-              <w:t>Description:</w:t>
-            </w:r>
-          </w:p>
-        </w:tc>
-        <w:tc>
-          <w:tcPr>
-            <w:tcW w:w="3492" w:type="dxa"/>
-          </w:tcPr>
-          <w:p/>
-        </w:tc>
-      </w:tr>
-      <w:tr>
-        <w:tc>
-          <w:tcPr>
-            <w:tcW w:w="2495" w:type="dxa"/>
-          </w:tcPr>
-          <w:p>
-            <w:r>
-              <w:t>Test Type:</w:t>
-            </w:r>
-          </w:p>
-        </w:tc>
-        <w:tc>
-          <w:tcPr>
-            <w:tcW w:w="1828" w:type="dxa"/>
-          </w:tcPr>
-          <w:p/>
-        </w:tc>
-        <w:tc>
-          <w:tcPr>
-            <w:tcW w:w="1201" w:type="dxa"/>
-          </w:tcPr>
-          <w:p>
-            <w:r>
-              <w:t>Success Criteria:</w:t>
-            </w:r>
-          </w:p>
-        </w:tc>
-        <w:tc>
-          <w:tcPr>
-            <w:tcW w:w="3492" w:type="dxa"/>
-          </w:tcPr>
-          <w:p/>
-        </w:tc>
-      </w:tr>
-      <w:tr>
-        <w:tc>
-          <w:tcPr>
-            <w:tcW w:w="2495" w:type="dxa"/>
-          </w:tcPr>
-          <w:p>
-            <w:r>
-              <w:t>Number of Attempts:</w:t>
-            </w:r>
-          </w:p>
-        </w:tc>
-        <w:tc>
-          <w:tcPr>
-            <w:tcW w:w="1828" w:type="dxa"/>
-          </w:tcPr>
-          <w:p/>
-        </w:tc>
-        <w:tc>
-          <w:tcPr>
-            <w:tcW w:w="1201" w:type="dxa"/>
-          </w:tcPr>
-          <w:p>
-            <w:r>
-              <w:t>Comments:</w:t>
-            </w:r>
-          </w:p>
-        </w:tc>
-        <w:tc>
-          <w:tcPr>
-            <w:tcW w:w="3492" w:type="dxa"/>
-          </w:tcPr>
-          <w:p/>
-        </w:tc>
-      </w:tr>
-      <w:tr>
-        <w:tc>
-          <w:tcPr>
-            <w:tcW w:w="2495" w:type="dxa"/>
-          </w:tcPr>
-          <w:p>
-            <w:r>
-              <w:t>List of Equipment/requirements</w:t>
-            </w:r>
-          </w:p>
-        </w:tc>
-        <w:tc>
-          <w:tcPr>
-            <w:tcW w:w="6521" w:type="dxa"/>
-            <w:gridSpan w:val="3"/>
-          </w:tcPr>
-          <w:p/>
-        </w:tc>
-      </w:tr>
-      <w:tr>
-        <w:tc>
-          <w:tcPr>
-            <w:tcW w:w="2495" w:type="dxa"/>
-          </w:tcPr>
-          <w:p>
-            <w:r>
-              <w:t>Setup Instructions</w:t>
-            </w:r>
-          </w:p>
-        </w:tc>
-        <w:tc>
-          <w:tcPr>
-            <w:tcW w:w="6521" w:type="dxa"/>
-            <w:gridSpan w:val="3"/>
-          </w:tcPr>
-          <w:p/>
-        </w:tc>
-      </w:tr>
-      <w:tr>
-        <w:tc>
-          <w:tcPr>
-            <w:tcW w:w="2495" w:type="dxa"/>
-          </w:tcPr>
-          <w:p>
-            <w:r>
-              <w:t>Failure Correction Procedure</w:t>
-            </w:r>
-          </w:p>
-        </w:tc>
-        <w:tc>
-          <w:tcPr>
-            <w:tcW w:w="6521" w:type="dxa"/>
-            <w:gridSpan w:val="3"/>
-          </w:tcPr>
-          <w:p/>
-        </w:tc>
-      </w:tr>
-      <w:tr>
-        <w:tc>
-          <w:tcPr>
-            <w:tcW w:w="2495" w:type="dxa"/>
-          </w:tcPr>
-          <w:p>
-            <w:r>
-              <w:t>Engineer/Technician</w:t>
-            </w:r>
-          </w:p>
-        </w:tc>
-        <w:tc>
-          <w:tcPr>
-            <w:tcW w:w="6521" w:type="dxa"/>
-            <w:gridSpan w:val="3"/>
-          </w:tcPr>
-          <w:p>
-            <w:r>
-              <w:t>Samuel Harrison/Stephen Anderson</w:t>
-            </w:r>
-          </w:p>
-        </w:tc>
-      </w:tr>
-      <w:tr>
-        <w:tc>
-          <w:tcPr>
-            <w:tcW w:w="2495" w:type="dxa"/>
-          </w:tcPr>
-          <w:p>
-            <w:r>
-              <w:t>Individual Results:</w:t>
-            </w:r>
-          </w:p>
-        </w:tc>
-        <w:tc>
-          <w:tcPr>
-            <w:tcW w:w="6521" w:type="dxa"/>
-            <w:gridSpan w:val="3"/>
-          </w:tcPr>
-          <w:p/>
-        </w:tc>
-      </w:tr>
-    </w:tbl>
-    <w:p/>
-    <w:tbl>
-      <w:tblPr>
-        <w:tblStyle w:val="TableGrid"/>
-        <w:tblW w:w="0" w:type="auto"/>
-        <w:tblLook w:val="04A0" w:firstRow="1" w:lastRow="0" w:firstColumn="1" w:lastColumn="0" w:noHBand="0" w:noVBand="1"/>
-      </w:tblPr>
-      <w:tblGrid>
-        <w:gridCol w:w="2495"/>
-        <w:gridCol w:w="1796"/>
-        <w:gridCol w:w="1298"/>
-        <w:gridCol w:w="3427"/>
-      </w:tblGrid>
-      <w:tr>
-        <w:tc>
-          <w:tcPr>
-            <w:tcW w:w="2495" w:type="dxa"/>
-          </w:tcPr>
-          <w:p>
-            <w:r>
-              <w:t>ID:</w:t>
-            </w:r>
-          </w:p>
-        </w:tc>
-        <w:tc>
-          <w:tcPr>
-            <w:tcW w:w="1828" w:type="dxa"/>
-          </w:tcPr>
-          <w:p/>
-        </w:tc>
-        <w:tc>
-          <w:tcPr>
-            <w:tcW w:w="1201" w:type="dxa"/>
-          </w:tcPr>
-          <w:p>
-            <w:r>
-              <w:t>Description:</w:t>
-            </w:r>
-          </w:p>
-        </w:tc>
-        <w:tc>
-          <w:tcPr>
-            <w:tcW w:w="3492" w:type="dxa"/>
-          </w:tcPr>
-          <w:p/>
-        </w:tc>
-      </w:tr>
-      <w:tr>
-        <w:tc>
-          <w:tcPr>
-            <w:tcW w:w="2495" w:type="dxa"/>
-          </w:tcPr>
-          <w:p>
-            <w:r>
-              <w:t>Test Type:</w:t>
-            </w:r>
-          </w:p>
-        </w:tc>
-        <w:tc>
-          <w:tcPr>
-            <w:tcW w:w="1828" w:type="dxa"/>
-          </w:tcPr>
-          <w:p/>
-        </w:tc>
-        <w:tc>
-          <w:tcPr>
-            <w:tcW w:w="1201" w:type="dxa"/>
-          </w:tcPr>
-          <w:p>
-            <w:r>
-              <w:t>Success Criteria:</w:t>
-            </w:r>
-          </w:p>
-        </w:tc>
-        <w:tc>
-          <w:tcPr>
-            <w:tcW w:w="3492" w:type="dxa"/>
-          </w:tcPr>
-          <w:p/>
-        </w:tc>
-      </w:tr>
-      <w:tr>
-        <w:tc>
-          <w:tcPr>
-            <w:tcW w:w="2495" w:type="dxa"/>
-          </w:tcPr>
-          <w:p>
-            <w:r>
-              <w:t>Number of Attempts:</w:t>
-            </w:r>
-          </w:p>
-        </w:tc>
-        <w:tc>
-          <w:tcPr>
-            <w:tcW w:w="1828" w:type="dxa"/>
-          </w:tcPr>
-          <w:p/>
-        </w:tc>
-        <w:tc>
-          <w:tcPr>
-            <w:tcW w:w="1201" w:type="dxa"/>
-          </w:tcPr>
-          <w:p>
-            <w:r>
-              <w:t>Comments:</w:t>
-            </w:r>
-          </w:p>
-        </w:tc>
-        <w:tc>
-          <w:tcPr>
-            <w:tcW w:w="3492" w:type="dxa"/>
-          </w:tcPr>
-          <w:p/>
-        </w:tc>
-      </w:tr>
-      <w:tr>
-        <w:tc>
-          <w:tcPr>
-            <w:tcW w:w="2495" w:type="dxa"/>
-          </w:tcPr>
-          <w:p>
-            <w:r>
-              <w:t>List of Equipment/requirements</w:t>
-            </w:r>
-          </w:p>
-        </w:tc>
-        <w:tc>
-          <w:tcPr>
-            <w:tcW w:w="6521" w:type="dxa"/>
-            <w:gridSpan w:val="3"/>
-          </w:tcPr>
-          <w:p/>
-        </w:tc>
-      </w:tr>
-      <w:tr>
-        <w:tc>
-          <w:tcPr>
-            <w:tcW w:w="2495" w:type="dxa"/>
-          </w:tcPr>
-          <w:p>
-            <w:r>
-              <w:t>Setup Instructions</w:t>
-            </w:r>
-          </w:p>
-        </w:tc>
-        <w:tc>
-          <w:tcPr>
-            <w:tcW w:w="6521" w:type="dxa"/>
-            <w:gridSpan w:val="3"/>
-          </w:tcPr>
-          <w:p/>
-        </w:tc>
-      </w:tr>
-      <w:tr>
-        <w:tc>
-          <w:tcPr>
-            <w:tcW w:w="2495" w:type="dxa"/>
-          </w:tcPr>
-          <w:p>
-            <w:r>
-              <w:t>Failure Correction Procedure</w:t>
-            </w:r>
-          </w:p>
-        </w:tc>
-        <w:tc>
-          <w:tcPr>
-            <w:tcW w:w="6521" w:type="dxa"/>
-            <w:gridSpan w:val="3"/>
-          </w:tcPr>
-          <w:p/>
-        </w:tc>
-      </w:tr>
-      <w:tr>
-        <w:tc>
-          <w:tcPr>
-            <w:tcW w:w="2495" w:type="dxa"/>
-          </w:tcPr>
-          <w:p>
-            <w:r>
-              <w:t>Engineer/Technician</w:t>
-            </w:r>
-          </w:p>
-        </w:tc>
-        <w:tc>
-          <w:tcPr>
-            <w:tcW w:w="6521" w:type="dxa"/>
-            <w:gridSpan w:val="3"/>
-          </w:tcPr>
-          <w:p>
-            <w:r>
-              <w:t>Samuel Harrison/Stephen Anderson</w:t>
-            </w:r>
-          </w:p>
-        </w:tc>
-      </w:tr>
-      <w:tr>
-        <w:tc>
-          <w:tcPr>
-            <w:tcW w:w="2495" w:type="dxa"/>
-          </w:tcPr>
-          <w:p>
-            <w:r>
-              <w:t>Individual Results:</w:t>
-            </w:r>
-          </w:p>
-        </w:tc>
-        <w:tc>
-          <w:tcPr>
-            <w:tcW w:w="6521" w:type="dxa"/>
-            <w:gridSpan w:val="3"/>
-          </w:tcPr>
-          <w:p/>
+          <w:p>
+            <w:r>
+              <w:t>Fail</w:t>
+            </w:r>
+          </w:p>
         </w:tc>
       </w:tr>
     </w:tbl>

</xml_diff>